<commit_message>
Q 7-8 - done
</commit_message>
<xml_diff>
--- a/assignment1_ID1_205387731_ID2_313472417.docx
+++ b/assignment1_ID1_205387731_ID2_313472417.docx
@@ -133,6 +133,8 @@
           <w:rFonts w:asciiTheme="majorBidi" w:eastAsiaTheme="minorEastAsia" w:hAnsiTheme="majorBidi" w:cstheme="majorBidi"/>
           <w:b/>
           <w:bCs/>
+          <w:sz w:val="24"/>
+          <w:szCs w:val="24"/>
           <w:lang w:val="en-US"/>
         </w:rPr>
       </w:pPr>
@@ -141,6 +143,8 @@
           <w:rFonts w:asciiTheme="majorBidi" w:eastAsiaTheme="minorEastAsia" w:hAnsiTheme="majorBidi" w:cstheme="majorBidi"/>
           <w:b/>
           <w:bCs/>
+          <w:sz w:val="24"/>
+          <w:szCs w:val="24"/>
           <w:lang w:val="en-US"/>
         </w:rPr>
         <w:t xml:space="preserve">Part A: </w:t>
@@ -151,6 +155,8 @@
           <w:rFonts w:asciiTheme="majorBidi" w:eastAsiaTheme="minorEastAsia" w:hAnsiTheme="majorBidi" w:cstheme="majorBidi"/>
           <w:b/>
           <w:bCs/>
+          <w:sz w:val="24"/>
+          <w:szCs w:val="24"/>
           <w:lang w:val="en-US"/>
         </w:rPr>
         <w:t>Homography</w:t>
@@ -161,6 +167,8 @@
           <w:rFonts w:asciiTheme="majorBidi" w:eastAsiaTheme="minorEastAsia" w:hAnsiTheme="majorBidi" w:cstheme="majorBidi"/>
           <w:b/>
           <w:bCs/>
+          <w:sz w:val="24"/>
+          <w:szCs w:val="24"/>
           <w:lang w:val="en-US"/>
         </w:rPr>
         <w:t xml:space="preserve"> computation</w:t>
@@ -176,6 +184,8 @@
         <w:spacing w:line="360" w:lineRule="auto"/>
         <w:rPr>
           <w:rFonts w:asciiTheme="majorBidi" w:hAnsiTheme="majorBidi" w:cstheme="majorBidi"/>
+          <w:sz w:val="24"/>
+          <w:szCs w:val="24"/>
           <w:lang w:val="en-US"/>
         </w:rPr>
       </w:pPr>
@@ -183,8 +193,6 @@
         <w:rPr>
           <w:rFonts w:ascii="CMR10" w:hAnsi="CMR10"/>
           <w:color w:val="000000"/>
-          <w:sz w:val="20"/>
-          <w:szCs w:val="20"/>
         </w:rPr>
         <w:t xml:space="preserve">As seen in </w:t>
       </w:r>
@@ -192,8 +200,6 @@
         <w:rPr>
           <w:rFonts w:ascii="CMR10" w:hAnsi="CMR10"/>
           <w:color w:val="000000"/>
-          <w:sz w:val="20"/>
-          <w:szCs w:val="20"/>
           <w:lang w:val="en-US"/>
         </w:rPr>
         <w:t>the lecture</w:t>
@@ -202,8 +208,6 @@
         <w:rPr>
           <w:rFonts w:ascii="CMR10" w:hAnsi="CMR10"/>
           <w:color w:val="000000"/>
-          <w:sz w:val="20"/>
-          <w:szCs w:val="20"/>
         </w:rPr>
         <w:t xml:space="preserve">, the system of equations for </w:t>
       </w:r>
@@ -213,8 +217,6 @@
           <w:b/>
           <w:bCs/>
           <w:color w:val="000000"/>
-          <w:sz w:val="20"/>
-          <w:szCs w:val="20"/>
         </w:rPr>
         <w:t>projective</w:t>
       </w:r>
@@ -222,8 +224,6 @@
         <w:rPr>
           <w:rFonts w:ascii="CMR10" w:hAnsi="CMR10"/>
           <w:color w:val="000000"/>
-          <w:sz w:val="20"/>
-          <w:szCs w:val="20"/>
         </w:rPr>
         <w:t xml:space="preserve"> transformation is:</w:t>
       </w:r>
@@ -234,6 +234,8 @@
         <w:spacing w:line="360" w:lineRule="auto"/>
         <w:rPr>
           <w:rFonts w:asciiTheme="majorBidi" w:eastAsiaTheme="minorEastAsia" w:hAnsiTheme="majorBidi" w:cstheme="majorBidi"/>
+          <w:sz w:val="24"/>
+          <w:szCs w:val="24"/>
           <w:lang w:val="en-US"/>
         </w:rPr>
       </w:pPr>
@@ -245,6 +247,8 @@
                 <w:rPr>
                   <w:rFonts w:ascii="Cambria Math" w:hAnsi="Cambria Math" w:cstheme="majorBidi"/>
                   <w:i/>
+                  <w:sz w:val="24"/>
+                  <w:szCs w:val="24"/>
                   <w:lang w:val="en-US"/>
                 </w:rPr>
               </m:ctrlPr>
@@ -256,6 +260,8 @@
                     <w:rPr>
                       <w:rFonts w:ascii="Cambria Math" w:hAnsi="Cambria Math" w:cstheme="majorBidi"/>
                       <w:i/>
+                      <w:sz w:val="24"/>
+                      <w:szCs w:val="24"/>
                       <w:lang w:val="en-US"/>
                     </w:rPr>
                   </m:ctrlPr>
@@ -264,6 +270,8 @@
                   <m:r>
                     <w:rPr>
                       <w:rFonts w:ascii="Cambria Math" w:hAnsi="Cambria Math" w:cstheme="majorBidi"/>
+                      <w:sz w:val="24"/>
+                      <w:szCs w:val="24"/>
                       <w:lang w:val="en-US"/>
                     </w:rPr>
                     <m:t>u</m:t>
@@ -271,6 +279,8 @@
                   <m:r>
                     <w:rPr>
                       <w:rFonts w:ascii="Cambria Math" w:hAnsi="Cambria Math" w:cstheme="majorBidi"/>
+                      <w:sz w:val="24"/>
+                      <w:szCs w:val="24"/>
                       <w:lang w:val="en-US"/>
                     </w:rPr>
                     <m:t>'</m:t>
@@ -280,6 +290,8 @@
                   <m:r>
                     <w:rPr>
                       <w:rFonts w:ascii="Cambria Math" w:hAnsi="Cambria Math" w:cstheme="majorBidi"/>
+                      <w:sz w:val="24"/>
+                      <w:szCs w:val="24"/>
                       <w:lang w:val="en-US"/>
                     </w:rPr>
                     <m:t>v</m:t>
@@ -287,6 +299,8 @@
                   <m:r>
                     <w:rPr>
                       <w:rFonts w:ascii="Cambria Math" w:hAnsi="Cambria Math" w:cstheme="majorBidi"/>
+                      <w:sz w:val="24"/>
+                      <w:szCs w:val="24"/>
                       <w:lang w:val="en-US"/>
                     </w:rPr>
                     <m:t>'</m:t>
@@ -296,6 +310,8 @@
                   <m:r>
                     <w:rPr>
                       <w:rFonts w:ascii="Cambria Math" w:hAnsi="Cambria Math" w:cstheme="majorBidi"/>
+                      <w:sz w:val="24"/>
+                      <w:szCs w:val="24"/>
                       <w:lang w:val="en-US"/>
                     </w:rPr>
                     <m:t>1</m:t>
@@ -307,6 +323,8 @@
           <m:r>
             <w:rPr>
               <w:rFonts w:ascii="Cambria Math" w:hAnsi="Cambria Math" w:cstheme="majorBidi"/>
+              <w:sz w:val="24"/>
+              <w:szCs w:val="24"/>
               <w:lang w:val="en-US"/>
             </w:rPr>
             <m:t>≅</m:t>
@@ -319,6 +337,8 @@
                 <w:rPr>
                   <w:rFonts w:ascii="Cambria Math" w:hAnsi="Cambria Math" w:cstheme="majorBidi"/>
                   <w:i/>
+                  <w:sz w:val="24"/>
+                  <w:szCs w:val="24"/>
                   <w:lang w:val="en-US"/>
                 </w:rPr>
               </m:ctrlPr>
@@ -339,6 +359,8 @@
                     <w:rPr>
                       <w:rFonts w:ascii="Cambria Math" w:hAnsi="Cambria Math" w:cstheme="majorBidi"/>
                       <w:i/>
+                      <w:sz w:val="24"/>
+                      <w:szCs w:val="24"/>
                       <w:lang w:val="en-US"/>
                     </w:rPr>
                   </m:ctrlPr>
@@ -351,6 +373,8 @@
                           <w:rPr>
                             <w:rFonts w:ascii="Cambria Math" w:hAnsi="Cambria Math" w:cstheme="majorBidi"/>
                             <w:i/>
+                            <w:sz w:val="24"/>
+                            <w:szCs w:val="24"/>
                             <w:lang w:val="en-US"/>
                           </w:rPr>
                         </m:ctrlPr>
@@ -359,6 +383,8 @@
                         <m:r>
                           <w:rPr>
                             <w:rFonts w:ascii="Cambria Math" w:hAnsi="Cambria Math" w:cstheme="majorBidi"/>
+                            <w:sz w:val="24"/>
+                            <w:szCs w:val="24"/>
                             <w:lang w:val="en-US"/>
                           </w:rPr>
                           <m:t>h</m:t>
@@ -368,6 +394,8 @@
                         <m:r>
                           <w:rPr>
                             <w:rFonts w:ascii="Cambria Math" w:hAnsi="Cambria Math" w:cstheme="majorBidi"/>
+                            <w:sz w:val="24"/>
+                            <w:szCs w:val="24"/>
                             <w:lang w:val="en-US"/>
                           </w:rPr>
                           <m:t>1</m:t>
@@ -382,6 +410,8 @@
                           <w:rPr>
                             <w:rFonts w:ascii="Cambria Math" w:hAnsi="Cambria Math" w:cstheme="majorBidi"/>
                             <w:i/>
+                            <w:sz w:val="24"/>
+                            <w:szCs w:val="24"/>
                             <w:lang w:val="en-US"/>
                           </w:rPr>
                         </m:ctrlPr>
@@ -390,6 +420,8 @@
                         <m:r>
                           <w:rPr>
                             <w:rFonts w:ascii="Cambria Math" w:hAnsi="Cambria Math" w:cstheme="majorBidi"/>
+                            <w:sz w:val="24"/>
+                            <w:szCs w:val="24"/>
                             <w:lang w:val="en-US"/>
                           </w:rPr>
                           <m:t>h</m:t>
@@ -399,6 +431,8 @@
                         <m:r>
                           <w:rPr>
                             <w:rFonts w:ascii="Cambria Math" w:hAnsi="Cambria Math" w:cstheme="majorBidi"/>
+                            <w:sz w:val="24"/>
+                            <w:szCs w:val="24"/>
                             <w:lang w:val="en-US"/>
                           </w:rPr>
                           <m:t>2</m:t>
@@ -413,6 +447,8 @@
                           <w:rPr>
                             <w:rFonts w:ascii="Cambria Math" w:hAnsi="Cambria Math" w:cstheme="majorBidi"/>
                             <w:i/>
+                            <w:sz w:val="24"/>
+                            <w:szCs w:val="24"/>
                             <w:lang w:val="en-US"/>
                           </w:rPr>
                         </m:ctrlPr>
@@ -421,6 +457,8 @@
                         <m:r>
                           <w:rPr>
                             <w:rFonts w:ascii="Cambria Math" w:hAnsi="Cambria Math" w:cstheme="majorBidi"/>
+                            <w:sz w:val="24"/>
+                            <w:szCs w:val="24"/>
                             <w:lang w:val="en-US"/>
                           </w:rPr>
                           <m:t>h</m:t>
@@ -430,6 +468,8 @@
                         <m:r>
                           <w:rPr>
                             <w:rFonts w:ascii="Cambria Math" w:hAnsi="Cambria Math" w:cstheme="majorBidi"/>
+                            <w:sz w:val="24"/>
+                            <w:szCs w:val="24"/>
                             <w:lang w:val="en-US"/>
                           </w:rPr>
                           <m:t>3</m:t>
@@ -446,6 +486,8 @@
                           <w:rPr>
                             <w:rFonts w:ascii="Cambria Math" w:hAnsi="Cambria Math" w:cstheme="majorBidi"/>
                             <w:i/>
+                            <w:sz w:val="24"/>
+                            <w:szCs w:val="24"/>
                             <w:lang w:val="en-US"/>
                           </w:rPr>
                         </m:ctrlPr>
@@ -454,6 +496,8 @@
                         <m:r>
                           <w:rPr>
                             <w:rFonts w:ascii="Cambria Math" w:hAnsi="Cambria Math" w:cstheme="majorBidi"/>
+                            <w:sz w:val="24"/>
+                            <w:szCs w:val="24"/>
                             <w:lang w:val="en-US"/>
                           </w:rPr>
                           <m:t>h</m:t>
@@ -463,6 +507,8 @@
                         <m:r>
                           <w:rPr>
                             <w:rFonts w:ascii="Cambria Math" w:hAnsi="Cambria Math" w:cstheme="majorBidi"/>
+                            <w:sz w:val="24"/>
+                            <w:szCs w:val="24"/>
                             <w:lang w:val="en-US"/>
                           </w:rPr>
                           <m:t>4</m:t>
@@ -477,6 +523,8 @@
                           <w:rPr>
                             <w:rFonts w:ascii="Cambria Math" w:hAnsi="Cambria Math" w:cstheme="majorBidi"/>
                             <w:i/>
+                            <w:sz w:val="24"/>
+                            <w:szCs w:val="24"/>
                             <w:lang w:val="en-US"/>
                           </w:rPr>
                         </m:ctrlPr>
@@ -485,6 +533,8 @@
                         <m:r>
                           <w:rPr>
                             <w:rFonts w:ascii="Cambria Math" w:hAnsi="Cambria Math" w:cstheme="majorBidi"/>
+                            <w:sz w:val="24"/>
+                            <w:szCs w:val="24"/>
                             <w:lang w:val="en-US"/>
                           </w:rPr>
                           <m:t>h</m:t>
@@ -494,6 +544,8 @@
                         <m:r>
                           <w:rPr>
                             <w:rFonts w:ascii="Cambria Math" w:hAnsi="Cambria Math" w:cstheme="majorBidi"/>
+                            <w:sz w:val="24"/>
+                            <w:szCs w:val="24"/>
                             <w:lang w:val="en-US"/>
                           </w:rPr>
                           <m:t>5</m:t>
@@ -508,6 +560,8 @@
                           <w:rPr>
                             <w:rFonts w:ascii="Cambria Math" w:hAnsi="Cambria Math" w:cstheme="majorBidi"/>
                             <w:i/>
+                            <w:sz w:val="24"/>
+                            <w:szCs w:val="24"/>
                             <w:lang w:val="en-US"/>
                           </w:rPr>
                         </m:ctrlPr>
@@ -516,6 +570,8 @@
                         <m:r>
                           <w:rPr>
                             <w:rFonts w:ascii="Cambria Math" w:hAnsi="Cambria Math" w:cstheme="majorBidi"/>
+                            <w:sz w:val="24"/>
+                            <w:szCs w:val="24"/>
                             <w:lang w:val="en-US"/>
                           </w:rPr>
                           <m:t>h</m:t>
@@ -525,6 +581,8 @@
                         <m:r>
                           <w:rPr>
                             <w:rFonts w:ascii="Cambria Math" w:hAnsi="Cambria Math" w:cstheme="majorBidi"/>
+                            <w:sz w:val="24"/>
+                            <w:szCs w:val="24"/>
                             <w:lang w:val="en-US"/>
                           </w:rPr>
                           <m:t>6</m:t>
@@ -541,6 +599,8 @@
                           <w:rPr>
                             <w:rFonts w:ascii="Cambria Math" w:hAnsi="Cambria Math" w:cstheme="majorBidi"/>
                             <w:i/>
+                            <w:sz w:val="24"/>
+                            <w:szCs w:val="24"/>
                             <w:lang w:val="en-US"/>
                           </w:rPr>
                         </m:ctrlPr>
@@ -549,6 +609,8 @@
                         <m:r>
                           <w:rPr>
                             <w:rFonts w:ascii="Cambria Math" w:hAnsi="Cambria Math" w:cstheme="majorBidi"/>
+                            <w:sz w:val="24"/>
+                            <w:szCs w:val="24"/>
                             <w:lang w:val="en-US"/>
                           </w:rPr>
                           <m:t>h</m:t>
@@ -558,6 +620,8 @@
                         <m:r>
                           <w:rPr>
                             <w:rFonts w:ascii="Cambria Math" w:hAnsi="Cambria Math" w:cstheme="majorBidi"/>
+                            <w:sz w:val="24"/>
+                            <w:szCs w:val="24"/>
                             <w:lang w:val="en-US"/>
                           </w:rPr>
                           <m:t>7</m:t>
@@ -572,6 +636,8 @@
                           <w:rPr>
                             <w:rFonts w:ascii="Cambria Math" w:hAnsi="Cambria Math" w:cstheme="majorBidi"/>
                             <w:i/>
+                            <w:sz w:val="24"/>
+                            <w:szCs w:val="24"/>
                             <w:lang w:val="en-US"/>
                           </w:rPr>
                         </m:ctrlPr>
@@ -580,6 +646,8 @@
                         <m:r>
                           <w:rPr>
                             <w:rFonts w:ascii="Cambria Math" w:hAnsi="Cambria Math" w:cstheme="majorBidi"/>
+                            <w:sz w:val="24"/>
+                            <w:szCs w:val="24"/>
                             <w:lang w:val="en-US"/>
                           </w:rPr>
                           <m:t>h</m:t>
@@ -589,6 +657,8 @@
                         <m:r>
                           <w:rPr>
                             <w:rFonts w:ascii="Cambria Math" w:hAnsi="Cambria Math" w:cstheme="majorBidi"/>
+                            <w:sz w:val="24"/>
+                            <w:szCs w:val="24"/>
                             <w:lang w:val="en-US"/>
                           </w:rPr>
                           <m:t>8</m:t>
@@ -603,6 +673,8 @@
                           <w:rPr>
                             <w:rFonts w:ascii="Cambria Math" w:hAnsi="Cambria Math" w:cstheme="majorBidi"/>
                             <w:i/>
+                            <w:sz w:val="24"/>
+                            <w:szCs w:val="24"/>
                             <w:lang w:val="en-US"/>
                           </w:rPr>
                         </m:ctrlPr>
@@ -611,6 +683,8 @@
                         <m:r>
                           <w:rPr>
                             <w:rFonts w:ascii="Cambria Math" w:hAnsi="Cambria Math" w:cstheme="majorBidi"/>
+                            <w:sz w:val="24"/>
+                            <w:szCs w:val="24"/>
                             <w:lang w:val="en-US"/>
                           </w:rPr>
                           <m:t>h</m:t>
@@ -620,6 +694,8 @@
                         <m:r>
                           <w:rPr>
                             <w:rFonts w:ascii="Cambria Math" w:hAnsi="Cambria Math" w:cstheme="majorBidi"/>
+                            <w:sz w:val="24"/>
+                            <w:szCs w:val="24"/>
                             <w:lang w:val="en-US"/>
                           </w:rPr>
                           <m:t>9</m:t>
@@ -637,6 +713,8 @@
                 <w:rPr>
                   <w:rFonts w:ascii="Cambria Math" w:hAnsi="Cambria Math" w:cstheme="majorBidi"/>
                   <w:i/>
+                  <w:sz w:val="24"/>
+                  <w:szCs w:val="24"/>
                   <w:lang w:val="en-US"/>
                 </w:rPr>
               </m:ctrlPr>
@@ -648,6 +726,8 @@
                     <w:rPr>
                       <w:rFonts w:ascii="Cambria Math" w:hAnsi="Cambria Math" w:cstheme="majorBidi"/>
                       <w:i/>
+                      <w:sz w:val="24"/>
+                      <w:szCs w:val="24"/>
                       <w:lang w:val="en-US"/>
                     </w:rPr>
                   </m:ctrlPr>
@@ -656,6 +736,8 @@
                   <m:r>
                     <w:rPr>
                       <w:rFonts w:ascii="Cambria Math" w:hAnsi="Cambria Math" w:cstheme="majorBidi"/>
+                      <w:sz w:val="24"/>
+                      <w:szCs w:val="24"/>
                       <w:lang w:val="en-US"/>
                     </w:rPr>
                     <m:t>u</m:t>
@@ -665,6 +747,8 @@
                   <m:r>
                     <w:rPr>
                       <w:rFonts w:ascii="Cambria Math" w:hAnsi="Cambria Math" w:cstheme="majorBidi"/>
+                      <w:sz w:val="24"/>
+                      <w:szCs w:val="24"/>
                       <w:lang w:val="en-US"/>
                     </w:rPr>
                     <m:t>v</m:t>
@@ -674,6 +758,8 @@
                   <m:r>
                     <w:rPr>
                       <w:rFonts w:ascii="Cambria Math" w:hAnsi="Cambria Math" w:cstheme="majorBidi"/>
+                      <w:sz w:val="24"/>
+                      <w:szCs w:val="24"/>
                       <w:lang w:val="en-US"/>
                     </w:rPr>
                     <m:t>1</m:t>
@@ -685,6 +771,8 @@
           <m:r>
             <w:rPr>
               <w:rFonts w:ascii="Cambria Math" w:hAnsi="Cambria Math" w:cstheme="majorBidi"/>
+              <w:sz w:val="24"/>
+              <w:szCs w:val="24"/>
               <w:lang w:val="en-US"/>
             </w:rPr>
             <m:t>=H</m:t>
@@ -695,6 +783,8 @@
                 <w:rPr>
                   <w:rFonts w:ascii="Cambria Math" w:hAnsi="Cambria Math" w:cstheme="majorBidi"/>
                   <w:i/>
+                  <w:sz w:val="24"/>
+                  <w:szCs w:val="24"/>
                   <w:lang w:val="en-US"/>
                 </w:rPr>
               </m:ctrlPr>
@@ -706,6 +796,8 @@
                     <w:rPr>
                       <w:rFonts w:ascii="Cambria Math" w:hAnsi="Cambria Math" w:cstheme="majorBidi"/>
                       <w:i/>
+                      <w:sz w:val="24"/>
+                      <w:szCs w:val="24"/>
                       <w:lang w:val="en-US"/>
                     </w:rPr>
                   </m:ctrlPr>
@@ -714,6 +806,8 @@
                   <m:r>
                     <w:rPr>
                       <w:rFonts w:ascii="Cambria Math" w:hAnsi="Cambria Math" w:cstheme="majorBidi"/>
+                      <w:sz w:val="24"/>
+                      <w:szCs w:val="24"/>
                       <w:lang w:val="en-US"/>
                     </w:rPr>
                     <m:t>u</m:t>
@@ -723,6 +817,8 @@
                   <m:r>
                     <w:rPr>
                       <w:rFonts w:ascii="Cambria Math" w:hAnsi="Cambria Math" w:cstheme="majorBidi"/>
+                      <w:sz w:val="24"/>
+                      <w:szCs w:val="24"/>
                       <w:lang w:val="en-US"/>
                     </w:rPr>
                     <m:t>v</m:t>
@@ -732,6 +828,8 @@
                   <m:r>
                     <w:rPr>
                       <w:rFonts w:ascii="Cambria Math" w:hAnsi="Cambria Math" w:cstheme="majorBidi"/>
+                      <w:sz w:val="24"/>
+                      <w:szCs w:val="24"/>
                       <w:lang w:val="en-US"/>
                     </w:rPr>
                     <m:t>1</m:t>
@@ -749,12 +847,16 @@
         <w:spacing w:line="360" w:lineRule="auto"/>
         <w:rPr>
           <w:rFonts w:asciiTheme="majorBidi" w:eastAsiaTheme="minorEastAsia" w:hAnsiTheme="majorBidi" w:cstheme="majorBidi"/>
+          <w:sz w:val="24"/>
+          <w:szCs w:val="24"/>
           <w:lang w:val="en-US"/>
         </w:rPr>
       </w:pPr>
       <w:r>
         <w:rPr>
           <w:rFonts w:asciiTheme="majorBidi" w:eastAsiaTheme="minorEastAsia" w:hAnsiTheme="majorBidi" w:cstheme="majorBidi"/>
+          <w:sz w:val="24"/>
+          <w:szCs w:val="24"/>
           <w:lang w:val="en-US"/>
         </w:rPr>
         <w:t xml:space="preserve">Each point </w:t>
@@ -763,6 +865,8 @@
         <m:r>
           <w:rPr>
             <w:rFonts w:ascii="Cambria Math" w:eastAsiaTheme="minorEastAsia" w:hAnsi="Cambria Math" w:cstheme="majorBidi"/>
+            <w:sz w:val="24"/>
+            <w:szCs w:val="24"/>
             <w:lang w:val="en-US"/>
           </w:rPr>
           <m:t>(</m:t>
@@ -773,6 +877,8 @@
               <w:rPr>
                 <w:rFonts w:ascii="Cambria Math" w:eastAsiaTheme="minorEastAsia" w:hAnsi="Cambria Math" w:cstheme="majorBidi"/>
                 <w:i/>
+                <w:sz w:val="24"/>
+                <w:szCs w:val="24"/>
                 <w:lang w:val="en-US"/>
               </w:rPr>
             </m:ctrlPr>
@@ -781,6 +887,8 @@
             <m:r>
               <w:rPr>
                 <w:rFonts w:ascii="Cambria Math" w:eastAsiaTheme="minorEastAsia" w:hAnsi="Cambria Math" w:cstheme="majorBidi"/>
+                <w:sz w:val="24"/>
+                <w:szCs w:val="24"/>
                 <w:lang w:val="en-US"/>
               </w:rPr>
               <m:t>u</m:t>
@@ -790,6 +898,8 @@
             <m:r>
               <w:rPr>
                 <w:rFonts w:ascii="Cambria Math" w:eastAsiaTheme="minorEastAsia" w:hAnsi="Cambria Math" w:cstheme="majorBidi"/>
+                <w:sz w:val="24"/>
+                <w:szCs w:val="24"/>
                 <w:lang w:val="en-US"/>
               </w:rPr>
               <m:t>i</m:t>
@@ -799,6 +909,8 @@
         <m:r>
           <w:rPr>
             <w:rFonts w:ascii="Cambria Math" w:eastAsiaTheme="minorEastAsia" w:hAnsi="Cambria Math" w:cstheme="majorBidi"/>
+            <w:sz w:val="24"/>
+            <w:szCs w:val="24"/>
             <w:lang w:val="en-US"/>
           </w:rPr>
           <m:t>,</m:t>
@@ -809,6 +921,8 @@
               <w:rPr>
                 <w:rFonts w:ascii="Cambria Math" w:eastAsiaTheme="minorEastAsia" w:hAnsi="Cambria Math" w:cstheme="majorBidi"/>
                 <w:i/>
+                <w:sz w:val="24"/>
+                <w:szCs w:val="24"/>
                 <w:lang w:val="en-US"/>
               </w:rPr>
             </m:ctrlPr>
@@ -817,6 +931,8 @@
             <m:r>
               <w:rPr>
                 <w:rFonts w:ascii="Cambria Math" w:eastAsiaTheme="minorEastAsia" w:hAnsi="Cambria Math" w:cstheme="majorBidi"/>
+                <w:sz w:val="24"/>
+                <w:szCs w:val="24"/>
                 <w:lang w:val="en-US"/>
               </w:rPr>
               <m:t>v</m:t>
@@ -826,6 +942,8 @@
             <m:r>
               <w:rPr>
                 <w:rFonts w:ascii="Cambria Math" w:eastAsiaTheme="minorEastAsia" w:hAnsi="Cambria Math" w:cstheme="majorBidi"/>
+                <w:sz w:val="24"/>
+                <w:szCs w:val="24"/>
                 <w:lang w:val="en-US"/>
               </w:rPr>
               <m:t>i</m:t>
@@ -835,6 +953,8 @@
         <m:r>
           <w:rPr>
             <w:rFonts w:ascii="Cambria Math" w:eastAsiaTheme="minorEastAsia" w:hAnsi="Cambria Math" w:cstheme="majorBidi"/>
+            <w:sz w:val="24"/>
+            <w:szCs w:val="24"/>
             <w:lang w:val="en-US"/>
           </w:rPr>
           <m:t>)</m:t>
@@ -843,6 +963,8 @@
       <w:r>
         <w:rPr>
           <w:rFonts w:asciiTheme="majorBidi" w:eastAsiaTheme="minorEastAsia" w:hAnsiTheme="majorBidi" w:cstheme="majorBidi"/>
+          <w:sz w:val="24"/>
+          <w:szCs w:val="24"/>
           <w:lang w:val="en-US"/>
         </w:rPr>
         <w:t xml:space="preserve"> in the source coordinate system matches a point </w:t>
@@ -851,6 +973,8 @@
         <m:r>
           <w:rPr>
             <w:rFonts w:ascii="Cambria Math" w:eastAsiaTheme="minorEastAsia" w:hAnsi="Cambria Math" w:cstheme="majorBidi"/>
+            <w:sz w:val="24"/>
+            <w:szCs w:val="24"/>
             <w:lang w:val="en-US"/>
           </w:rPr>
           <m:t>(</m:t>
@@ -861,6 +985,8 @@
               <w:rPr>
                 <w:rFonts w:ascii="Cambria Math" w:eastAsiaTheme="minorEastAsia" w:hAnsi="Cambria Math" w:cstheme="majorBidi"/>
                 <w:i/>
+                <w:sz w:val="24"/>
+                <w:szCs w:val="24"/>
                 <w:lang w:val="en-US"/>
               </w:rPr>
             </m:ctrlPr>
@@ -869,6 +995,8 @@
             <m:r>
               <w:rPr>
                 <w:rFonts w:ascii="Cambria Math" w:eastAsiaTheme="minorEastAsia" w:hAnsi="Cambria Math" w:cstheme="majorBidi"/>
+                <w:sz w:val="24"/>
+                <w:szCs w:val="24"/>
                 <w:lang w:val="en-US"/>
               </w:rPr>
               <m:t>u</m:t>
@@ -876,6 +1004,8 @@
             <m:r>
               <w:rPr>
                 <w:rFonts w:ascii="Cambria Math" w:eastAsiaTheme="minorEastAsia" w:hAnsi="Cambria Math" w:cstheme="majorBidi"/>
+                <w:sz w:val="24"/>
+                <w:szCs w:val="24"/>
                 <w:lang w:val="en-US"/>
               </w:rPr>
               <m:t>'</m:t>
@@ -885,6 +1015,8 @@
             <m:r>
               <w:rPr>
                 <w:rFonts w:ascii="Cambria Math" w:eastAsiaTheme="minorEastAsia" w:hAnsi="Cambria Math" w:cstheme="majorBidi"/>
+                <w:sz w:val="24"/>
+                <w:szCs w:val="24"/>
                 <w:lang w:val="en-US"/>
               </w:rPr>
               <m:t>i</m:t>
@@ -894,6 +1026,8 @@
         <m:r>
           <w:rPr>
             <w:rFonts w:ascii="Cambria Math" w:eastAsiaTheme="minorEastAsia" w:hAnsi="Cambria Math" w:cstheme="majorBidi"/>
+            <w:sz w:val="24"/>
+            <w:szCs w:val="24"/>
             <w:lang w:val="en-US"/>
           </w:rPr>
           <m:t>,</m:t>
@@ -904,6 +1038,8 @@
               <w:rPr>
                 <w:rFonts w:ascii="Cambria Math" w:eastAsiaTheme="minorEastAsia" w:hAnsi="Cambria Math" w:cstheme="majorBidi"/>
                 <w:i/>
+                <w:sz w:val="24"/>
+                <w:szCs w:val="24"/>
                 <w:lang w:val="en-US"/>
               </w:rPr>
             </m:ctrlPr>
@@ -912,6 +1048,8 @@
             <m:r>
               <w:rPr>
                 <w:rFonts w:ascii="Cambria Math" w:eastAsiaTheme="minorEastAsia" w:hAnsi="Cambria Math" w:cstheme="majorBidi"/>
+                <w:sz w:val="24"/>
+                <w:szCs w:val="24"/>
                 <w:lang w:val="en-US"/>
               </w:rPr>
               <m:t>v</m:t>
@@ -919,6 +1057,8 @@
             <m:r>
               <w:rPr>
                 <w:rFonts w:ascii="Cambria Math" w:eastAsiaTheme="minorEastAsia" w:hAnsi="Cambria Math" w:cstheme="majorBidi"/>
+                <w:sz w:val="24"/>
+                <w:szCs w:val="24"/>
                 <w:lang w:val="en-US"/>
               </w:rPr>
               <m:t>'</m:t>
@@ -928,6 +1068,8 @@
             <m:r>
               <w:rPr>
                 <w:rFonts w:ascii="Cambria Math" w:eastAsiaTheme="minorEastAsia" w:hAnsi="Cambria Math" w:cstheme="majorBidi"/>
+                <w:sz w:val="24"/>
+                <w:szCs w:val="24"/>
                 <w:lang w:val="en-US"/>
               </w:rPr>
               <m:t>i</m:t>
@@ -937,6 +1079,8 @@
         <m:r>
           <w:rPr>
             <w:rFonts w:ascii="Cambria Math" w:eastAsiaTheme="minorEastAsia" w:hAnsi="Cambria Math" w:cstheme="majorBidi"/>
+            <w:sz w:val="24"/>
+            <w:szCs w:val="24"/>
             <w:lang w:val="en-US"/>
           </w:rPr>
           <m:t>)</m:t>
@@ -945,6 +1089,8 @@
       <w:r>
         <w:rPr>
           <w:rFonts w:asciiTheme="majorBidi" w:eastAsiaTheme="minorEastAsia" w:hAnsiTheme="majorBidi" w:cstheme="majorBidi"/>
+          <w:sz w:val="24"/>
+          <w:szCs w:val="24"/>
           <w:lang w:val="en-US"/>
         </w:rPr>
         <w:t xml:space="preserve"> in the destination system. </w:t>
@@ -956,12 +1102,16 @@
         <w:spacing w:line="360" w:lineRule="auto"/>
         <w:rPr>
           <w:rFonts w:asciiTheme="majorBidi" w:eastAsiaTheme="minorEastAsia" w:hAnsiTheme="majorBidi" w:cstheme="majorBidi"/>
+          <w:sz w:val="24"/>
+          <w:szCs w:val="24"/>
           <w:lang w:val="en-US"/>
         </w:rPr>
       </w:pPr>
       <w:r>
         <w:rPr>
           <w:rFonts w:asciiTheme="majorBidi" w:eastAsiaTheme="minorEastAsia" w:hAnsiTheme="majorBidi" w:cstheme="majorBidi"/>
+          <w:sz w:val="24"/>
+          <w:szCs w:val="24"/>
           <w:lang w:val="en-US"/>
         </w:rPr>
         <w:t>To get the conversion matrix, we build the following equation system</w:t>
@@ -969,6 +1119,8 @@
       <w:r>
         <w:rPr>
           <w:rFonts w:asciiTheme="majorBidi" w:eastAsiaTheme="minorEastAsia" w:hAnsiTheme="majorBidi" w:cstheme="majorBidi"/>
+          <w:sz w:val="24"/>
+          <w:szCs w:val="24"/>
           <w:lang w:val="en-US"/>
         </w:rPr>
         <w:t>,</w:t>
@@ -980,12 +1132,16 @@
         <w:spacing w:line="360" w:lineRule="auto"/>
         <w:rPr>
           <w:rFonts w:asciiTheme="majorBidi" w:eastAsiaTheme="minorEastAsia" w:hAnsiTheme="majorBidi" w:cstheme="majorBidi"/>
+          <w:sz w:val="24"/>
+          <w:szCs w:val="24"/>
           <w:lang w:val="en-US"/>
         </w:rPr>
       </w:pPr>
       <w:r>
         <w:rPr>
           <w:rFonts w:asciiTheme="majorBidi" w:eastAsiaTheme="minorEastAsia" w:hAnsiTheme="majorBidi" w:cstheme="majorBidi"/>
+          <w:sz w:val="24"/>
+          <w:szCs w:val="24"/>
           <w:lang w:val="en-US"/>
         </w:rPr>
         <w:t xml:space="preserve">where: </w:t>
@@ -997,6 +1153,8 @@
               <w:rPr>
                 <w:rFonts w:ascii="Cambria Math" w:eastAsiaTheme="minorEastAsia" w:hAnsi="Cambria Math" w:cstheme="majorBidi"/>
                 <w:i/>
+                <w:sz w:val="24"/>
+                <w:szCs w:val="24"/>
                 <w:lang w:val="en-US"/>
               </w:rPr>
             </m:ctrlPr>
@@ -1005,6 +1163,8 @@
             <m:r>
               <w:rPr>
                 <w:rFonts w:ascii="Cambria Math" w:eastAsiaTheme="minorEastAsia" w:hAnsi="Cambria Math" w:cstheme="majorBidi"/>
+                <w:sz w:val="24"/>
+                <w:szCs w:val="24"/>
                 <w:lang w:val="en-US"/>
               </w:rPr>
               <m:t>x</m:t>
@@ -1014,6 +1174,8 @@
             <m:r>
               <w:rPr>
                 <w:rFonts w:ascii="Cambria Math" w:eastAsiaTheme="minorEastAsia" w:hAnsi="Cambria Math" w:cstheme="majorBidi"/>
+                <w:sz w:val="24"/>
+                <w:szCs w:val="24"/>
                 <w:lang w:val="en-US"/>
               </w:rPr>
               <m:t>'</m:t>
@@ -1023,6 +1185,8 @@
         <m:r>
           <w:rPr>
             <w:rFonts w:ascii="Cambria Math" w:eastAsiaTheme="minorEastAsia" w:hAnsi="Cambria Math" w:cstheme="majorBidi"/>
+            <w:sz w:val="24"/>
+            <w:szCs w:val="24"/>
             <w:lang w:val="en-US"/>
           </w:rPr>
           <m:t>=</m:t>
@@ -1033,6 +1197,8 @@
               <w:rPr>
                 <w:rFonts w:ascii="Cambria Math" w:hAnsi="Cambria Math" w:cstheme="majorBidi"/>
                 <w:i/>
+                <w:sz w:val="24"/>
+                <w:szCs w:val="24"/>
                 <w:lang w:val="en-US"/>
               </w:rPr>
             </m:ctrlPr>
@@ -1044,6 +1210,8 @@
                   <w:rPr>
                     <w:rFonts w:ascii="Cambria Math" w:hAnsi="Cambria Math" w:cstheme="majorBidi"/>
                     <w:i/>
+                    <w:sz w:val="24"/>
+                    <w:szCs w:val="24"/>
                     <w:lang w:val="en-US"/>
                   </w:rPr>
                 </m:ctrlPr>
@@ -1052,6 +1220,8 @@
                 <m:r>
                   <w:rPr>
                     <w:rFonts w:ascii="Cambria Math" w:hAnsi="Cambria Math" w:cstheme="majorBidi"/>
+                    <w:sz w:val="24"/>
+                    <w:szCs w:val="24"/>
                     <w:lang w:val="en-US"/>
                   </w:rPr>
                   <m:t>u'</m:t>
@@ -1061,22 +1231,19 @@
                 <m:r>
                   <w:rPr>
                     <w:rFonts w:ascii="Cambria Math" w:hAnsi="Cambria Math" w:cstheme="majorBidi"/>
+                    <w:sz w:val="24"/>
+                    <w:szCs w:val="24"/>
                     <w:lang w:val="en-US"/>
                   </w:rPr>
-                  <m:t>v</m:t>
-                </m:r>
-                <m:r>
-                  <w:rPr>
-                    <w:rFonts w:ascii="Cambria Math" w:hAnsi="Cambria Math" w:cstheme="majorBidi"/>
-                    <w:lang w:val="en-US"/>
-                  </w:rPr>
-                  <m:t>'</m:t>
+                  <m:t>v'</m:t>
                 </m:r>
               </m:e>
               <m:e>
                 <m:r>
                   <w:rPr>
                     <w:rFonts w:ascii="Cambria Math" w:hAnsi="Cambria Math" w:cstheme="majorBidi"/>
+                    <w:sz w:val="24"/>
+                    <w:szCs w:val="24"/>
                     <w:lang w:val="en-US"/>
                   </w:rPr>
                   <m:t>1</m:t>
@@ -1088,6 +1255,8 @@
         <m:r>
           <w:rPr>
             <w:rFonts w:ascii="Cambria Math" w:eastAsiaTheme="minorEastAsia" w:hAnsi="Cambria Math" w:cstheme="majorBidi"/>
+            <w:sz w:val="24"/>
+            <w:szCs w:val="24"/>
             <w:lang w:val="en-US"/>
           </w:rPr>
           <m:t xml:space="preserve">, x= </m:t>
@@ -1098,6 +1267,8 @@
               <w:rPr>
                 <w:rFonts w:ascii="Cambria Math" w:hAnsi="Cambria Math" w:cstheme="majorBidi"/>
                 <w:i/>
+                <w:sz w:val="24"/>
+                <w:szCs w:val="24"/>
                 <w:lang w:val="en-US"/>
               </w:rPr>
             </m:ctrlPr>
@@ -1109,6 +1280,8 @@
                   <w:rPr>
                     <w:rFonts w:ascii="Cambria Math" w:hAnsi="Cambria Math" w:cstheme="majorBidi"/>
                     <w:i/>
+                    <w:sz w:val="24"/>
+                    <w:szCs w:val="24"/>
                     <w:lang w:val="en-US"/>
                   </w:rPr>
                 </m:ctrlPr>
@@ -1117,6 +1290,8 @@
                 <m:r>
                   <w:rPr>
                     <w:rFonts w:ascii="Cambria Math" w:hAnsi="Cambria Math" w:cstheme="majorBidi"/>
+                    <w:sz w:val="24"/>
+                    <w:szCs w:val="24"/>
                     <w:lang w:val="en-US"/>
                   </w:rPr>
                   <m:t>u</m:t>
@@ -1126,6 +1301,8 @@
                 <m:r>
                   <w:rPr>
                     <w:rFonts w:ascii="Cambria Math" w:hAnsi="Cambria Math" w:cstheme="majorBidi"/>
+                    <w:sz w:val="24"/>
+                    <w:szCs w:val="24"/>
                     <w:lang w:val="en-US"/>
                   </w:rPr>
                   <m:t>v</m:t>
@@ -1135,6 +1312,8 @@
                 <m:r>
                   <w:rPr>
                     <w:rFonts w:ascii="Cambria Math" w:hAnsi="Cambria Math" w:cstheme="majorBidi"/>
+                    <w:sz w:val="24"/>
+                    <w:szCs w:val="24"/>
                     <w:lang w:val="en-US"/>
                   </w:rPr>
                   <m:t>1</m:t>
@@ -1146,6 +1325,8 @@
         <m:r>
           <w:rPr>
             <w:rFonts w:ascii="Cambria Math" w:eastAsiaTheme="minorEastAsia" w:hAnsi="Cambria Math" w:cstheme="majorBidi"/>
+            <w:sz w:val="24"/>
+            <w:szCs w:val="24"/>
             <w:lang w:val="en-US"/>
           </w:rPr>
           <m:t xml:space="preserve"> and H= </m:t>
@@ -1158,6 +1339,8 @@
               <w:rPr>
                 <w:rFonts w:ascii="Cambria Math" w:hAnsi="Cambria Math" w:cstheme="majorBidi"/>
                 <w:i/>
+                <w:sz w:val="24"/>
+                <w:szCs w:val="24"/>
                 <w:lang w:val="en-US"/>
               </w:rPr>
             </m:ctrlPr>
@@ -1178,6 +1361,8 @@
                   <w:rPr>
                     <w:rFonts w:ascii="Cambria Math" w:hAnsi="Cambria Math" w:cstheme="majorBidi"/>
                     <w:i/>
+                    <w:sz w:val="24"/>
+                    <w:szCs w:val="24"/>
                     <w:lang w:val="en-US"/>
                   </w:rPr>
                 </m:ctrlPr>
@@ -1190,6 +1375,8 @@
                         <w:rPr>
                           <w:rFonts w:ascii="Cambria Math" w:hAnsi="Cambria Math" w:cstheme="majorBidi"/>
                           <w:i/>
+                          <w:sz w:val="24"/>
+                          <w:szCs w:val="24"/>
                           <w:lang w:val="en-US"/>
                         </w:rPr>
                       </m:ctrlPr>
@@ -1198,6 +1385,8 @@
                       <m:r>
                         <w:rPr>
                           <w:rFonts w:ascii="Cambria Math" w:hAnsi="Cambria Math" w:cstheme="majorBidi"/>
+                          <w:sz w:val="24"/>
+                          <w:szCs w:val="24"/>
                           <w:lang w:val="en-US"/>
                         </w:rPr>
                         <m:t>h</m:t>
@@ -1207,6 +1396,8 @@
                       <m:r>
                         <w:rPr>
                           <w:rFonts w:ascii="Cambria Math" w:hAnsi="Cambria Math" w:cstheme="majorBidi"/>
+                          <w:sz w:val="24"/>
+                          <w:szCs w:val="24"/>
                           <w:lang w:val="en-US"/>
                         </w:rPr>
                         <m:t>1</m:t>
@@ -1221,6 +1412,8 @@
                         <w:rPr>
                           <w:rFonts w:ascii="Cambria Math" w:hAnsi="Cambria Math" w:cstheme="majorBidi"/>
                           <w:i/>
+                          <w:sz w:val="24"/>
+                          <w:szCs w:val="24"/>
                           <w:lang w:val="en-US"/>
                         </w:rPr>
                       </m:ctrlPr>
@@ -1229,6 +1422,8 @@
                       <m:r>
                         <w:rPr>
                           <w:rFonts w:ascii="Cambria Math" w:hAnsi="Cambria Math" w:cstheme="majorBidi"/>
+                          <w:sz w:val="24"/>
+                          <w:szCs w:val="24"/>
                           <w:lang w:val="en-US"/>
                         </w:rPr>
                         <m:t>h</m:t>
@@ -1238,6 +1433,8 @@
                       <m:r>
                         <w:rPr>
                           <w:rFonts w:ascii="Cambria Math" w:hAnsi="Cambria Math" w:cstheme="majorBidi"/>
+                          <w:sz w:val="24"/>
+                          <w:szCs w:val="24"/>
                           <w:lang w:val="en-US"/>
                         </w:rPr>
                         <m:t>2</m:t>
@@ -1252,6 +1449,8 @@
                         <w:rPr>
                           <w:rFonts w:ascii="Cambria Math" w:hAnsi="Cambria Math" w:cstheme="majorBidi"/>
                           <w:i/>
+                          <w:sz w:val="24"/>
+                          <w:szCs w:val="24"/>
                           <w:lang w:val="en-US"/>
                         </w:rPr>
                       </m:ctrlPr>
@@ -1260,6 +1459,8 @@
                       <m:r>
                         <w:rPr>
                           <w:rFonts w:ascii="Cambria Math" w:hAnsi="Cambria Math" w:cstheme="majorBidi"/>
+                          <w:sz w:val="24"/>
+                          <w:szCs w:val="24"/>
                           <w:lang w:val="en-US"/>
                         </w:rPr>
                         <m:t>h</m:t>
@@ -1269,6 +1470,8 @@
                       <m:r>
                         <w:rPr>
                           <w:rFonts w:ascii="Cambria Math" w:hAnsi="Cambria Math" w:cstheme="majorBidi"/>
+                          <w:sz w:val="24"/>
+                          <w:szCs w:val="24"/>
                           <w:lang w:val="en-US"/>
                         </w:rPr>
                         <m:t>3</m:t>
@@ -1285,6 +1488,8 @@
                         <w:rPr>
                           <w:rFonts w:ascii="Cambria Math" w:hAnsi="Cambria Math" w:cstheme="majorBidi"/>
                           <w:i/>
+                          <w:sz w:val="24"/>
+                          <w:szCs w:val="24"/>
                           <w:lang w:val="en-US"/>
                         </w:rPr>
                       </m:ctrlPr>
@@ -1293,6 +1498,8 @@
                       <m:r>
                         <w:rPr>
                           <w:rFonts w:ascii="Cambria Math" w:hAnsi="Cambria Math" w:cstheme="majorBidi"/>
+                          <w:sz w:val="24"/>
+                          <w:szCs w:val="24"/>
                           <w:lang w:val="en-US"/>
                         </w:rPr>
                         <m:t>h</m:t>
@@ -1302,6 +1509,8 @@
                       <m:r>
                         <w:rPr>
                           <w:rFonts w:ascii="Cambria Math" w:hAnsi="Cambria Math" w:cstheme="majorBidi"/>
+                          <w:sz w:val="24"/>
+                          <w:szCs w:val="24"/>
                           <w:lang w:val="en-US"/>
                         </w:rPr>
                         <m:t>4</m:t>
@@ -1316,6 +1525,8 @@
                         <w:rPr>
                           <w:rFonts w:ascii="Cambria Math" w:hAnsi="Cambria Math" w:cstheme="majorBidi"/>
                           <w:i/>
+                          <w:sz w:val="24"/>
+                          <w:szCs w:val="24"/>
                           <w:lang w:val="en-US"/>
                         </w:rPr>
                       </m:ctrlPr>
@@ -1324,6 +1535,8 @@
                       <m:r>
                         <w:rPr>
                           <w:rFonts w:ascii="Cambria Math" w:hAnsi="Cambria Math" w:cstheme="majorBidi"/>
+                          <w:sz w:val="24"/>
+                          <w:szCs w:val="24"/>
                           <w:lang w:val="en-US"/>
                         </w:rPr>
                         <m:t>h</m:t>
@@ -1333,6 +1546,8 @@
                       <m:r>
                         <w:rPr>
                           <w:rFonts w:ascii="Cambria Math" w:hAnsi="Cambria Math" w:cstheme="majorBidi"/>
+                          <w:sz w:val="24"/>
+                          <w:szCs w:val="24"/>
                           <w:lang w:val="en-US"/>
                         </w:rPr>
                         <m:t>5</m:t>
@@ -1347,6 +1562,8 @@
                         <w:rPr>
                           <w:rFonts w:ascii="Cambria Math" w:hAnsi="Cambria Math" w:cstheme="majorBidi"/>
                           <w:i/>
+                          <w:sz w:val="24"/>
+                          <w:szCs w:val="24"/>
                           <w:lang w:val="en-US"/>
                         </w:rPr>
                       </m:ctrlPr>
@@ -1355,6 +1572,8 @@
                       <m:r>
                         <w:rPr>
                           <w:rFonts w:ascii="Cambria Math" w:hAnsi="Cambria Math" w:cstheme="majorBidi"/>
+                          <w:sz w:val="24"/>
+                          <w:szCs w:val="24"/>
                           <w:lang w:val="en-US"/>
                         </w:rPr>
                         <m:t>h</m:t>
@@ -1364,6 +1583,8 @@
                       <m:r>
                         <w:rPr>
                           <w:rFonts w:ascii="Cambria Math" w:hAnsi="Cambria Math" w:cstheme="majorBidi"/>
+                          <w:sz w:val="24"/>
+                          <w:szCs w:val="24"/>
                           <w:lang w:val="en-US"/>
                         </w:rPr>
                         <m:t>6</m:t>
@@ -1380,6 +1601,8 @@
                         <w:rPr>
                           <w:rFonts w:ascii="Cambria Math" w:hAnsi="Cambria Math" w:cstheme="majorBidi"/>
                           <w:i/>
+                          <w:sz w:val="24"/>
+                          <w:szCs w:val="24"/>
                           <w:lang w:val="en-US"/>
                         </w:rPr>
                       </m:ctrlPr>
@@ -1388,6 +1611,8 @@
                       <m:r>
                         <w:rPr>
                           <w:rFonts w:ascii="Cambria Math" w:hAnsi="Cambria Math" w:cstheme="majorBidi"/>
+                          <w:sz w:val="24"/>
+                          <w:szCs w:val="24"/>
                           <w:lang w:val="en-US"/>
                         </w:rPr>
                         <m:t>h</m:t>
@@ -1397,6 +1622,8 @@
                       <m:r>
                         <w:rPr>
                           <w:rFonts w:ascii="Cambria Math" w:hAnsi="Cambria Math" w:cstheme="majorBidi"/>
+                          <w:sz w:val="24"/>
+                          <w:szCs w:val="24"/>
                           <w:lang w:val="en-US"/>
                         </w:rPr>
                         <m:t>7</m:t>
@@ -1411,6 +1638,8 @@
                         <w:rPr>
                           <w:rFonts w:ascii="Cambria Math" w:hAnsi="Cambria Math" w:cstheme="majorBidi"/>
                           <w:i/>
+                          <w:sz w:val="24"/>
+                          <w:szCs w:val="24"/>
                           <w:lang w:val="en-US"/>
                         </w:rPr>
                       </m:ctrlPr>
@@ -1419,6 +1648,8 @@
                       <m:r>
                         <w:rPr>
                           <w:rFonts w:ascii="Cambria Math" w:hAnsi="Cambria Math" w:cstheme="majorBidi"/>
+                          <w:sz w:val="24"/>
+                          <w:szCs w:val="24"/>
                           <w:lang w:val="en-US"/>
                         </w:rPr>
                         <m:t>h</m:t>
@@ -1428,6 +1659,8 @@
                       <m:r>
                         <w:rPr>
                           <w:rFonts w:ascii="Cambria Math" w:hAnsi="Cambria Math" w:cstheme="majorBidi"/>
+                          <w:sz w:val="24"/>
+                          <w:szCs w:val="24"/>
                           <w:lang w:val="en-US"/>
                         </w:rPr>
                         <m:t>8</m:t>
@@ -1442,6 +1675,8 @@
                         <w:rPr>
                           <w:rFonts w:ascii="Cambria Math" w:hAnsi="Cambria Math" w:cstheme="majorBidi"/>
                           <w:i/>
+                          <w:sz w:val="24"/>
+                          <w:szCs w:val="24"/>
                           <w:lang w:val="en-US"/>
                         </w:rPr>
                       </m:ctrlPr>
@@ -1450,6 +1685,8 @@
                       <m:r>
                         <w:rPr>
                           <w:rFonts w:ascii="Cambria Math" w:hAnsi="Cambria Math" w:cstheme="majorBidi"/>
+                          <w:sz w:val="24"/>
+                          <w:szCs w:val="24"/>
                           <w:lang w:val="en-US"/>
                         </w:rPr>
                         <m:t>h</m:t>
@@ -1459,6 +1696,8 @@
                       <m:r>
                         <w:rPr>
                           <w:rFonts w:ascii="Cambria Math" w:hAnsi="Cambria Math" w:cstheme="majorBidi"/>
+                          <w:sz w:val="24"/>
+                          <w:szCs w:val="24"/>
                           <w:lang w:val="en-US"/>
                         </w:rPr>
                         <m:t>9</m:t>
@@ -1473,6 +1712,8 @@
         <m:r>
           <w:rPr>
             <w:rFonts w:ascii="Cambria Math" w:eastAsiaTheme="minorEastAsia" w:hAnsi="Cambria Math" w:cstheme="majorBidi"/>
+            <w:sz w:val="24"/>
+            <w:szCs w:val="24"/>
             <w:lang w:val="en-US"/>
           </w:rPr>
           <m:t>=</m:t>
@@ -1480,6 +1721,8 @@
         <m:r>
           <w:rPr>
             <w:rFonts w:ascii="Cambria Math" w:eastAsiaTheme="minorEastAsia" w:hAnsi="Cambria Math" w:cstheme="majorBidi"/>
+            <w:sz w:val="24"/>
+            <w:szCs w:val="24"/>
             <w:lang w:val="en-US"/>
           </w:rPr>
           <m:t xml:space="preserve">  </m:t>
@@ -1492,6 +1735,8 @@
               <w:rPr>
                 <w:rFonts w:ascii="Cambria Math" w:eastAsiaTheme="minorEastAsia" w:hAnsi="Cambria Math" w:cstheme="majorBidi"/>
                 <w:i/>
+                <w:sz w:val="24"/>
+                <w:szCs w:val="24"/>
                 <w:lang w:val="en-US"/>
               </w:rPr>
             </m:ctrlPr>
@@ -1503,6 +1748,8 @@
                   <w:rPr>
                     <w:rFonts w:ascii="Cambria Math" w:eastAsiaTheme="minorEastAsia" w:hAnsi="Cambria Math" w:cstheme="majorBidi"/>
                     <w:i/>
+                    <w:sz w:val="24"/>
+                    <w:szCs w:val="24"/>
                     <w:lang w:val="en-US"/>
                   </w:rPr>
                 </m:ctrlPr>
@@ -1514,6 +1761,8 @@
                       <w:rPr>
                         <w:rFonts w:ascii="Cambria Math" w:eastAsiaTheme="minorEastAsia" w:hAnsi="Cambria Math" w:cstheme="majorBidi"/>
                         <w:i/>
+                        <w:sz w:val="24"/>
+                        <w:szCs w:val="24"/>
                         <w:lang w:val="en-US"/>
                       </w:rPr>
                     </m:ctrlPr>
@@ -1522,6 +1771,8 @@
                     <m:r>
                       <w:rPr>
                         <w:rFonts w:ascii="Cambria Math" w:eastAsiaTheme="minorEastAsia" w:hAnsi="Cambria Math" w:cstheme="majorBidi"/>
+                        <w:sz w:val="24"/>
+                        <w:szCs w:val="24"/>
                         <w:lang w:val="en-US"/>
                       </w:rPr>
                       <m:t>H</m:t>
@@ -1531,6 +1782,8 @@
                     <m:r>
                       <w:rPr>
                         <w:rFonts w:ascii="Cambria Math" w:eastAsiaTheme="minorEastAsia" w:hAnsi="Cambria Math" w:cstheme="majorBidi"/>
+                        <w:sz w:val="24"/>
+                        <w:szCs w:val="24"/>
                         <w:lang w:val="en-US"/>
                       </w:rPr>
                       <m:t>1</m:t>
@@ -1545,6 +1798,8 @@
                       <w:rPr>
                         <w:rFonts w:ascii="Cambria Math" w:eastAsiaTheme="minorEastAsia" w:hAnsi="Cambria Math" w:cstheme="majorBidi"/>
                         <w:i/>
+                        <w:sz w:val="24"/>
+                        <w:szCs w:val="24"/>
                         <w:lang w:val="en-US"/>
                       </w:rPr>
                     </m:ctrlPr>
@@ -1553,6 +1808,8 @@
                     <m:r>
                       <w:rPr>
                         <w:rFonts w:ascii="Cambria Math" w:eastAsiaTheme="minorEastAsia" w:hAnsi="Cambria Math" w:cstheme="majorBidi"/>
+                        <w:sz w:val="24"/>
+                        <w:szCs w:val="24"/>
                         <w:lang w:val="en-US"/>
                       </w:rPr>
                       <m:t>H</m:t>
@@ -1562,6 +1819,8 @@
                     <m:r>
                       <w:rPr>
                         <w:rFonts w:ascii="Cambria Math" w:eastAsiaTheme="minorEastAsia" w:hAnsi="Cambria Math" w:cstheme="majorBidi"/>
+                        <w:sz w:val="24"/>
+                        <w:szCs w:val="24"/>
                         <w:lang w:val="en-US"/>
                       </w:rPr>
                       <m:t>2</m:t>
@@ -1576,6 +1835,8 @@
                       <w:rPr>
                         <w:rFonts w:ascii="Cambria Math" w:eastAsiaTheme="minorEastAsia" w:hAnsi="Cambria Math" w:cstheme="majorBidi"/>
                         <w:i/>
+                        <w:sz w:val="24"/>
+                        <w:szCs w:val="24"/>
                         <w:lang w:val="en-US"/>
                       </w:rPr>
                     </m:ctrlPr>
@@ -1584,6 +1845,8 @@
                     <m:r>
                       <w:rPr>
                         <w:rFonts w:ascii="Cambria Math" w:eastAsiaTheme="minorEastAsia" w:hAnsi="Cambria Math" w:cstheme="majorBidi"/>
+                        <w:sz w:val="24"/>
+                        <w:szCs w:val="24"/>
                         <w:lang w:val="en-US"/>
                       </w:rPr>
                       <m:t>H</m:t>
@@ -1593,6 +1856,8 @@
                     <m:r>
                       <w:rPr>
                         <w:rFonts w:ascii="Cambria Math" w:eastAsiaTheme="minorEastAsia" w:hAnsi="Cambria Math" w:cstheme="majorBidi"/>
+                        <w:sz w:val="24"/>
+                        <w:szCs w:val="24"/>
                         <w:lang w:val="en-US"/>
                       </w:rPr>
                       <m:t>3</m:t>
@@ -1612,6 +1877,8 @@
         <w:jc w:val="center"/>
         <w:rPr>
           <w:rFonts w:asciiTheme="majorBidi" w:eastAsiaTheme="minorEastAsia" w:hAnsiTheme="majorBidi" w:cstheme="majorBidi"/>
+          <w:sz w:val="24"/>
+          <w:szCs w:val="24"/>
           <w:lang w:val="en-US"/>
         </w:rPr>
       </w:pPr>
@@ -1623,6 +1890,8 @@
                 <w:rPr>
                   <w:rFonts w:ascii="Cambria Math" w:eastAsiaTheme="minorEastAsia" w:hAnsi="Cambria Math" w:cstheme="majorBidi"/>
                   <w:i/>
+                  <w:sz w:val="24"/>
+                  <w:szCs w:val="24"/>
                   <w:lang w:val="en-US"/>
                 </w:rPr>
               </m:ctrlPr>
@@ -1631,6 +1900,8 @@
               <m:r>
                 <w:rPr>
                   <w:rFonts w:ascii="Cambria Math" w:eastAsiaTheme="minorEastAsia" w:hAnsi="Cambria Math" w:cstheme="majorBidi"/>
+                  <w:sz w:val="24"/>
+                  <w:szCs w:val="24"/>
                   <w:lang w:val="en-US"/>
                 </w:rPr>
                 <m:t>x</m:t>
@@ -1640,6 +1911,8 @@
               <m:r>
                 <w:rPr>
                   <w:rFonts w:ascii="Cambria Math" w:eastAsiaTheme="minorEastAsia" w:hAnsi="Cambria Math" w:cstheme="majorBidi"/>
+                  <w:sz w:val="24"/>
+                  <w:szCs w:val="24"/>
                   <w:lang w:val="en-US"/>
                 </w:rPr>
                 <m:t>'</m:t>
@@ -1649,6 +1922,8 @@
           <m:r>
             <w:rPr>
               <w:rFonts w:ascii="Cambria Math" w:eastAsiaTheme="minorEastAsia" w:hAnsi="Cambria Math" w:cstheme="majorBidi"/>
+              <w:sz w:val="24"/>
+              <w:szCs w:val="24"/>
               <w:lang w:val="en-US"/>
             </w:rPr>
             <m:t>=</m:t>
@@ -1660,6 +1935,8 @@
                 <w:rPr>
                   <w:rFonts w:ascii="Cambria Math" w:eastAsiaTheme="minorEastAsia" w:hAnsi="Cambria Math" w:cstheme="majorBidi"/>
                   <w:i/>
+                  <w:sz w:val="24"/>
+                  <w:szCs w:val="24"/>
                   <w:lang w:val="en-US"/>
                 </w:rPr>
               </m:ctrlPr>
@@ -1668,6 +1945,8 @@
               <m:r>
                 <w:rPr>
                   <w:rFonts w:ascii="Cambria Math" w:eastAsiaTheme="minorEastAsia" w:hAnsi="Cambria Math" w:cstheme="majorBidi"/>
+                  <w:sz w:val="24"/>
+                  <w:szCs w:val="24"/>
                   <w:lang w:val="en-US"/>
                 </w:rPr>
                 <m:t>H</m:t>
@@ -1677,6 +1956,8 @@
           <m:r>
             <w:rPr>
               <w:rFonts w:ascii="Cambria Math" w:eastAsiaTheme="minorEastAsia" w:hAnsi="Cambria Math" w:cstheme="majorBidi"/>
+              <w:sz w:val="24"/>
+              <w:szCs w:val="24"/>
               <w:lang w:val="en-US"/>
             </w:rPr>
             <m:t>x</m:t>
@@ -1692,6 +1973,8 @@
         <w:jc w:val="center"/>
         <w:rPr>
           <w:rFonts w:asciiTheme="majorBidi" w:eastAsiaTheme="minorEastAsia" w:hAnsiTheme="majorBidi" w:cstheme="majorBidi"/>
+          <w:sz w:val="24"/>
+          <w:szCs w:val="24"/>
           <w:lang w:val="en-US"/>
         </w:rPr>
       </w:pPr>
@@ -1700,6 +1983,8 @@
           <m:r>
             <w:rPr>
               <w:rFonts w:ascii="Cambria Math" w:eastAsiaTheme="minorEastAsia" w:hAnsi="Cambria Math" w:cstheme="majorBidi"/>
+              <w:sz w:val="24"/>
+              <w:szCs w:val="24"/>
               <w:lang w:val="en-US"/>
             </w:rPr>
             <m:t xml:space="preserve"> </m:t>
@@ -1707,6 +1992,8 @@
           <m:r>
             <w:rPr>
               <w:rFonts w:ascii="Cambria Math" w:eastAsiaTheme="minorEastAsia" w:hAnsi="Cambria Math" w:cstheme="majorBidi"/>
+              <w:sz w:val="24"/>
+              <w:szCs w:val="24"/>
               <w:lang w:val="en-US"/>
             </w:rPr>
             <m:t>⇒</m:t>
@@ -1717,6 +2004,8 @@
                 <w:rPr>
                   <w:rFonts w:ascii="Cambria Math" w:eastAsiaTheme="minorEastAsia" w:hAnsi="Cambria Math" w:cstheme="majorBidi"/>
                   <w:i/>
+                  <w:sz w:val="24"/>
+                  <w:szCs w:val="24"/>
                   <w:lang w:val="en-US"/>
                 </w:rPr>
               </m:ctrlPr>
@@ -1728,6 +2017,8 @@
                     <w:rPr>
                       <w:rFonts w:ascii="Cambria Math" w:eastAsiaTheme="minorEastAsia" w:hAnsi="Cambria Math" w:cstheme="majorBidi"/>
                       <w:i/>
+                      <w:sz w:val="24"/>
+                      <w:szCs w:val="24"/>
                       <w:lang w:val="en-US"/>
                     </w:rPr>
                   </m:ctrlPr>
@@ -1736,6 +2027,8 @@
                   <m:r>
                     <w:rPr>
                       <w:rFonts w:ascii="Cambria Math" w:eastAsiaTheme="minorEastAsia" w:hAnsi="Cambria Math" w:cstheme="majorBidi"/>
+                      <w:sz w:val="24"/>
+                      <w:szCs w:val="24"/>
                       <w:lang w:val="en-US"/>
                     </w:rPr>
                     <m:t>u</m:t>
@@ -1745,6 +2038,8 @@
                   <m:r>
                     <w:rPr>
                       <w:rFonts w:ascii="Cambria Math" w:eastAsiaTheme="minorEastAsia" w:hAnsi="Cambria Math" w:cstheme="majorBidi"/>
+                      <w:sz w:val="24"/>
+                      <w:szCs w:val="24"/>
                       <w:lang w:val="en-US"/>
                     </w:rPr>
                     <m:t>'</m:t>
@@ -1756,6 +2051,8 @@
               <m:r>
                 <w:rPr>
                   <w:rFonts w:ascii="Cambria Math" w:eastAsiaTheme="minorEastAsia" w:hAnsi="Cambria Math" w:cstheme="majorBidi"/>
+                  <w:sz w:val="24"/>
+                  <w:szCs w:val="24"/>
                   <w:lang w:val="en-US"/>
                 </w:rPr>
                 <m:t>1</m:t>
@@ -1765,6 +2062,8 @@
           <m:r>
             <w:rPr>
               <w:rFonts w:ascii="Cambria Math" w:eastAsiaTheme="minorEastAsia" w:hAnsi="Cambria Math" w:cstheme="majorBidi"/>
+              <w:sz w:val="24"/>
+              <w:szCs w:val="24"/>
               <w:lang w:val="en-US"/>
             </w:rPr>
             <m:t>=</m:t>
@@ -1775,6 +2074,8 @@
                 <w:rPr>
                   <w:rFonts w:ascii="Cambria Math" w:eastAsiaTheme="minorEastAsia" w:hAnsi="Cambria Math" w:cstheme="majorBidi"/>
                   <w:i/>
+                  <w:sz w:val="24"/>
+                  <w:szCs w:val="24"/>
                   <w:lang w:val="en-US"/>
                 </w:rPr>
               </m:ctrlPr>
@@ -1786,6 +2087,8 @@
                     <w:rPr>
                       <w:rFonts w:ascii="Cambria Math" w:eastAsiaTheme="minorEastAsia" w:hAnsi="Cambria Math" w:cstheme="majorBidi"/>
                       <w:i/>
+                      <w:sz w:val="24"/>
+                      <w:szCs w:val="24"/>
                       <w:lang w:val="en-US"/>
                     </w:rPr>
                   </m:ctrlPr>
@@ -1794,6 +2097,8 @@
                   <m:r>
                     <w:rPr>
                       <w:rFonts w:ascii="Cambria Math" w:eastAsiaTheme="minorEastAsia" w:hAnsi="Cambria Math" w:cstheme="majorBidi"/>
+                      <w:sz w:val="24"/>
+                      <w:szCs w:val="24"/>
                       <w:lang w:val="en-US"/>
                     </w:rPr>
                     <m:t>H</m:t>
@@ -1803,6 +2108,8 @@
                   <m:r>
                     <w:rPr>
                       <w:rFonts w:ascii="Cambria Math" w:eastAsiaTheme="minorEastAsia" w:hAnsi="Cambria Math" w:cstheme="majorBidi"/>
+                      <w:sz w:val="24"/>
+                      <w:szCs w:val="24"/>
                       <w:lang w:val="en-US"/>
                     </w:rPr>
                     <m:t>1</m:t>
@@ -1812,6 +2119,8 @@
               <m:r>
                 <w:rPr>
                   <w:rFonts w:ascii="Cambria Math" w:eastAsiaTheme="minorEastAsia" w:hAnsi="Cambria Math" w:cstheme="majorBidi"/>
+                  <w:sz w:val="24"/>
+                  <w:szCs w:val="24"/>
                   <w:lang w:val="en-US"/>
                 </w:rPr>
                 <m:t>x</m:t>
@@ -1824,6 +2133,8 @@
                     <w:rPr>
                       <w:rFonts w:ascii="Cambria Math" w:eastAsiaTheme="minorEastAsia" w:hAnsi="Cambria Math" w:cstheme="majorBidi"/>
                       <w:i/>
+                      <w:sz w:val="24"/>
+                      <w:szCs w:val="24"/>
                       <w:lang w:val="en-US"/>
                     </w:rPr>
                   </m:ctrlPr>
@@ -1832,6 +2143,8 @@
                   <m:r>
                     <w:rPr>
                       <w:rFonts w:ascii="Cambria Math" w:eastAsiaTheme="minorEastAsia" w:hAnsi="Cambria Math" w:cstheme="majorBidi"/>
+                      <w:sz w:val="24"/>
+                      <w:szCs w:val="24"/>
                       <w:lang w:val="en-US"/>
                     </w:rPr>
                     <m:t>H</m:t>
@@ -1841,6 +2154,8 @@
                   <m:r>
                     <w:rPr>
                       <w:rFonts w:ascii="Cambria Math" w:eastAsiaTheme="minorEastAsia" w:hAnsi="Cambria Math" w:cstheme="majorBidi"/>
+                      <w:sz w:val="24"/>
+                      <w:szCs w:val="24"/>
                       <w:lang w:val="en-US"/>
                     </w:rPr>
                     <m:t>3</m:t>
@@ -1850,6 +2165,8 @@
               <m:r>
                 <w:rPr>
                   <w:rFonts w:ascii="Cambria Math" w:eastAsiaTheme="minorEastAsia" w:hAnsi="Cambria Math" w:cstheme="majorBidi"/>
+                  <w:sz w:val="24"/>
+                  <w:szCs w:val="24"/>
                   <w:lang w:val="en-US"/>
                 </w:rPr>
                 <m:t>x</m:t>
@@ -1859,6 +2176,8 @@
           <m:r>
             <w:rPr>
               <w:rFonts w:ascii="Cambria Math" w:eastAsiaTheme="minorEastAsia" w:hAnsi="Cambria Math" w:cstheme="majorBidi"/>
+              <w:sz w:val="24"/>
+              <w:szCs w:val="24"/>
               <w:lang w:val="en-US"/>
             </w:rPr>
             <m:t>⇒</m:t>
@@ -1869,6 +2188,8 @@
                 <w:rPr>
                   <w:rFonts w:ascii="Cambria Math" w:eastAsiaTheme="minorEastAsia" w:hAnsi="Cambria Math" w:cstheme="majorBidi"/>
                   <w:i/>
+                  <w:sz w:val="24"/>
+                  <w:szCs w:val="24"/>
                   <w:lang w:val="en-US"/>
                 </w:rPr>
               </m:ctrlPr>
@@ -1877,6 +2198,8 @@
               <m:r>
                 <w:rPr>
                   <w:rFonts w:ascii="Cambria Math" w:eastAsiaTheme="minorEastAsia" w:hAnsi="Cambria Math" w:cstheme="majorBidi"/>
+                  <w:sz w:val="24"/>
+                  <w:szCs w:val="24"/>
                   <w:lang w:val="en-US"/>
                 </w:rPr>
                 <m:t>u</m:t>
@@ -1886,6 +2209,8 @@
               <m:r>
                 <w:rPr>
                   <w:rFonts w:ascii="Cambria Math" w:eastAsiaTheme="minorEastAsia" w:hAnsi="Cambria Math" w:cstheme="majorBidi"/>
+                  <w:sz w:val="24"/>
+                  <w:szCs w:val="24"/>
                   <w:lang w:val="en-US"/>
                 </w:rPr>
                 <m:t>'</m:t>
@@ -1898,6 +2223,8 @@
                 <w:rPr>
                   <w:rFonts w:ascii="Cambria Math" w:eastAsiaTheme="minorEastAsia" w:hAnsi="Cambria Math" w:cstheme="majorBidi"/>
                   <w:i/>
+                  <w:sz w:val="24"/>
+                  <w:szCs w:val="24"/>
                   <w:lang w:val="en-US"/>
                 </w:rPr>
               </m:ctrlPr>
@@ -1910,6 +2237,8 @@
                     <w:rPr>
                       <w:rFonts w:ascii="Cambria Math" w:eastAsiaTheme="minorEastAsia" w:hAnsi="Cambria Math" w:cstheme="majorBidi"/>
                       <w:i/>
+                      <w:sz w:val="24"/>
+                      <w:szCs w:val="24"/>
                       <w:lang w:val="en-US"/>
                     </w:rPr>
                   </m:ctrlPr>
@@ -1918,6 +2247,8 @@
                   <m:r>
                     <w:rPr>
                       <w:rFonts w:ascii="Cambria Math" w:eastAsiaTheme="minorEastAsia" w:hAnsi="Cambria Math" w:cstheme="majorBidi"/>
+                      <w:sz w:val="24"/>
+                      <w:szCs w:val="24"/>
                       <w:lang w:val="en-US"/>
                     </w:rPr>
                     <m:t>H</m:t>
@@ -1929,6 +2260,8 @@
               <m:r>
                 <w:rPr>
                   <w:rFonts w:ascii="Cambria Math" w:eastAsiaTheme="minorEastAsia" w:hAnsi="Cambria Math" w:cstheme="majorBidi"/>
+                  <w:sz w:val="24"/>
+                  <w:szCs w:val="24"/>
                   <w:lang w:val="en-US"/>
                 </w:rPr>
                 <m:t>3</m:t>
@@ -1938,6 +2271,8 @@
           <m:r>
             <w:rPr>
               <w:rFonts w:ascii="Cambria Math" w:eastAsiaTheme="minorEastAsia" w:hAnsi="Cambria Math" w:cstheme="majorBidi"/>
+              <w:sz w:val="24"/>
+              <w:szCs w:val="24"/>
               <w:lang w:val="en-US"/>
             </w:rPr>
             <m:t>x</m:t>
@@ -1945,6 +2280,8 @@
           <m:r>
             <w:rPr>
               <w:rFonts w:ascii="Cambria Math" w:eastAsiaTheme="minorEastAsia" w:hAnsi="Cambria Math" w:cstheme="majorBidi"/>
+              <w:sz w:val="24"/>
+              <w:szCs w:val="24"/>
               <w:lang w:val="en-US"/>
             </w:rPr>
             <m:t>-</m:t>
@@ -1955,6 +2292,8 @@
                 <w:rPr>
                   <w:rFonts w:ascii="Cambria Math" w:eastAsiaTheme="minorEastAsia" w:hAnsi="Cambria Math" w:cstheme="majorBidi"/>
                   <w:i/>
+                  <w:sz w:val="24"/>
+                  <w:szCs w:val="24"/>
                   <w:lang w:val="en-US"/>
                 </w:rPr>
               </m:ctrlPr>
@@ -1963,6 +2302,8 @@
               <m:r>
                 <w:rPr>
                   <w:rFonts w:ascii="Cambria Math" w:eastAsiaTheme="minorEastAsia" w:hAnsi="Cambria Math" w:cstheme="majorBidi"/>
+                  <w:sz w:val="24"/>
+                  <w:szCs w:val="24"/>
                   <w:lang w:val="en-US"/>
                 </w:rPr>
                 <m:t>H</m:t>
@@ -1972,6 +2313,8 @@
               <m:r>
                 <w:rPr>
                   <w:rFonts w:ascii="Cambria Math" w:eastAsiaTheme="minorEastAsia" w:hAnsi="Cambria Math" w:cstheme="majorBidi"/>
+                  <w:sz w:val="24"/>
+                  <w:szCs w:val="24"/>
                   <w:lang w:val="en-US"/>
                 </w:rPr>
                 <m:t>1</m:t>
@@ -1981,6 +2324,8 @@
           <m:r>
             <w:rPr>
               <w:rFonts w:ascii="Cambria Math" w:eastAsiaTheme="minorEastAsia" w:hAnsi="Cambria Math" w:cstheme="majorBidi"/>
+              <w:sz w:val="24"/>
+              <w:szCs w:val="24"/>
               <w:lang w:val="en-US"/>
             </w:rPr>
             <m:t>x</m:t>
@@ -1988,6 +2333,8 @@
           <m:r>
             <w:rPr>
               <w:rFonts w:ascii="Cambria Math" w:eastAsiaTheme="minorEastAsia" w:hAnsi="Cambria Math" w:cstheme="majorBidi"/>
+              <w:sz w:val="24"/>
+              <w:szCs w:val="24"/>
               <w:lang w:val="en-US"/>
             </w:rPr>
             <m:t>=0</m:t>
@@ -1995,6 +2342,8 @@
           <m:r>
             <w:rPr>
               <w:rFonts w:ascii="Cambria Math" w:eastAsiaTheme="minorEastAsia" w:hAnsi="Cambria Math" w:cstheme="majorBidi"/>
+              <w:sz w:val="24"/>
+              <w:szCs w:val="24"/>
               <w:lang w:val="en-US"/>
             </w:rPr>
             <m:t>⇒</m:t>
@@ -2005,6 +2354,8 @@
                 <w:rPr>
                   <w:rFonts w:ascii="Cambria Math" w:eastAsiaTheme="minorEastAsia" w:hAnsi="Cambria Math" w:cstheme="majorBidi"/>
                   <w:i/>
+                  <w:sz w:val="24"/>
+                  <w:szCs w:val="24"/>
                   <w:lang w:val="en-US"/>
                 </w:rPr>
               </m:ctrlPr>
@@ -2013,6 +2364,8 @@
               <m:r>
                 <w:rPr>
                   <w:rFonts w:ascii="Cambria Math" w:eastAsiaTheme="minorEastAsia" w:hAnsi="Cambria Math" w:cstheme="majorBidi"/>
+                  <w:sz w:val="24"/>
+                  <w:szCs w:val="24"/>
                   <w:lang w:val="en-US"/>
                 </w:rPr>
                 <m:t>(</m:t>
@@ -2020,6 +2373,8 @@
               <m:r>
                 <w:rPr>
                   <w:rFonts w:ascii="Cambria Math" w:eastAsiaTheme="minorEastAsia" w:hAnsi="Cambria Math" w:cstheme="majorBidi"/>
+                  <w:sz w:val="24"/>
+                  <w:szCs w:val="24"/>
                   <w:lang w:val="en-US"/>
                 </w:rPr>
                 <m:t>u</m:t>
@@ -2029,6 +2384,8 @@
               <m:r>
                 <w:rPr>
                   <w:rFonts w:ascii="Cambria Math" w:eastAsiaTheme="minorEastAsia" w:hAnsi="Cambria Math" w:cstheme="majorBidi"/>
+                  <w:sz w:val="24"/>
+                  <w:szCs w:val="24"/>
                   <w:lang w:val="en-US"/>
                 </w:rPr>
                 <m:t>'</m:t>
@@ -2041,6 +2398,8 @@
                 <w:rPr>
                   <w:rFonts w:ascii="Cambria Math" w:eastAsiaTheme="minorEastAsia" w:hAnsi="Cambria Math" w:cstheme="majorBidi"/>
                   <w:i/>
+                  <w:sz w:val="24"/>
+                  <w:szCs w:val="24"/>
                   <w:lang w:val="en-US"/>
                 </w:rPr>
               </m:ctrlPr>
@@ -2049,6 +2408,8 @@
               <m:r>
                 <w:rPr>
                   <w:rFonts w:ascii="Cambria Math" w:eastAsiaTheme="minorEastAsia" w:hAnsi="Cambria Math" w:cstheme="majorBidi"/>
+                  <w:sz w:val="24"/>
+                  <w:szCs w:val="24"/>
                   <w:lang w:val="en-US"/>
                 </w:rPr>
                 <m:t>H</m:t>
@@ -2058,6 +2419,8 @@
               <m:r>
                 <w:rPr>
                   <w:rFonts w:ascii="Cambria Math" w:eastAsiaTheme="minorEastAsia" w:hAnsi="Cambria Math" w:cstheme="majorBidi"/>
+                  <w:sz w:val="24"/>
+                  <w:szCs w:val="24"/>
                   <w:lang w:val="en-US"/>
                 </w:rPr>
                 <m:t>3</m:t>
@@ -2067,6 +2430,8 @@
           <m:r>
             <w:rPr>
               <w:rFonts w:ascii="Cambria Math" w:eastAsiaTheme="minorEastAsia" w:hAnsi="Cambria Math" w:cstheme="majorBidi"/>
+              <w:sz w:val="24"/>
+              <w:szCs w:val="24"/>
               <w:lang w:val="en-US"/>
             </w:rPr>
             <m:t>-</m:t>
@@ -2077,6 +2442,8 @@
                 <w:rPr>
                   <w:rFonts w:ascii="Cambria Math" w:eastAsiaTheme="minorEastAsia" w:hAnsi="Cambria Math" w:cstheme="majorBidi"/>
                   <w:i/>
+                  <w:sz w:val="24"/>
+                  <w:szCs w:val="24"/>
                   <w:lang w:val="en-US"/>
                 </w:rPr>
               </m:ctrlPr>
@@ -2085,6 +2452,8 @@
               <m:r>
                 <w:rPr>
                   <w:rFonts w:ascii="Cambria Math" w:eastAsiaTheme="minorEastAsia" w:hAnsi="Cambria Math" w:cstheme="majorBidi"/>
+                  <w:sz w:val="24"/>
+                  <w:szCs w:val="24"/>
                   <w:lang w:val="en-US"/>
                 </w:rPr>
                 <m:t>H</m:t>
@@ -2094,6 +2463,8 @@
               <m:r>
                 <w:rPr>
                   <w:rFonts w:ascii="Cambria Math" w:eastAsiaTheme="minorEastAsia" w:hAnsi="Cambria Math" w:cstheme="majorBidi"/>
+                  <w:sz w:val="24"/>
+                  <w:szCs w:val="24"/>
                   <w:lang w:val="en-US"/>
                 </w:rPr>
                 <m:t>1</m:t>
@@ -2103,6 +2474,8 @@
           <m:r>
             <w:rPr>
               <w:rFonts w:ascii="Cambria Math" w:eastAsiaTheme="minorEastAsia" w:hAnsi="Cambria Math" w:cstheme="majorBidi"/>
+              <w:sz w:val="24"/>
+              <w:szCs w:val="24"/>
               <w:lang w:val="en-US"/>
             </w:rPr>
             <m:t>)x=0</m:t>
@@ -2118,6 +2491,8 @@
         <w:jc w:val="center"/>
         <w:rPr>
           <w:rFonts w:asciiTheme="majorBidi" w:eastAsiaTheme="minorEastAsia" w:hAnsiTheme="majorBidi" w:cstheme="majorBidi"/>
+          <w:sz w:val="24"/>
+          <w:szCs w:val="24"/>
           <w:lang w:val="en-US"/>
         </w:rPr>
       </w:pPr>
@@ -2126,6 +2501,8 @@
           <m:r>
             <w:rPr>
               <w:rFonts w:ascii="Cambria Math" w:eastAsiaTheme="minorEastAsia" w:hAnsi="Cambria Math" w:cstheme="majorBidi"/>
+              <w:sz w:val="24"/>
+              <w:szCs w:val="24"/>
               <w:lang w:val="en-US"/>
             </w:rPr>
             <m:t>⇒</m:t>
@@ -2133,6 +2510,8 @@
           <m:r>
             <w:rPr>
               <w:rFonts w:ascii="Cambria Math" w:eastAsiaTheme="minorEastAsia" w:hAnsi="Cambria Math" w:cstheme="majorBidi"/>
+              <w:sz w:val="24"/>
+              <w:szCs w:val="24"/>
               <w:lang w:val="en-US"/>
             </w:rPr>
             <m:t xml:space="preserve"> </m:t>
@@ -2143,6 +2522,8 @@
                 <w:rPr>
                   <w:rFonts w:ascii="Cambria Math" w:eastAsiaTheme="minorEastAsia" w:hAnsi="Cambria Math" w:cstheme="majorBidi"/>
                   <w:i/>
+                  <w:sz w:val="24"/>
+                  <w:szCs w:val="24"/>
                   <w:lang w:val="en-US"/>
                 </w:rPr>
               </m:ctrlPr>
@@ -2151,6 +2532,8 @@
               <m:r>
                 <w:rPr>
                   <w:rFonts w:ascii="Cambria Math" w:eastAsiaTheme="minorEastAsia" w:hAnsi="Cambria Math" w:cstheme="majorBidi"/>
+                  <w:sz w:val="24"/>
+                  <w:szCs w:val="24"/>
                   <w:lang w:val="en-US"/>
                 </w:rPr>
                 <m:t>v</m:t>
@@ -2158,6 +2541,8 @@
               <m:r>
                 <w:rPr>
                   <w:rFonts w:ascii="Cambria Math" w:eastAsiaTheme="minorEastAsia" w:hAnsi="Cambria Math" w:cstheme="majorBidi"/>
+                  <w:sz w:val="24"/>
+                  <w:szCs w:val="24"/>
                   <w:lang w:val="en-US"/>
                 </w:rPr>
                 <m:t>'</m:t>
@@ -2167,6 +2552,8 @@
               <m:r>
                 <w:rPr>
                   <w:rFonts w:ascii="Cambria Math" w:eastAsiaTheme="minorEastAsia" w:hAnsi="Cambria Math" w:cstheme="majorBidi"/>
+                  <w:sz w:val="24"/>
+                  <w:szCs w:val="24"/>
                   <w:lang w:val="en-US"/>
                 </w:rPr>
                 <m:t>1</m:t>
@@ -2176,6 +2563,8 @@
           <m:r>
             <w:rPr>
               <w:rFonts w:ascii="Cambria Math" w:eastAsiaTheme="minorEastAsia" w:hAnsi="Cambria Math" w:cstheme="majorBidi"/>
+              <w:sz w:val="24"/>
+              <w:szCs w:val="24"/>
               <w:lang w:val="en-US"/>
             </w:rPr>
             <m:t>=</m:t>
@@ -2186,6 +2575,8 @@
                 <w:rPr>
                   <w:rFonts w:ascii="Cambria Math" w:eastAsiaTheme="minorEastAsia" w:hAnsi="Cambria Math" w:cstheme="majorBidi"/>
                   <w:i/>
+                  <w:sz w:val="24"/>
+                  <w:szCs w:val="24"/>
                   <w:lang w:val="en-US"/>
                 </w:rPr>
               </m:ctrlPr>
@@ -2197,6 +2588,8 @@
                     <w:rPr>
                       <w:rFonts w:ascii="Cambria Math" w:eastAsiaTheme="minorEastAsia" w:hAnsi="Cambria Math" w:cstheme="majorBidi"/>
                       <w:i/>
+                      <w:sz w:val="24"/>
+                      <w:szCs w:val="24"/>
                       <w:lang w:val="en-US"/>
                     </w:rPr>
                   </m:ctrlPr>
@@ -2205,6 +2598,8 @@
                   <m:r>
                     <w:rPr>
                       <w:rFonts w:ascii="Cambria Math" w:eastAsiaTheme="minorEastAsia" w:hAnsi="Cambria Math" w:cstheme="majorBidi"/>
+                      <w:sz w:val="24"/>
+                      <w:szCs w:val="24"/>
                       <w:lang w:val="en-US"/>
                     </w:rPr>
                     <m:t>H</m:t>
@@ -2214,6 +2609,8 @@
                   <m:r>
                     <w:rPr>
                       <w:rFonts w:ascii="Cambria Math" w:eastAsiaTheme="minorEastAsia" w:hAnsi="Cambria Math" w:cstheme="majorBidi"/>
+                      <w:sz w:val="24"/>
+                      <w:szCs w:val="24"/>
                       <w:lang w:val="en-US"/>
                     </w:rPr>
                     <m:t>2</m:t>
@@ -2223,6 +2620,8 @@
               <m:r>
                 <w:rPr>
                   <w:rFonts w:ascii="Cambria Math" w:eastAsiaTheme="minorEastAsia" w:hAnsi="Cambria Math" w:cstheme="majorBidi"/>
+                  <w:sz w:val="24"/>
+                  <w:szCs w:val="24"/>
                   <w:lang w:val="en-US"/>
                 </w:rPr>
                 <m:t>x</m:t>
@@ -2235,6 +2634,8 @@
                     <w:rPr>
                       <w:rFonts w:ascii="Cambria Math" w:eastAsiaTheme="minorEastAsia" w:hAnsi="Cambria Math" w:cstheme="majorBidi"/>
                       <w:i/>
+                      <w:sz w:val="24"/>
+                      <w:szCs w:val="24"/>
                       <w:lang w:val="en-US"/>
                     </w:rPr>
                   </m:ctrlPr>
@@ -2243,6 +2644,8 @@
                   <m:r>
                     <w:rPr>
                       <w:rFonts w:ascii="Cambria Math" w:eastAsiaTheme="minorEastAsia" w:hAnsi="Cambria Math" w:cstheme="majorBidi"/>
+                      <w:sz w:val="24"/>
+                      <w:szCs w:val="24"/>
                       <w:lang w:val="en-US"/>
                     </w:rPr>
                     <m:t>H</m:t>
@@ -2252,6 +2655,8 @@
                   <m:r>
                     <w:rPr>
                       <w:rFonts w:ascii="Cambria Math" w:eastAsiaTheme="minorEastAsia" w:hAnsi="Cambria Math" w:cstheme="majorBidi"/>
+                      <w:sz w:val="24"/>
+                      <w:szCs w:val="24"/>
                       <w:lang w:val="en-US"/>
                     </w:rPr>
                     <m:t>3</m:t>
@@ -2261,6 +2666,8 @@
               <m:r>
                 <w:rPr>
                   <w:rFonts w:ascii="Cambria Math" w:eastAsiaTheme="minorEastAsia" w:hAnsi="Cambria Math" w:cstheme="majorBidi"/>
+                  <w:sz w:val="24"/>
+                  <w:szCs w:val="24"/>
                   <w:lang w:val="en-US"/>
                 </w:rPr>
                 <m:t>x</m:t>
@@ -2270,6 +2677,8 @@
           <m:r>
             <w:rPr>
               <w:rFonts w:ascii="Cambria Math" w:eastAsiaTheme="minorEastAsia" w:hAnsi="Cambria Math" w:cstheme="majorBidi"/>
+              <w:sz w:val="24"/>
+              <w:szCs w:val="24"/>
               <w:lang w:val="en-US"/>
             </w:rPr>
             <m:t xml:space="preserve"> </m:t>
@@ -2277,6 +2686,8 @@
           <m:r>
             <w:rPr>
               <w:rFonts w:ascii="Cambria Math" w:eastAsiaTheme="minorEastAsia" w:hAnsi="Cambria Math" w:cstheme="majorBidi"/>
+              <w:sz w:val="24"/>
+              <w:szCs w:val="24"/>
               <w:lang w:val="en-US"/>
             </w:rPr>
             <m:t>⇒</m:t>
@@ -2287,6 +2698,8 @@
                 <w:rPr>
                   <w:rFonts w:ascii="Cambria Math" w:eastAsiaTheme="minorEastAsia" w:hAnsi="Cambria Math" w:cstheme="majorBidi"/>
                   <w:i/>
+                  <w:sz w:val="24"/>
+                  <w:szCs w:val="24"/>
                   <w:lang w:val="en-US"/>
                 </w:rPr>
               </m:ctrlPr>
@@ -2295,6 +2708,8 @@
               <m:r>
                 <w:rPr>
                   <w:rFonts w:ascii="Cambria Math" w:eastAsiaTheme="minorEastAsia" w:hAnsi="Cambria Math" w:cstheme="majorBidi"/>
+                  <w:sz w:val="24"/>
+                  <w:szCs w:val="24"/>
                   <w:lang w:val="en-US"/>
                 </w:rPr>
                 <m:t>v</m:t>
@@ -2304,6 +2719,8 @@
               <m:r>
                 <w:rPr>
                   <w:rFonts w:ascii="Cambria Math" w:eastAsiaTheme="minorEastAsia" w:hAnsi="Cambria Math" w:cstheme="majorBidi"/>
+                  <w:sz w:val="24"/>
+                  <w:szCs w:val="24"/>
                   <w:lang w:val="en-US"/>
                 </w:rPr>
                 <m:t>'</m:t>
@@ -2316,6 +2733,8 @@
                 <w:rPr>
                   <w:rFonts w:ascii="Cambria Math" w:eastAsiaTheme="minorEastAsia" w:hAnsi="Cambria Math" w:cstheme="majorBidi"/>
                   <w:i/>
+                  <w:sz w:val="24"/>
+                  <w:szCs w:val="24"/>
                   <w:lang w:val="en-US"/>
                 </w:rPr>
               </m:ctrlPr>
@@ -2324,6 +2743,8 @@
               <m:r>
                 <w:rPr>
                   <w:rFonts w:ascii="Cambria Math" w:eastAsiaTheme="minorEastAsia" w:hAnsi="Cambria Math" w:cstheme="majorBidi"/>
+                  <w:sz w:val="24"/>
+                  <w:szCs w:val="24"/>
                   <w:lang w:val="en-US"/>
                 </w:rPr>
                 <m:t>H</m:t>
@@ -2333,6 +2754,8 @@
               <m:r>
                 <w:rPr>
                   <w:rFonts w:ascii="Cambria Math" w:eastAsiaTheme="minorEastAsia" w:hAnsi="Cambria Math" w:cstheme="majorBidi"/>
+                  <w:sz w:val="24"/>
+                  <w:szCs w:val="24"/>
                   <w:lang w:val="en-US"/>
                 </w:rPr>
                 <m:t>3</m:t>
@@ -2342,6 +2765,8 @@
           <m:r>
             <w:rPr>
               <w:rFonts w:ascii="Cambria Math" w:eastAsiaTheme="minorEastAsia" w:hAnsi="Cambria Math" w:cstheme="majorBidi"/>
+              <w:sz w:val="24"/>
+              <w:szCs w:val="24"/>
               <w:lang w:val="en-US"/>
             </w:rPr>
             <m:t>x-</m:t>
@@ -2352,6 +2777,8 @@
                 <w:rPr>
                   <w:rFonts w:ascii="Cambria Math" w:eastAsiaTheme="minorEastAsia" w:hAnsi="Cambria Math" w:cstheme="majorBidi"/>
                   <w:i/>
+                  <w:sz w:val="24"/>
+                  <w:szCs w:val="24"/>
                   <w:lang w:val="en-US"/>
                 </w:rPr>
               </m:ctrlPr>
@@ -2360,6 +2787,8 @@
               <m:r>
                 <w:rPr>
                   <w:rFonts w:ascii="Cambria Math" w:eastAsiaTheme="minorEastAsia" w:hAnsi="Cambria Math" w:cstheme="majorBidi"/>
+                  <w:sz w:val="24"/>
+                  <w:szCs w:val="24"/>
                   <w:lang w:val="en-US"/>
                 </w:rPr>
                 <m:t>H</m:t>
@@ -2369,6 +2798,8 @@
               <m:r>
                 <w:rPr>
                   <w:rFonts w:ascii="Cambria Math" w:eastAsiaTheme="minorEastAsia" w:hAnsi="Cambria Math" w:cstheme="majorBidi"/>
+                  <w:sz w:val="24"/>
+                  <w:szCs w:val="24"/>
                   <w:lang w:val="en-US"/>
                 </w:rPr>
                 <m:t>2</m:t>
@@ -2378,6 +2809,8 @@
           <m:r>
             <w:rPr>
               <w:rFonts w:ascii="Cambria Math" w:eastAsiaTheme="minorEastAsia" w:hAnsi="Cambria Math" w:cstheme="majorBidi"/>
+              <w:sz w:val="24"/>
+              <w:szCs w:val="24"/>
               <w:lang w:val="en-US"/>
             </w:rPr>
             <m:t>x=</m:t>
@@ -2385,6 +2818,8 @@
           <m:r>
             <w:rPr>
               <w:rFonts w:ascii="Cambria Math" w:eastAsiaTheme="minorEastAsia" w:hAnsi="Cambria Math" w:cstheme="majorBidi"/>
+              <w:sz w:val="24"/>
+              <w:szCs w:val="24"/>
               <w:lang w:val="en-US"/>
             </w:rPr>
             <m:t>0</m:t>
@@ -2392,6 +2827,8 @@
           <m:r>
             <w:rPr>
               <w:rFonts w:ascii="Cambria Math" w:eastAsiaTheme="minorEastAsia" w:hAnsi="Cambria Math" w:cstheme="majorBidi"/>
+              <w:sz w:val="24"/>
+              <w:szCs w:val="24"/>
               <w:lang w:val="en-US"/>
             </w:rPr>
             <m:t>⇒</m:t>
@@ -2402,6 +2839,8 @@
                 <w:rPr>
                   <w:rFonts w:ascii="Cambria Math" w:eastAsiaTheme="minorEastAsia" w:hAnsi="Cambria Math" w:cstheme="majorBidi"/>
                   <w:i/>
+                  <w:sz w:val="24"/>
+                  <w:szCs w:val="24"/>
                   <w:lang w:val="en-US"/>
                 </w:rPr>
               </m:ctrlPr>
@@ -2410,6 +2849,8 @@
               <m:r>
                 <w:rPr>
                   <w:rFonts w:ascii="Cambria Math" w:eastAsiaTheme="minorEastAsia" w:hAnsi="Cambria Math" w:cstheme="majorBidi"/>
+                  <w:sz w:val="24"/>
+                  <w:szCs w:val="24"/>
                   <w:lang w:val="en-US"/>
                 </w:rPr>
                 <m:t>(</m:t>
@@ -2417,6 +2858,8 @@
               <m:r>
                 <w:rPr>
                   <w:rFonts w:ascii="Cambria Math" w:eastAsiaTheme="minorEastAsia" w:hAnsi="Cambria Math" w:cstheme="majorBidi"/>
+                  <w:sz w:val="24"/>
+                  <w:szCs w:val="24"/>
                   <w:lang w:val="en-US"/>
                 </w:rPr>
                 <m:t>v</m:t>
@@ -2426,6 +2869,8 @@
               <m:r>
                 <w:rPr>
                   <w:rFonts w:ascii="Cambria Math" w:eastAsiaTheme="minorEastAsia" w:hAnsi="Cambria Math" w:cstheme="majorBidi"/>
+                  <w:sz w:val="24"/>
+                  <w:szCs w:val="24"/>
                   <w:lang w:val="en-US"/>
                 </w:rPr>
                 <m:t>'</m:t>
@@ -2438,6 +2883,8 @@
                 <w:rPr>
                   <w:rFonts w:ascii="Cambria Math" w:eastAsiaTheme="minorEastAsia" w:hAnsi="Cambria Math" w:cstheme="majorBidi"/>
                   <w:i/>
+                  <w:sz w:val="24"/>
+                  <w:szCs w:val="24"/>
                   <w:lang w:val="en-US"/>
                 </w:rPr>
               </m:ctrlPr>
@@ -2446,6 +2893,8 @@
               <m:r>
                 <w:rPr>
                   <w:rFonts w:ascii="Cambria Math" w:eastAsiaTheme="minorEastAsia" w:hAnsi="Cambria Math" w:cstheme="majorBidi"/>
+                  <w:sz w:val="24"/>
+                  <w:szCs w:val="24"/>
                   <w:lang w:val="en-US"/>
                 </w:rPr>
                 <m:t>H</m:t>
@@ -2455,6 +2904,8 @@
               <m:r>
                 <w:rPr>
                   <w:rFonts w:ascii="Cambria Math" w:eastAsiaTheme="minorEastAsia" w:hAnsi="Cambria Math" w:cstheme="majorBidi"/>
+                  <w:sz w:val="24"/>
+                  <w:szCs w:val="24"/>
                   <w:lang w:val="en-US"/>
                 </w:rPr>
                 <m:t>3</m:t>
@@ -2464,6 +2915,8 @@
           <m:r>
             <w:rPr>
               <w:rFonts w:ascii="Cambria Math" w:eastAsiaTheme="minorEastAsia" w:hAnsi="Cambria Math" w:cstheme="majorBidi"/>
+              <w:sz w:val="24"/>
+              <w:szCs w:val="24"/>
               <w:lang w:val="en-US"/>
             </w:rPr>
             <m:t>-</m:t>
@@ -2474,6 +2927,8 @@
                 <w:rPr>
                   <w:rFonts w:ascii="Cambria Math" w:eastAsiaTheme="minorEastAsia" w:hAnsi="Cambria Math" w:cstheme="majorBidi"/>
                   <w:i/>
+                  <w:sz w:val="24"/>
+                  <w:szCs w:val="24"/>
                   <w:lang w:val="en-US"/>
                 </w:rPr>
               </m:ctrlPr>
@@ -2482,6 +2937,8 @@
               <m:r>
                 <w:rPr>
                   <w:rFonts w:ascii="Cambria Math" w:eastAsiaTheme="minorEastAsia" w:hAnsi="Cambria Math" w:cstheme="majorBidi"/>
+                  <w:sz w:val="24"/>
+                  <w:szCs w:val="24"/>
                   <w:lang w:val="en-US"/>
                 </w:rPr>
                 <m:t>H</m:t>
@@ -2491,6 +2948,8 @@
               <m:r>
                 <w:rPr>
                   <w:rFonts w:ascii="Cambria Math" w:eastAsiaTheme="minorEastAsia" w:hAnsi="Cambria Math" w:cstheme="majorBidi"/>
+                  <w:sz w:val="24"/>
+                  <w:szCs w:val="24"/>
                   <w:lang w:val="en-US"/>
                 </w:rPr>
                 <m:t>2</m:t>
@@ -2500,6 +2959,8 @@
           <m:r>
             <w:rPr>
               <w:rFonts w:ascii="Cambria Math" w:eastAsiaTheme="minorEastAsia" w:hAnsi="Cambria Math" w:cstheme="majorBidi"/>
+              <w:sz w:val="24"/>
+              <w:szCs w:val="24"/>
               <w:lang w:val="en-US"/>
             </w:rPr>
             <m:t>)x=0</m:t>
@@ -2514,12 +2975,16 @@
         <w:ind w:left="0"/>
         <w:rPr>
           <w:rFonts w:asciiTheme="majorBidi" w:eastAsiaTheme="minorEastAsia" w:hAnsiTheme="majorBidi" w:cstheme="majorBidi"/>
+          <w:sz w:val="24"/>
+          <w:szCs w:val="24"/>
           <w:lang w:val="en-US"/>
         </w:rPr>
       </w:pPr>
       <w:r>
         <w:rPr>
           <w:rFonts w:asciiTheme="majorBidi" w:eastAsiaTheme="minorEastAsia" w:hAnsiTheme="majorBidi" w:cstheme="majorBidi"/>
+          <w:sz w:val="24"/>
+          <w:szCs w:val="24"/>
           <w:lang w:val="en-US"/>
         </w:rPr>
         <w:tab/>
@@ -2528,6 +2993,8 @@
       <w:r>
         <w:rPr>
           <w:rFonts w:asciiTheme="majorBidi" w:eastAsiaTheme="minorEastAsia" w:hAnsiTheme="majorBidi" w:cstheme="majorBidi"/>
+          <w:sz w:val="24"/>
+          <w:szCs w:val="24"/>
           <w:lang w:val="en-US"/>
         </w:rPr>
         <w:t xml:space="preserve">is equation: </w:t>
@@ -2540,6 +3007,8 @@
         <w:ind w:left="0"/>
         <w:rPr>
           <w:rFonts w:asciiTheme="majorBidi" w:eastAsiaTheme="minorEastAsia" w:hAnsiTheme="majorBidi" w:cstheme="majorBidi"/>
+          <w:sz w:val="24"/>
+          <w:szCs w:val="24"/>
           <w:lang w:val="en-US"/>
         </w:rPr>
       </w:pPr>
@@ -2551,6 +3020,8 @@
                 <w:rPr>
                   <w:rFonts w:ascii="Cambria Math" w:eastAsiaTheme="minorEastAsia" w:hAnsi="Cambria Math" w:cstheme="majorBidi"/>
                   <w:i/>
+                  <w:sz w:val="24"/>
+                  <w:szCs w:val="24"/>
                   <w:lang w:val="en-US"/>
                 </w:rPr>
               </m:ctrlPr>
@@ -2570,6 +3041,8 @@
                     <w:rPr>
                       <w:rFonts w:ascii="Cambria Math" w:eastAsiaTheme="minorEastAsia" w:hAnsi="Cambria Math" w:cstheme="majorBidi"/>
                       <w:i/>
+                      <w:sz w:val="24"/>
+                      <w:szCs w:val="24"/>
                       <w:lang w:val="en-US"/>
                     </w:rPr>
                   </m:ctrlPr>
@@ -2582,6 +3055,8 @@
                           <w:rPr>
                             <w:rFonts w:ascii="Cambria Math" w:eastAsiaTheme="minorEastAsia" w:hAnsi="Cambria Math" w:cstheme="majorBidi"/>
                             <w:i/>
+                            <w:sz w:val="24"/>
+                            <w:szCs w:val="24"/>
                             <w:lang w:val="en-US"/>
                           </w:rPr>
                         </m:ctrlPr>
@@ -2590,6 +3065,8 @@
                         <m:r>
                           <w:rPr>
                             <w:rFonts w:ascii="Cambria Math" w:eastAsiaTheme="minorEastAsia" w:hAnsi="Cambria Math" w:cstheme="majorBidi"/>
+                            <w:sz w:val="24"/>
+                            <w:szCs w:val="24"/>
                             <w:lang w:val="en-US"/>
                           </w:rPr>
                           <m:t>x</m:t>
@@ -2599,6 +3076,8 @@
                         <m:r>
                           <w:rPr>
                             <w:rFonts w:ascii="Cambria Math" w:eastAsiaTheme="minorEastAsia" w:hAnsi="Cambria Math" w:cstheme="majorBidi"/>
+                            <w:sz w:val="24"/>
+                            <w:szCs w:val="24"/>
                             <w:lang w:val="en-US"/>
                           </w:rPr>
                           <m:t>T</m:t>
@@ -2610,6 +3089,8 @@
                     <m:r>
                       <w:rPr>
                         <w:rFonts w:ascii="Cambria Math" w:eastAsiaTheme="minorEastAsia" w:hAnsi="Cambria Math" w:cstheme="majorBidi"/>
+                        <w:sz w:val="24"/>
+                        <w:szCs w:val="24"/>
                         <w:lang w:val="en-US"/>
                       </w:rPr>
                       <m:t>0</m:t>
@@ -2619,6 +3100,8 @@
                     <m:r>
                       <w:rPr>
                         <w:rFonts w:ascii="Cambria Math" w:eastAsiaTheme="minorEastAsia" w:hAnsi="Cambria Math" w:cstheme="majorBidi"/>
+                        <w:sz w:val="24"/>
+                        <w:szCs w:val="24"/>
                         <w:lang w:val="en-US"/>
                       </w:rPr>
                       <m:t>-u</m:t>
@@ -2629,6 +3112,8 @@
                           <w:rPr>
                             <w:rFonts w:ascii="Cambria Math" w:eastAsiaTheme="minorEastAsia" w:hAnsi="Cambria Math" w:cstheme="majorBidi"/>
                             <w:i/>
+                            <w:sz w:val="24"/>
+                            <w:szCs w:val="24"/>
                             <w:lang w:val="en-US"/>
                           </w:rPr>
                         </m:ctrlPr>
@@ -2637,6 +3122,8 @@
                         <m:r>
                           <w:rPr>
                             <w:rFonts w:ascii="Cambria Math" w:eastAsiaTheme="minorEastAsia" w:hAnsi="Cambria Math" w:cstheme="majorBidi"/>
+                            <w:sz w:val="24"/>
+                            <w:szCs w:val="24"/>
                             <w:lang w:val="en-US"/>
                           </w:rPr>
                           <m:t>x</m:t>
@@ -2646,6 +3133,8 @@
                         <m:r>
                           <w:rPr>
                             <w:rFonts w:ascii="Cambria Math" w:eastAsiaTheme="minorEastAsia" w:hAnsi="Cambria Math" w:cstheme="majorBidi"/>
+                            <w:sz w:val="24"/>
+                            <w:szCs w:val="24"/>
                             <w:lang w:val="en-US"/>
                           </w:rPr>
                           <m:t>T</m:t>
@@ -2659,6 +3148,8 @@
                     <m:r>
                       <w:rPr>
                         <w:rFonts w:ascii="Cambria Math" w:eastAsiaTheme="minorEastAsia" w:hAnsi="Cambria Math" w:cstheme="majorBidi"/>
+                        <w:sz w:val="24"/>
+                        <w:szCs w:val="24"/>
                         <w:lang w:val="en-US"/>
                       </w:rPr>
                       <m:t>0</m:t>
@@ -2671,6 +3162,8 @@
                           <w:rPr>
                             <w:rFonts w:ascii="Cambria Math" w:eastAsiaTheme="minorEastAsia" w:hAnsi="Cambria Math" w:cstheme="majorBidi"/>
                             <w:i/>
+                            <w:sz w:val="24"/>
+                            <w:szCs w:val="24"/>
                             <w:lang w:val="en-US"/>
                           </w:rPr>
                         </m:ctrlPr>
@@ -2679,6 +3172,8 @@
                         <m:r>
                           <w:rPr>
                             <w:rFonts w:ascii="Cambria Math" w:eastAsiaTheme="minorEastAsia" w:hAnsi="Cambria Math" w:cstheme="majorBidi"/>
+                            <w:sz w:val="24"/>
+                            <w:szCs w:val="24"/>
                             <w:lang w:val="en-US"/>
                           </w:rPr>
                           <m:t>x</m:t>
@@ -2688,6 +3183,8 @@
                         <m:r>
                           <w:rPr>
                             <w:rFonts w:ascii="Cambria Math" w:eastAsiaTheme="minorEastAsia" w:hAnsi="Cambria Math" w:cstheme="majorBidi"/>
+                            <w:sz w:val="24"/>
+                            <w:szCs w:val="24"/>
                             <w:lang w:val="en-US"/>
                           </w:rPr>
                           <m:t>T</m:t>
@@ -2699,6 +3196,8 @@
                     <m:r>
                       <w:rPr>
                         <w:rFonts w:ascii="Cambria Math" w:eastAsiaTheme="minorEastAsia" w:hAnsi="Cambria Math" w:cstheme="majorBidi"/>
+                        <w:sz w:val="24"/>
+                        <w:szCs w:val="24"/>
                         <w:lang w:val="en-US"/>
                       </w:rPr>
                       <m:t>-</m:t>
@@ -2709,6 +3208,8 @@
                           <w:rPr>
                             <w:rFonts w:ascii="Cambria Math" w:eastAsiaTheme="minorEastAsia" w:hAnsi="Cambria Math" w:cstheme="majorBidi"/>
                             <w:i/>
+                            <w:sz w:val="24"/>
+                            <w:szCs w:val="24"/>
                             <w:lang w:val="en-US"/>
                           </w:rPr>
                         </m:ctrlPr>
@@ -2717,6 +3218,8 @@
                         <m:r>
                           <w:rPr>
                             <w:rFonts w:ascii="Cambria Math" w:eastAsiaTheme="minorEastAsia" w:hAnsi="Cambria Math" w:cstheme="majorBidi"/>
+                            <w:sz w:val="24"/>
+                            <w:szCs w:val="24"/>
                             <w:lang w:val="en-US"/>
                           </w:rPr>
                           <m:t>v</m:t>
@@ -2726,6 +3229,8 @@
                         <m:r>
                           <w:rPr>
                             <w:rFonts w:ascii="Cambria Math" w:eastAsiaTheme="minorEastAsia" w:hAnsi="Cambria Math" w:cstheme="majorBidi"/>
+                            <w:sz w:val="24"/>
+                            <w:szCs w:val="24"/>
                             <w:lang w:val="en-US"/>
                           </w:rPr>
                           <m:t>'</m:t>
@@ -2736,6 +3241,8 @@
                               <w:rPr>
                                 <w:rFonts w:ascii="Cambria Math" w:eastAsiaTheme="minorEastAsia" w:hAnsi="Cambria Math" w:cstheme="majorBidi"/>
                                 <w:i/>
+                                <w:sz w:val="24"/>
+                                <w:szCs w:val="24"/>
                                 <w:lang w:val="en-US"/>
                               </w:rPr>
                             </m:ctrlPr>
@@ -2744,6 +3251,8 @@
                             <m:r>
                               <w:rPr>
                                 <w:rFonts w:ascii="Cambria Math" w:eastAsiaTheme="minorEastAsia" w:hAnsi="Cambria Math" w:cstheme="majorBidi"/>
+                                <w:sz w:val="24"/>
+                                <w:szCs w:val="24"/>
                                 <w:lang w:val="en-US"/>
                               </w:rPr>
                               <m:t>x</m:t>
@@ -2753,6 +3262,8 @@
                             <m:r>
                               <w:rPr>
                                 <w:rFonts w:ascii="Cambria Math" w:eastAsiaTheme="minorEastAsia" w:hAnsi="Cambria Math" w:cstheme="majorBidi"/>
+                                <w:sz w:val="24"/>
+                                <w:szCs w:val="24"/>
                                 <w:lang w:val="en-US"/>
                               </w:rPr>
                               <m:t>T</m:t>
@@ -2777,6 +3288,8 @@
                 <w:rPr>
                   <w:rFonts w:ascii="Cambria Math" w:eastAsiaTheme="minorEastAsia" w:hAnsi="Cambria Math" w:cstheme="majorBidi"/>
                   <w:i/>
+                  <w:sz w:val="24"/>
+                  <w:szCs w:val="24"/>
                   <w:lang w:val="en-US"/>
                 </w:rPr>
               </m:ctrlPr>
@@ -2788,6 +3301,8 @@
                     <w:rPr>
                       <w:rFonts w:ascii="Cambria Math" w:eastAsiaTheme="minorEastAsia" w:hAnsi="Cambria Math" w:cstheme="majorBidi"/>
                       <w:i/>
+                      <w:sz w:val="24"/>
+                      <w:szCs w:val="24"/>
                       <w:lang w:val="en-US"/>
                     </w:rPr>
                   </m:ctrlPr>
@@ -2799,6 +3314,8 @@
                         <w:rPr>
                           <w:rFonts w:ascii="Cambria Math" w:eastAsiaTheme="minorEastAsia" w:hAnsi="Cambria Math" w:cstheme="majorBidi"/>
                           <w:i/>
+                          <w:sz w:val="24"/>
+                          <w:szCs w:val="24"/>
                           <w:lang w:val="en-US"/>
                         </w:rPr>
                       </m:ctrlPr>
@@ -2807,6 +3324,8 @@
                       <m:r>
                         <w:rPr>
                           <w:rFonts w:ascii="Cambria Math" w:eastAsiaTheme="minorEastAsia" w:hAnsi="Cambria Math" w:cstheme="majorBidi"/>
+                          <w:sz w:val="24"/>
+                          <w:szCs w:val="24"/>
                           <w:lang w:val="en-US"/>
                         </w:rPr>
                         <m:t>H</m:t>
@@ -2816,6 +3335,8 @@
                       <m:r>
                         <w:rPr>
                           <w:rFonts w:ascii="Cambria Math" w:eastAsiaTheme="minorEastAsia" w:hAnsi="Cambria Math" w:cstheme="majorBidi"/>
+                          <w:sz w:val="24"/>
+                          <w:szCs w:val="24"/>
                           <w:lang w:val="en-US"/>
                         </w:rPr>
                         <m:t>1</m:t>
@@ -2825,6 +3346,8 @@
                       <m:r>
                         <w:rPr>
                           <w:rFonts w:ascii="Cambria Math" w:eastAsiaTheme="minorEastAsia" w:hAnsi="Cambria Math" w:cstheme="majorBidi"/>
+                          <w:sz w:val="24"/>
+                          <w:szCs w:val="24"/>
                           <w:lang w:val="en-US"/>
                         </w:rPr>
                         <m:t>T</m:t>
@@ -2839,6 +3362,8 @@
                         <w:rPr>
                           <w:rFonts w:ascii="Cambria Math" w:eastAsiaTheme="minorEastAsia" w:hAnsi="Cambria Math" w:cstheme="majorBidi"/>
                           <w:i/>
+                          <w:sz w:val="24"/>
+                          <w:szCs w:val="24"/>
                           <w:lang w:val="en-US"/>
                         </w:rPr>
                       </m:ctrlPr>
@@ -2847,6 +3372,8 @@
                       <m:r>
                         <w:rPr>
                           <w:rFonts w:ascii="Cambria Math" w:eastAsiaTheme="minorEastAsia" w:hAnsi="Cambria Math" w:cstheme="majorBidi"/>
+                          <w:sz w:val="24"/>
+                          <w:szCs w:val="24"/>
                           <w:lang w:val="en-US"/>
                         </w:rPr>
                         <m:t>H</m:t>
@@ -2856,6 +3383,8 @@
                       <m:r>
                         <w:rPr>
                           <w:rFonts w:ascii="Cambria Math" w:eastAsiaTheme="minorEastAsia" w:hAnsi="Cambria Math" w:cstheme="majorBidi"/>
+                          <w:sz w:val="24"/>
+                          <w:szCs w:val="24"/>
                           <w:lang w:val="en-US"/>
                         </w:rPr>
                         <m:t>2</m:t>
@@ -2865,6 +3394,8 @@
                       <m:r>
                         <w:rPr>
                           <w:rFonts w:ascii="Cambria Math" w:eastAsiaTheme="minorEastAsia" w:hAnsi="Cambria Math" w:cstheme="majorBidi"/>
+                          <w:sz w:val="24"/>
+                          <w:szCs w:val="24"/>
                           <w:lang w:val="en-US"/>
                         </w:rPr>
                         <m:t>T</m:t>
@@ -2879,6 +3410,8 @@
                         <w:rPr>
                           <w:rFonts w:ascii="Cambria Math" w:eastAsiaTheme="minorEastAsia" w:hAnsi="Cambria Math" w:cstheme="majorBidi"/>
                           <w:i/>
+                          <w:sz w:val="24"/>
+                          <w:szCs w:val="24"/>
                           <w:lang w:val="en-US"/>
                         </w:rPr>
                       </m:ctrlPr>
@@ -2887,6 +3420,8 @@
                       <m:r>
                         <w:rPr>
                           <w:rFonts w:ascii="Cambria Math" w:eastAsiaTheme="minorEastAsia" w:hAnsi="Cambria Math" w:cstheme="majorBidi"/>
+                          <w:sz w:val="24"/>
+                          <w:szCs w:val="24"/>
                           <w:lang w:val="en-US"/>
                         </w:rPr>
                         <m:t>H</m:t>
@@ -2896,6 +3431,8 @@
                       <m:r>
                         <w:rPr>
                           <w:rFonts w:ascii="Cambria Math" w:eastAsiaTheme="minorEastAsia" w:hAnsi="Cambria Math" w:cstheme="majorBidi"/>
+                          <w:sz w:val="24"/>
+                          <w:szCs w:val="24"/>
                           <w:lang w:val="en-US"/>
                         </w:rPr>
                         <m:t>3</m:t>
@@ -2905,6 +3442,8 @@
                       <m:r>
                         <w:rPr>
                           <w:rFonts w:ascii="Cambria Math" w:eastAsiaTheme="minorEastAsia" w:hAnsi="Cambria Math" w:cstheme="majorBidi"/>
+                          <w:sz w:val="24"/>
+                          <w:szCs w:val="24"/>
                           <w:lang w:val="en-US"/>
                         </w:rPr>
                         <m:t>T</m:t>
@@ -2918,6 +3457,8 @@
           <m:r>
             <w:rPr>
               <w:rFonts w:ascii="Cambria Math" w:eastAsiaTheme="minorEastAsia" w:hAnsi="Cambria Math" w:cstheme="majorBidi"/>
+              <w:sz w:val="24"/>
+              <w:szCs w:val="24"/>
               <w:lang w:val="en-US"/>
             </w:rPr>
             <m:t>=0</m:t>
@@ -2931,12 +3472,16 @@
         <w:spacing w:line="360" w:lineRule="auto"/>
         <w:rPr>
           <w:rFonts w:asciiTheme="majorBidi" w:eastAsiaTheme="minorEastAsia" w:hAnsiTheme="majorBidi" w:cstheme="majorBidi"/>
+          <w:sz w:val="24"/>
+          <w:szCs w:val="24"/>
           <w:lang w:val="en-US"/>
         </w:rPr>
       </w:pPr>
       <w:r>
         <w:rPr>
           <w:rFonts w:asciiTheme="majorBidi" w:eastAsiaTheme="minorEastAsia" w:hAnsiTheme="majorBidi" w:cstheme="majorBidi"/>
+          <w:sz w:val="24"/>
+          <w:szCs w:val="24"/>
           <w:lang w:val="en-US"/>
         </w:rPr>
         <w:t>And find H such that AH=0</w:t>
@@ -2944,6 +3489,8 @@
       <w:r>
         <w:rPr>
           <w:rFonts w:asciiTheme="majorBidi" w:eastAsiaTheme="minorEastAsia" w:hAnsiTheme="majorBidi" w:cstheme="majorBidi"/>
+          <w:sz w:val="24"/>
+          <w:szCs w:val="24"/>
           <w:lang w:val="en-US"/>
         </w:rPr>
         <w:t>, w</w:t>
@@ -2951,6 +3498,8 @@
       <w:r>
         <w:rPr>
           <w:rFonts w:asciiTheme="majorBidi" w:eastAsiaTheme="minorEastAsia" w:hAnsiTheme="majorBidi" w:cstheme="majorBidi"/>
+          <w:sz w:val="24"/>
+          <w:szCs w:val="24"/>
           <w:lang w:val="en-US"/>
         </w:rPr>
         <w:t>hile adding an extra constraint |H|=1</w:t>
@@ -2958,6 +3507,8 @@
       <w:r>
         <w:rPr>
           <w:rFonts w:asciiTheme="majorBidi" w:eastAsiaTheme="minorEastAsia" w:hAnsiTheme="majorBidi" w:cstheme="majorBidi"/>
+          <w:sz w:val="24"/>
+          <w:szCs w:val="24"/>
           <w:lang w:val="en-US"/>
         </w:rPr>
         <w:t xml:space="preserve"> </w:t>
@@ -2965,6 +3516,8 @@
       <w:r>
         <w:rPr>
           <w:rFonts w:asciiTheme="majorBidi" w:eastAsiaTheme="minorEastAsia" w:hAnsiTheme="majorBidi" w:cstheme="majorBidi"/>
+          <w:sz w:val="24"/>
+          <w:szCs w:val="24"/>
           <w:lang w:val="en-US"/>
         </w:rPr>
         <w:t>to avoid the obvious solution of H being all zeros.</w:t>
@@ -2972,6 +3525,8 @@
       <w:r>
         <w:rPr>
           <w:rFonts w:asciiTheme="majorBidi" w:eastAsiaTheme="minorEastAsia" w:hAnsiTheme="majorBidi" w:cstheme="majorBidi"/>
+          <w:sz w:val="24"/>
+          <w:szCs w:val="24"/>
           <w:lang w:val="en-US"/>
         </w:rPr>
         <w:t xml:space="preserve"> To estimate H, we need at least 4 points (</w:t>
@@ -2979,6 +3534,8 @@
       <w:r>
         <w:rPr>
           <w:rFonts w:asciiTheme="majorBidi" w:eastAsiaTheme="minorEastAsia" w:hAnsiTheme="majorBidi" w:cstheme="majorBidi"/>
+          <w:sz w:val="24"/>
+          <w:szCs w:val="24"/>
           <w:lang w:val="en-US"/>
         </w:rPr>
         <w:t>eight equations from the</w:t>
@@ -2986,6 +3543,8 @@
       <w:r>
         <w:rPr>
           <w:rFonts w:asciiTheme="majorBidi" w:eastAsiaTheme="minorEastAsia" w:hAnsiTheme="majorBidi" w:cstheme="majorBidi"/>
+          <w:sz w:val="24"/>
+          <w:szCs w:val="24"/>
           <w:lang w:val="en-US"/>
         </w:rPr>
         <w:t xml:space="preserve"> </w:t>
@@ -2993,6 +3552,8 @@
       <w:r>
         <w:rPr>
           <w:rFonts w:asciiTheme="majorBidi" w:eastAsiaTheme="minorEastAsia" w:hAnsiTheme="majorBidi" w:cstheme="majorBidi"/>
+          <w:sz w:val="24"/>
+          <w:szCs w:val="24"/>
           <w:lang w:val="en-US"/>
         </w:rPr>
         <w:t>four points, and since H is up to scale, the last equation is a normalization constraint)</w:t>
@@ -3000,6 +3561,8 @@
       <w:r>
         <w:rPr>
           <w:rFonts w:asciiTheme="majorBidi" w:eastAsiaTheme="minorEastAsia" w:hAnsiTheme="majorBidi" w:cstheme="majorBidi"/>
+          <w:sz w:val="24"/>
+          <w:szCs w:val="24"/>
           <w:lang w:val="en-US"/>
         </w:rPr>
         <w:t>. If there are more than 4 points (as in our case), we can just keep plugging them as new rows in matrix A (to new rows per point). Then we can use</w:t>
@@ -3007,6 +3570,8 @@
       <w:r>
         <w:rPr>
           <w:rFonts w:asciiTheme="majorBidi" w:eastAsiaTheme="minorEastAsia" w:hAnsiTheme="majorBidi" w:cstheme="majorBidi"/>
+          <w:sz w:val="24"/>
+          <w:szCs w:val="24"/>
           <w:lang w:val="en-US"/>
         </w:rPr>
         <w:t xml:space="preserve"> SVD</w:t>
@@ -3014,6 +3579,8 @@
       <w:r>
         <w:rPr>
           <w:rFonts w:asciiTheme="majorBidi" w:eastAsiaTheme="minorEastAsia" w:hAnsiTheme="majorBidi" w:cstheme="majorBidi"/>
+          <w:sz w:val="24"/>
+          <w:szCs w:val="24"/>
           <w:lang w:val="en-US"/>
         </w:rPr>
         <w:t xml:space="preserve"> (</w:t>
@@ -3022,6 +3589,8 @@
         <m:r>
           <w:rPr>
             <w:rFonts w:ascii="Cambria Math" w:eastAsiaTheme="minorEastAsia" w:hAnsi="Cambria Math" w:cstheme="majorBidi"/>
+            <w:sz w:val="24"/>
+            <w:szCs w:val="24"/>
             <w:lang w:val="en-US"/>
           </w:rPr>
           <m:t>A=US</m:t>
@@ -3032,6 +3601,8 @@
               <w:rPr>
                 <w:rFonts w:ascii="Cambria Math" w:eastAsiaTheme="minorEastAsia" w:hAnsi="Cambria Math" w:cstheme="majorBidi"/>
                 <w:i/>
+                <w:sz w:val="24"/>
+                <w:szCs w:val="24"/>
                 <w:lang w:val="en-US"/>
               </w:rPr>
             </m:ctrlPr>
@@ -3040,6 +3611,8 @@
             <m:r>
               <w:rPr>
                 <w:rFonts w:ascii="Cambria Math" w:eastAsiaTheme="minorEastAsia" w:hAnsi="Cambria Math" w:cstheme="majorBidi"/>
+                <w:sz w:val="24"/>
+                <w:szCs w:val="24"/>
                 <w:lang w:val="en-US"/>
               </w:rPr>
               <m:t>V</m:t>
@@ -3049,6 +3622,8 @@
             <m:r>
               <w:rPr>
                 <w:rFonts w:ascii="Cambria Math" w:eastAsiaTheme="minorEastAsia" w:hAnsi="Cambria Math" w:cstheme="majorBidi"/>
+                <w:sz w:val="24"/>
+                <w:szCs w:val="24"/>
                 <w:lang w:val="en-US"/>
               </w:rPr>
               <m:t>T</m:t>
@@ -3058,6 +3633,8 @@
         <m:r>
           <w:rPr>
             <w:rFonts w:ascii="Cambria Math" w:eastAsiaTheme="minorEastAsia" w:hAnsi="Cambria Math" w:cstheme="majorBidi"/>
+            <w:sz w:val="24"/>
+            <w:szCs w:val="24"/>
             <w:lang w:val="en-US"/>
           </w:rPr>
           <m:t>)</m:t>
@@ -3066,20 +3643,17 @@
       <w:r>
         <w:rPr>
           <w:rFonts w:asciiTheme="majorBidi" w:eastAsiaTheme="minorEastAsia" w:hAnsiTheme="majorBidi" w:cstheme="majorBidi"/>
-          <w:lang w:val="en-US"/>
-        </w:rPr>
-        <w:t>,</w:t>
-      </w:r>
-      <w:r>
-        <w:rPr>
-          <w:rFonts w:asciiTheme="majorBidi" w:eastAsiaTheme="minorEastAsia" w:hAnsiTheme="majorBidi" w:cstheme="majorBidi"/>
-          <w:lang w:val="en-US"/>
-        </w:rPr>
-        <w:t xml:space="preserve"> </w:t>
-      </w:r>
-      <w:r>
-        <w:rPr>
-          <w:rFonts w:asciiTheme="majorBidi" w:eastAsiaTheme="minorEastAsia" w:hAnsiTheme="majorBidi" w:cstheme="majorBidi"/>
+          <w:sz w:val="24"/>
+          <w:szCs w:val="24"/>
+          <w:lang w:val="en-US"/>
+        </w:rPr>
+        <w:t xml:space="preserve">, </w:t>
+      </w:r>
+      <w:r>
+        <w:rPr>
+          <w:rFonts w:asciiTheme="majorBidi" w:eastAsiaTheme="minorEastAsia" w:hAnsiTheme="majorBidi" w:cstheme="majorBidi"/>
+          <w:sz w:val="24"/>
+          <w:szCs w:val="24"/>
           <w:lang w:val="en-US"/>
         </w:rPr>
         <w:t xml:space="preserve">and select the </w:t>
@@ -3087,6 +3661,8 @@
       <w:r>
         <w:rPr>
           <w:rFonts w:asciiTheme="majorBidi" w:eastAsiaTheme="minorEastAsia" w:hAnsiTheme="majorBidi" w:cstheme="majorBidi"/>
+          <w:sz w:val="24"/>
+          <w:szCs w:val="24"/>
           <w:lang w:val="en-US"/>
         </w:rPr>
         <w:t>smallest</w:t>
@@ -3094,6 +3670,8 @@
       <w:r>
         <w:rPr>
           <w:rFonts w:asciiTheme="majorBidi" w:eastAsiaTheme="minorEastAsia" w:hAnsiTheme="majorBidi" w:cstheme="majorBidi"/>
+          <w:sz w:val="24"/>
+          <w:szCs w:val="24"/>
           <w:lang w:val="en-US"/>
         </w:rPr>
         <w:t xml:space="preserve"> singular vector of </w:t>
@@ -3105,6 +3683,8 @@
               <w:rPr>
                 <w:rFonts w:ascii="Cambria Math" w:eastAsiaTheme="minorEastAsia" w:hAnsi="Cambria Math" w:cstheme="majorBidi"/>
                 <w:i/>
+                <w:sz w:val="24"/>
+                <w:szCs w:val="24"/>
                 <w:lang w:val="en-US"/>
               </w:rPr>
             </m:ctrlPr>
@@ -3113,6 +3693,8 @@
             <m:r>
               <w:rPr>
                 <w:rFonts w:ascii="Cambria Math" w:eastAsiaTheme="minorEastAsia" w:hAnsi="Cambria Math" w:cstheme="majorBidi"/>
+                <w:sz w:val="24"/>
+                <w:szCs w:val="24"/>
                 <w:lang w:val="en-US"/>
               </w:rPr>
               <m:t>V</m:t>
@@ -3122,6 +3704,8 @@
             <m:r>
               <w:rPr>
                 <w:rFonts w:ascii="Cambria Math" w:eastAsiaTheme="minorEastAsia" w:hAnsi="Cambria Math" w:cstheme="majorBidi"/>
+                <w:sz w:val="24"/>
+                <w:szCs w:val="24"/>
                 <w:lang w:val="en-US"/>
               </w:rPr>
               <m:t>T</m:t>
@@ -3132,6 +3716,8 @@
       <w:r>
         <w:rPr>
           <w:rFonts w:asciiTheme="majorBidi" w:eastAsiaTheme="minorEastAsia" w:hAnsiTheme="majorBidi" w:cstheme="majorBidi"/>
+          <w:sz w:val="24"/>
+          <w:szCs w:val="24"/>
           <w:lang w:val="en-US"/>
         </w:rPr>
         <w:t> as the solution to H.</w:t>
@@ -3139,6 +3725,8 @@
       <w:r>
         <w:rPr>
           <w:rFonts w:asciiTheme="majorBidi" w:eastAsiaTheme="minorEastAsia" w:hAnsiTheme="majorBidi" w:cstheme="majorBidi"/>
+          <w:sz w:val="24"/>
+          <w:szCs w:val="24"/>
           <w:lang w:val="en-US"/>
         </w:rPr>
         <w:t xml:space="preserve"> To get the matrix form of 3x3 we reshape this vector. </w:t>
@@ -3154,12 +3742,16 @@
         <w:spacing w:line="360" w:lineRule="auto"/>
         <w:rPr>
           <w:rFonts w:asciiTheme="majorBidi" w:eastAsiaTheme="minorEastAsia" w:hAnsiTheme="majorBidi" w:cstheme="majorBidi"/>
+          <w:sz w:val="24"/>
+          <w:szCs w:val="24"/>
           <w:lang w:val="en-US"/>
         </w:rPr>
       </w:pPr>
       <w:r>
         <w:rPr>
           <w:rFonts w:asciiTheme="majorBidi" w:eastAsiaTheme="minorEastAsia" w:hAnsiTheme="majorBidi" w:cstheme="majorBidi"/>
+          <w:sz w:val="24"/>
+          <w:szCs w:val="24"/>
           <w:lang w:val="en-US"/>
         </w:rPr>
         <w:t>In the code.</w:t>
@@ -3175,12 +3767,16 @@
         <w:spacing w:line="360" w:lineRule="auto"/>
         <w:rPr>
           <w:rFonts w:asciiTheme="majorBidi" w:eastAsiaTheme="minorEastAsia" w:hAnsiTheme="majorBidi" w:cstheme="majorBidi"/>
+          <w:sz w:val="24"/>
+          <w:szCs w:val="24"/>
           <w:lang w:val="en-US"/>
         </w:rPr>
       </w:pPr>
       <w:r>
         <w:rPr>
           <w:rFonts w:asciiTheme="majorBidi" w:eastAsiaTheme="minorEastAsia" w:hAnsiTheme="majorBidi" w:cstheme="majorBidi"/>
+          <w:sz w:val="24"/>
+          <w:szCs w:val="24"/>
           <w:lang w:val="en-US"/>
         </w:rPr>
         <w:t>The results:</w:t>
@@ -3192,6 +3788,8 @@
         <w:spacing w:line="360" w:lineRule="auto"/>
         <w:rPr>
           <w:rFonts w:asciiTheme="majorBidi" w:eastAsiaTheme="minorEastAsia" w:hAnsiTheme="majorBidi" w:cstheme="majorBidi"/>
+          <w:sz w:val="24"/>
+          <w:szCs w:val="24"/>
           <w:lang w:val="en-US"/>
         </w:rPr>
       </w:pPr>
@@ -3200,6 +3798,8 @@
           <m:r>
             <w:rPr>
               <w:rFonts w:ascii="Cambria Math" w:eastAsiaTheme="minorEastAsia" w:hAnsi="Cambria Math" w:cstheme="majorBidi"/>
+              <w:sz w:val="24"/>
+              <w:szCs w:val="24"/>
               <w:lang w:val="en-US"/>
             </w:rPr>
             <m:t>H=</m:t>
@@ -3212,6 +3812,8 @@
                 <w:rPr>
                   <w:rFonts w:ascii="Cambria Math" w:eastAsiaTheme="minorEastAsia" w:hAnsi="Cambria Math" w:cstheme="majorBidi"/>
                   <w:i/>
+                  <w:sz w:val="24"/>
+                  <w:szCs w:val="24"/>
                   <w:lang w:val="en-US"/>
                 </w:rPr>
               </m:ctrlPr>
@@ -3231,6 +3833,8 @@
                     <w:rPr>
                       <w:rFonts w:ascii="Cambria Math" w:eastAsiaTheme="minorEastAsia" w:hAnsi="Cambria Math" w:cstheme="majorBidi"/>
                       <w:i/>
+                      <w:sz w:val="24"/>
+                      <w:szCs w:val="24"/>
                       <w:lang w:val="en-US"/>
                     </w:rPr>
                   </m:ctrlPr>
@@ -3240,13 +3844,63 @@
                     <m:r>
                       <w:rPr>
                         <w:rFonts w:ascii="Cambria Math" w:eastAsiaTheme="minorEastAsia" w:hAnsi="Cambria Math" w:cstheme="majorBidi"/>
+                        <w:sz w:val="24"/>
+                        <w:szCs w:val="24"/>
                         <w:lang w:val="en-US"/>
                       </w:rPr>
-                      <m:t xml:space="preserve"> 1.12313781</m:t>
+                      <m:t xml:space="preserve"> 1.12313781*</m:t>
+                    </m:r>
+                    <m:sSup>
+                      <m:sSupPr>
+                        <m:ctrlPr>
+                          <w:rPr>
+                            <w:rFonts w:ascii="Cambria Math" w:eastAsiaTheme="minorEastAsia" w:hAnsi="Cambria Math" w:cstheme="majorBidi"/>
+                            <w:i/>
+                            <w:sz w:val="24"/>
+                            <w:szCs w:val="24"/>
+                            <w:lang w:val="en-US"/>
+                          </w:rPr>
+                        </m:ctrlPr>
+                      </m:sSupPr>
+                      <m:e>
+                        <m:r>
+                          <w:rPr>
+                            <w:rFonts w:ascii="Cambria Math" w:eastAsiaTheme="minorEastAsia" w:hAnsi="Cambria Math" w:cstheme="majorBidi"/>
+                            <w:sz w:val="24"/>
+                            <w:szCs w:val="24"/>
+                            <w:lang w:val="en-US"/>
+                          </w:rPr>
+                          <m:t>10</m:t>
+                        </m:r>
+                      </m:e>
+                      <m:sup>
+                        <m:r>
+                          <w:rPr>
+                            <w:rFonts w:ascii="Cambria Math" w:eastAsiaTheme="minorEastAsia" w:hAnsi="Cambria Math" w:cstheme="majorBidi"/>
+                            <w:sz w:val="24"/>
+                            <w:szCs w:val="24"/>
+                            <w:lang w:val="en-US"/>
+                          </w:rPr>
+                          <m:t>-3</m:t>
+                        </m:r>
+                      </m:sup>
+                    </m:sSup>
+                  </m:e>
+                  <m:e>
+                    <m:r>
+                      <w:rPr>
+                        <w:rFonts w:ascii="Cambria Math" w:eastAsiaTheme="minorEastAsia" w:hAnsi="Cambria Math" w:cstheme="majorBidi"/>
+                        <w:sz w:val="24"/>
+                        <w:szCs w:val="24"/>
+                        <w:lang w:val="en-US"/>
+                      </w:rPr>
+                      <m:t>1.64757662</m:t>
                     </m:r>
                     <m:r>
                       <w:rPr>
                         <w:rFonts w:ascii="Cambria Math" w:eastAsiaTheme="minorEastAsia" w:hAnsi="Cambria Math" w:cstheme="majorBidi"/>
+                        <w:sz w:val="24"/>
+                        <w:szCs w:val="24"/>
                         <w:lang w:val="en-US"/>
                       </w:rPr>
                       <m:t>*</m:t>
@@ -3257,6 +3911,8 @@
                           <w:rPr>
                             <w:rFonts w:ascii="Cambria Math" w:eastAsiaTheme="minorEastAsia" w:hAnsi="Cambria Math" w:cstheme="majorBidi"/>
                             <w:i/>
+                            <w:sz w:val="24"/>
+                            <w:szCs w:val="24"/>
                             <w:lang w:val="en-US"/>
                           </w:rPr>
                         </m:ctrlPr>
@@ -3265,6 +3921,8 @@
                         <m:r>
                           <w:rPr>
                             <w:rFonts w:ascii="Cambria Math" w:eastAsiaTheme="minorEastAsia" w:hAnsi="Cambria Math" w:cstheme="majorBidi"/>
+                            <w:sz w:val="24"/>
+                            <w:szCs w:val="24"/>
                             <w:lang w:val="en-US"/>
                           </w:rPr>
                           <m:t>10</m:t>
@@ -3274,6 +3932,8 @@
                         <m:r>
                           <w:rPr>
                             <w:rFonts w:ascii="Cambria Math" w:eastAsiaTheme="minorEastAsia" w:hAnsi="Cambria Math" w:cstheme="majorBidi"/>
+                            <w:sz w:val="24"/>
+                            <w:szCs w:val="24"/>
                             <w:lang w:val="en-US"/>
                           </w:rPr>
                           <m:t>-</m:t>
@@ -3281,9 +3941,11 @@
                         <m:r>
                           <w:rPr>
                             <w:rFonts w:ascii="Cambria Math" w:eastAsiaTheme="minorEastAsia" w:hAnsi="Cambria Math" w:cstheme="majorBidi"/>
-                            <w:lang w:val="en-US"/>
-                          </w:rPr>
-                          <m:t>3</m:t>
+                            <w:sz w:val="24"/>
+                            <w:szCs w:val="24"/>
+                            <w:lang w:val="en-US"/>
+                          </w:rPr>
+                          <m:t>4</m:t>
                         </m:r>
                       </m:sup>
                     </m:sSup>
@@ -3292,13 +3954,17 @@
                     <m:r>
                       <w:rPr>
                         <w:rFonts w:ascii="Cambria Math" w:eastAsiaTheme="minorEastAsia" w:hAnsi="Cambria Math" w:cstheme="majorBidi"/>
+                        <w:sz w:val="24"/>
+                        <w:szCs w:val="24"/>
                         <w:lang w:val="en-US"/>
                       </w:rPr>
-                      <m:t>1.64757662</m:t>
+                      <m:t>-9.99919585</m:t>
                     </m:r>
                     <m:r>
                       <w:rPr>
                         <w:rFonts w:ascii="Cambria Math" w:eastAsiaTheme="minorEastAsia" w:hAnsi="Cambria Math" w:cstheme="majorBidi"/>
+                        <w:sz w:val="24"/>
+                        <w:szCs w:val="24"/>
                         <w:lang w:val="en-US"/>
                       </w:rPr>
                       <m:t>*</m:t>
@@ -3309,6 +3975,8 @@
                           <w:rPr>
                             <w:rFonts w:ascii="Cambria Math" w:eastAsiaTheme="minorEastAsia" w:hAnsi="Cambria Math" w:cstheme="majorBidi"/>
                             <w:i/>
+                            <w:sz w:val="24"/>
+                            <w:szCs w:val="24"/>
                             <w:lang w:val="en-US"/>
                           </w:rPr>
                         </m:ctrlPr>
@@ -3317,6 +3985,8 @@
                         <m:r>
                           <w:rPr>
                             <w:rFonts w:ascii="Cambria Math" w:eastAsiaTheme="minorEastAsia" w:hAnsi="Cambria Math" w:cstheme="majorBidi"/>
+                            <w:sz w:val="24"/>
+                            <w:szCs w:val="24"/>
                             <w:lang w:val="en-US"/>
                           </w:rPr>
                           <m:t>10</m:t>
@@ -3326,6 +3996,8 @@
                         <m:r>
                           <w:rPr>
                             <w:rFonts w:ascii="Cambria Math" w:eastAsiaTheme="minorEastAsia" w:hAnsi="Cambria Math" w:cstheme="majorBidi"/>
+                            <w:sz w:val="24"/>
+                            <w:szCs w:val="24"/>
                             <w:lang w:val="en-US"/>
                           </w:rPr>
                           <m:t>-</m:t>
@@ -3333,58 +4005,8 @@
                         <m:r>
                           <w:rPr>
                             <w:rFonts w:ascii="Cambria Math" w:eastAsiaTheme="minorEastAsia" w:hAnsi="Cambria Math" w:cstheme="majorBidi"/>
-                            <w:lang w:val="en-US"/>
-                          </w:rPr>
-                          <m:t>4</m:t>
-                        </m:r>
-                      </m:sup>
-                    </m:sSup>
-                  </m:e>
-                  <m:e>
-                    <m:r>
-                      <w:rPr>
-                        <w:rFonts w:ascii="Cambria Math" w:eastAsiaTheme="minorEastAsia" w:hAnsi="Cambria Math" w:cstheme="majorBidi"/>
-                        <w:lang w:val="en-US"/>
-                      </w:rPr>
-                      <m:t>-9.99919585</m:t>
-                    </m:r>
-                    <m:r>
-                      <w:rPr>
-                        <w:rFonts w:ascii="Cambria Math" w:eastAsiaTheme="minorEastAsia" w:hAnsi="Cambria Math" w:cstheme="majorBidi"/>
-                        <w:lang w:val="en-US"/>
-                      </w:rPr>
-                      <m:t>*</m:t>
-                    </m:r>
-                    <m:sSup>
-                      <m:sSupPr>
-                        <m:ctrlPr>
-                          <w:rPr>
-                            <w:rFonts w:ascii="Cambria Math" w:eastAsiaTheme="minorEastAsia" w:hAnsi="Cambria Math" w:cstheme="majorBidi"/>
-                            <w:i/>
-                            <w:lang w:val="en-US"/>
-                          </w:rPr>
-                        </m:ctrlPr>
-                      </m:sSupPr>
-                      <m:e>
-                        <m:r>
-                          <w:rPr>
-                            <w:rFonts w:ascii="Cambria Math" w:eastAsiaTheme="minorEastAsia" w:hAnsi="Cambria Math" w:cstheme="majorBidi"/>
-                            <w:lang w:val="en-US"/>
-                          </w:rPr>
-                          <m:t>10</m:t>
-                        </m:r>
-                      </m:e>
-                      <m:sup>
-                        <m:r>
-                          <w:rPr>
-                            <w:rFonts w:ascii="Cambria Math" w:eastAsiaTheme="minorEastAsia" w:hAnsi="Cambria Math" w:cstheme="majorBidi"/>
-                            <w:lang w:val="en-US"/>
-                          </w:rPr>
-                          <m:t>-</m:t>
-                        </m:r>
-                        <m:r>
-                          <w:rPr>
-                            <w:rFonts w:ascii="Cambria Math" w:eastAsiaTheme="minorEastAsia" w:hAnsi="Cambria Math" w:cstheme="majorBidi"/>
+                            <w:sz w:val="24"/>
+                            <w:szCs w:val="24"/>
                             <w:lang w:val="en-US"/>
                           </w:rPr>
                           <m:t>1</m:t>
@@ -3398,6 +4020,8 @@
                     <m:r>
                       <w:rPr>
                         <w:rFonts w:ascii="Cambria Math" w:eastAsiaTheme="minorEastAsia" w:hAnsi="Cambria Math" w:cstheme="majorBidi"/>
+                        <w:sz w:val="24"/>
+                        <w:szCs w:val="24"/>
                         <w:lang w:val="en-US"/>
                       </w:rPr>
                       <m:t>1.05117245</m:t>
@@ -3405,6 +4029,8 @@
                     <m:r>
                       <w:rPr>
                         <w:rFonts w:ascii="Cambria Math" w:eastAsiaTheme="minorEastAsia" w:hAnsi="Cambria Math" w:cstheme="majorBidi"/>
+                        <w:sz w:val="24"/>
+                        <w:szCs w:val="24"/>
                         <w:lang w:val="en-US"/>
                       </w:rPr>
                       <m:t>*</m:t>
@@ -3415,6 +4041,8 @@
                           <w:rPr>
                             <w:rFonts w:ascii="Cambria Math" w:eastAsiaTheme="minorEastAsia" w:hAnsi="Cambria Math" w:cstheme="majorBidi"/>
                             <w:i/>
+                            <w:sz w:val="24"/>
+                            <w:szCs w:val="24"/>
                             <w:lang w:val="en-US"/>
                           </w:rPr>
                         </m:ctrlPr>
@@ -3423,6 +4051,8 @@
                         <m:r>
                           <w:rPr>
                             <w:rFonts w:ascii="Cambria Math" w:eastAsiaTheme="minorEastAsia" w:hAnsi="Cambria Math" w:cstheme="majorBidi"/>
+                            <w:sz w:val="24"/>
+                            <w:szCs w:val="24"/>
                             <w:lang w:val="en-US"/>
                           </w:rPr>
                           <m:t>10</m:t>
@@ -3432,6 +4062,8 @@
                         <m:r>
                           <w:rPr>
                             <w:rFonts w:ascii="Cambria Math" w:eastAsiaTheme="minorEastAsia" w:hAnsi="Cambria Math" w:cstheme="majorBidi"/>
+                            <w:sz w:val="24"/>
+                            <w:szCs w:val="24"/>
                             <w:lang w:val="en-US"/>
                           </w:rPr>
                           <m:t>-</m:t>
@@ -3439,6 +4071,8 @@
                         <m:r>
                           <w:rPr>
                             <w:rFonts w:ascii="Cambria Math" w:eastAsiaTheme="minorEastAsia" w:hAnsi="Cambria Math" w:cstheme="majorBidi"/>
+                            <w:sz w:val="24"/>
+                            <w:szCs w:val="24"/>
                             <w:lang w:val="en-US"/>
                           </w:rPr>
                           <m:t>5</m:t>
@@ -3450,6 +4084,8 @@
                     <m:r>
                       <w:rPr>
                         <w:rFonts w:ascii="Cambria Math" w:eastAsiaTheme="minorEastAsia" w:hAnsi="Cambria Math" w:cstheme="majorBidi"/>
+                        <w:sz w:val="24"/>
+                        <w:szCs w:val="24"/>
                         <w:lang w:val="en-US"/>
                       </w:rPr>
                       <m:t>1.05462483</m:t>
@@ -3457,6 +4093,8 @@
                     <m:r>
                       <w:rPr>
                         <w:rFonts w:ascii="Cambria Math" w:eastAsiaTheme="minorEastAsia" w:hAnsi="Cambria Math" w:cstheme="majorBidi"/>
+                        <w:sz w:val="24"/>
+                        <w:szCs w:val="24"/>
                         <w:lang w:val="en-US"/>
                       </w:rPr>
                       <m:t>*</m:t>
@@ -3467,6 +4105,8 @@
                           <w:rPr>
                             <w:rFonts w:ascii="Cambria Math" w:eastAsiaTheme="minorEastAsia" w:hAnsi="Cambria Math" w:cstheme="majorBidi"/>
                             <w:i/>
+                            <w:sz w:val="24"/>
+                            <w:szCs w:val="24"/>
                             <w:lang w:val="en-US"/>
                           </w:rPr>
                         </m:ctrlPr>
@@ -3475,6 +4115,8 @@
                         <m:r>
                           <w:rPr>
                             <w:rFonts w:ascii="Cambria Math" w:eastAsiaTheme="minorEastAsia" w:hAnsi="Cambria Math" w:cstheme="majorBidi"/>
+                            <w:sz w:val="24"/>
+                            <w:szCs w:val="24"/>
                             <w:lang w:val="en-US"/>
                           </w:rPr>
                           <m:t>10</m:t>
@@ -3484,6 +4126,8 @@
                         <m:r>
                           <w:rPr>
                             <w:rFonts w:ascii="Cambria Math" w:eastAsiaTheme="minorEastAsia" w:hAnsi="Cambria Math" w:cstheme="majorBidi"/>
+                            <w:sz w:val="24"/>
+                            <w:szCs w:val="24"/>
                             <w:lang w:val="en-US"/>
                           </w:rPr>
                           <m:t>-</m:t>
@@ -3491,6 +4135,8 @@
                         <m:r>
                           <w:rPr>
                             <w:rFonts w:ascii="Cambria Math" w:eastAsiaTheme="minorEastAsia" w:hAnsi="Cambria Math" w:cstheme="majorBidi"/>
+                            <w:sz w:val="24"/>
+                            <w:szCs w:val="24"/>
                             <w:lang w:val="en-US"/>
                           </w:rPr>
                           <m:t>3</m:t>
@@ -3502,6 +4148,8 @@
                     <m:r>
                       <w:rPr>
                         <w:rFonts w:ascii="Cambria Math" w:eastAsiaTheme="minorEastAsia" w:hAnsi="Cambria Math" w:cstheme="majorBidi"/>
+                        <w:sz w:val="24"/>
+                        <w:szCs w:val="24"/>
                         <w:lang w:val="en-US"/>
                       </w:rPr>
                       <m:t xml:space="preserve"> -1.25622165</m:t>
@@ -3509,6 +4157,8 @@
                     <m:r>
                       <w:rPr>
                         <w:rFonts w:ascii="Cambria Math" w:eastAsiaTheme="minorEastAsia" w:hAnsi="Cambria Math" w:cstheme="majorBidi"/>
+                        <w:sz w:val="24"/>
+                        <w:szCs w:val="24"/>
                         <w:lang w:val="en-US"/>
                       </w:rPr>
                       <m:t>*</m:t>
@@ -3519,6 +4169,8 @@
                           <w:rPr>
                             <w:rFonts w:ascii="Cambria Math" w:eastAsiaTheme="minorEastAsia" w:hAnsi="Cambria Math" w:cstheme="majorBidi"/>
                             <w:i/>
+                            <w:sz w:val="24"/>
+                            <w:szCs w:val="24"/>
                             <w:lang w:val="en-US"/>
                           </w:rPr>
                         </m:ctrlPr>
@@ -3527,6 +4179,8 @@
                         <m:r>
                           <w:rPr>
                             <w:rFonts w:ascii="Cambria Math" w:eastAsiaTheme="minorEastAsia" w:hAnsi="Cambria Math" w:cstheme="majorBidi"/>
+                            <w:sz w:val="24"/>
+                            <w:szCs w:val="24"/>
                             <w:lang w:val="en-US"/>
                           </w:rPr>
                           <m:t>10</m:t>
@@ -3536,6 +4190,8 @@
                         <m:r>
                           <w:rPr>
                             <w:rFonts w:ascii="Cambria Math" w:eastAsiaTheme="minorEastAsia" w:hAnsi="Cambria Math" w:cstheme="majorBidi"/>
+                            <w:sz w:val="24"/>
+                            <w:szCs w:val="24"/>
                             <w:lang w:val="en-US"/>
                           </w:rPr>
                           <m:t>-</m:t>
@@ -3543,6 +4199,8 @@
                         <m:r>
                           <w:rPr>
                             <w:rFonts w:ascii="Cambria Math" w:eastAsiaTheme="minorEastAsia" w:hAnsi="Cambria Math" w:cstheme="majorBidi"/>
+                            <w:sz w:val="24"/>
+                            <w:szCs w:val="24"/>
                             <w:lang w:val="en-US"/>
                           </w:rPr>
                           <m:t>2</m:t>
@@ -3556,6 +4214,8 @@
                     <m:r>
                       <w:rPr>
                         <w:rFonts w:ascii="Cambria Math" w:eastAsiaTheme="minorEastAsia" w:hAnsi="Cambria Math" w:cstheme="majorBidi"/>
+                        <w:sz w:val="24"/>
+                        <w:szCs w:val="24"/>
                         <w:lang w:val="en-US"/>
                       </w:rPr>
                       <m:t>2.96940746</m:t>
@@ -3563,6 +4223,8 @@
                     <m:r>
                       <w:rPr>
                         <w:rFonts w:ascii="Cambria Math" w:eastAsiaTheme="minorEastAsia" w:hAnsi="Cambria Math" w:cstheme="majorBidi"/>
+                        <w:sz w:val="24"/>
+                        <w:szCs w:val="24"/>
                         <w:lang w:val="en-US"/>
                       </w:rPr>
                       <m:t>*</m:t>
@@ -3573,6 +4235,8 @@
                           <w:rPr>
                             <w:rFonts w:ascii="Cambria Math" w:eastAsiaTheme="minorEastAsia" w:hAnsi="Cambria Math" w:cstheme="majorBidi"/>
                             <w:i/>
+                            <w:sz w:val="24"/>
+                            <w:szCs w:val="24"/>
                             <w:lang w:val="en-US"/>
                           </w:rPr>
                         </m:ctrlPr>
@@ -3581,6 +4245,8 @@
                         <m:r>
                           <w:rPr>
                             <w:rFonts w:ascii="Cambria Math" w:eastAsiaTheme="minorEastAsia" w:hAnsi="Cambria Math" w:cstheme="majorBidi"/>
+                            <w:sz w:val="24"/>
+                            <w:szCs w:val="24"/>
                             <w:lang w:val="en-US"/>
                           </w:rPr>
                           <m:t>10</m:t>
@@ -3590,6 +4256,8 @@
                         <m:r>
                           <w:rPr>
                             <w:rFonts w:ascii="Cambria Math" w:eastAsiaTheme="minorEastAsia" w:hAnsi="Cambria Math" w:cstheme="majorBidi"/>
+                            <w:sz w:val="24"/>
+                            <w:szCs w:val="24"/>
                             <w:lang w:val="en-US"/>
                           </w:rPr>
                           <m:t>-</m:t>
@@ -3597,6 +4265,8 @@
                         <m:r>
                           <w:rPr>
                             <w:rFonts w:ascii="Cambria Math" w:eastAsiaTheme="minorEastAsia" w:hAnsi="Cambria Math" w:cstheme="majorBidi"/>
+                            <w:sz w:val="24"/>
+                            <w:szCs w:val="24"/>
                             <w:lang w:val="en-US"/>
                           </w:rPr>
                           <m:t>7</m:t>
@@ -3608,6 +4278,8 @@
                     <m:r>
                       <w:rPr>
                         <w:rFonts w:ascii="Cambria Math" w:eastAsiaTheme="minorEastAsia" w:hAnsi="Cambria Math" w:cstheme="majorBidi"/>
+                        <w:sz w:val="24"/>
+                        <w:szCs w:val="24"/>
                         <w:lang w:val="en-US"/>
                       </w:rPr>
                       <m:t>4.35706349</m:t>
@@ -3615,6 +4287,8 @@
                     <m:r>
                       <w:rPr>
                         <w:rFonts w:ascii="Cambria Math" w:eastAsiaTheme="minorEastAsia" w:hAnsi="Cambria Math" w:cstheme="majorBidi"/>
+                        <w:sz w:val="24"/>
+                        <w:szCs w:val="24"/>
                         <w:lang w:val="en-US"/>
                       </w:rPr>
                       <m:t>*</m:t>
@@ -3625,6 +4299,8 @@
                           <w:rPr>
                             <w:rFonts w:ascii="Cambria Math" w:eastAsiaTheme="minorEastAsia" w:hAnsi="Cambria Math" w:cstheme="majorBidi"/>
                             <w:i/>
+                            <w:sz w:val="24"/>
+                            <w:szCs w:val="24"/>
                             <w:lang w:val="en-US"/>
                           </w:rPr>
                         </m:ctrlPr>
@@ -3633,6 +4309,8 @@
                         <m:r>
                           <w:rPr>
                             <w:rFonts w:ascii="Cambria Math" w:eastAsiaTheme="minorEastAsia" w:hAnsi="Cambria Math" w:cstheme="majorBidi"/>
+                            <w:sz w:val="24"/>
+                            <w:szCs w:val="24"/>
                             <w:lang w:val="en-US"/>
                           </w:rPr>
                           <m:t>10</m:t>
@@ -3642,6 +4320,8 @@
                         <m:r>
                           <w:rPr>
                             <w:rFonts w:ascii="Cambria Math" w:eastAsiaTheme="minorEastAsia" w:hAnsi="Cambria Math" w:cstheme="majorBidi"/>
+                            <w:sz w:val="24"/>
+                            <w:szCs w:val="24"/>
                             <w:lang w:val="en-US"/>
                           </w:rPr>
                           <m:t>-</m:t>
@@ -3649,6 +4329,8 @@
                         <m:r>
                           <w:rPr>
                             <w:rFonts w:ascii="Cambria Math" w:eastAsiaTheme="minorEastAsia" w:hAnsi="Cambria Math" w:cstheme="majorBidi"/>
+                            <w:sz w:val="24"/>
+                            <w:szCs w:val="24"/>
                             <w:lang w:val="en-US"/>
                           </w:rPr>
                           <m:t>8</m:t>
@@ -3660,6 +4342,8 @@
                     <m:r>
                       <w:rPr>
                         <w:rFonts w:ascii="Cambria Math" w:eastAsiaTheme="minorEastAsia" w:hAnsi="Cambria Math" w:cstheme="majorBidi"/>
+                        <w:sz w:val="24"/>
+                        <w:szCs w:val="24"/>
                         <w:lang w:val="en-US"/>
                       </w:rPr>
                       <m:t>7.82907867</m:t>
@@ -3667,6 +4351,8 @@
                     <m:r>
                       <w:rPr>
                         <w:rFonts w:ascii="Cambria Math" w:eastAsiaTheme="minorEastAsia" w:hAnsi="Cambria Math" w:cstheme="majorBidi"/>
+                        <w:sz w:val="24"/>
+                        <w:szCs w:val="24"/>
                         <w:lang w:val="en-US"/>
                       </w:rPr>
                       <m:t>*</m:t>
@@ -3677,6 +4363,8 @@
                           <w:rPr>
                             <w:rFonts w:ascii="Cambria Math" w:eastAsiaTheme="minorEastAsia" w:hAnsi="Cambria Math" w:cstheme="majorBidi"/>
                             <w:i/>
+                            <w:sz w:val="24"/>
+                            <w:szCs w:val="24"/>
                             <w:lang w:val="en-US"/>
                           </w:rPr>
                         </m:ctrlPr>
@@ -3685,6 +4373,8 @@
                         <m:r>
                           <w:rPr>
                             <w:rFonts w:ascii="Cambria Math" w:eastAsiaTheme="minorEastAsia" w:hAnsi="Cambria Math" w:cstheme="majorBidi"/>
+                            <w:sz w:val="24"/>
+                            <w:szCs w:val="24"/>
                             <w:lang w:val="en-US"/>
                           </w:rPr>
                           <m:t>10</m:t>
@@ -3694,6 +4384,8 @@
                         <m:r>
                           <w:rPr>
                             <w:rFonts w:ascii="Cambria Math" w:eastAsiaTheme="minorEastAsia" w:hAnsi="Cambria Math" w:cstheme="majorBidi"/>
+                            <w:sz w:val="24"/>
+                            <w:szCs w:val="24"/>
                             <w:lang w:val="en-US"/>
                           </w:rPr>
                           <m:t>-</m:t>
@@ -3701,6 +4393,8 @@
                         <m:r>
                           <w:rPr>
                             <w:rFonts w:ascii="Cambria Math" w:eastAsiaTheme="minorEastAsia" w:hAnsi="Cambria Math" w:cstheme="majorBidi"/>
+                            <w:sz w:val="24"/>
+                            <w:szCs w:val="24"/>
                             <w:lang w:val="en-US"/>
                           </w:rPr>
                           <m:t>4</m:t>
@@ -3719,41 +4413,12 @@
       <w:pPr>
         <w:pStyle w:val="ListParagraph"/>
         <w:spacing w:line="360" w:lineRule="auto"/>
-        <w:ind w:left="0"/>
-        <w:jc w:val="center"/>
-        <w:rPr>
-          <w:rFonts w:asciiTheme="majorBidi" w:eastAsiaTheme="minorEastAsia" w:hAnsiTheme="majorBidi" w:cstheme="majorBidi"/>
-          <w:lang w:val="en-US"/>
-        </w:rPr>
-      </w:pPr>
-    </w:p>
-    <w:p>
-      <w:pPr>
-        <w:pStyle w:val="ListParagraph"/>
-        <w:spacing w:line="360" w:lineRule="auto"/>
-        <w:rPr>
-          <w:rFonts w:asciiTheme="majorBidi" w:hAnsiTheme="majorBidi" w:cstheme="majorBidi"/>
-          <w:lang w:val="en-US"/>
-        </w:rPr>
-      </w:pPr>
-    </w:p>
-    <w:p>
-      <w:pPr>
-        <w:spacing w:line="360" w:lineRule="auto"/>
-        <w:rPr>
-          <w:rFonts w:asciiTheme="majorBidi" w:hAnsiTheme="majorBidi" w:cstheme="majorBidi"/>
-          <w:lang w:val="en-US"/>
-        </w:rPr>
-      </w:pPr>
-    </w:p>
-    <w:p>
-      <w:pPr>
-        <w:pStyle w:val="ListParagraph"/>
-        <w:spacing w:line="360" w:lineRule="auto"/>
         <w:rPr>
           <w:rFonts w:asciiTheme="majorBidi" w:eastAsiaTheme="minorEastAsia" w:hAnsiTheme="majorBidi" w:cstheme="majorBidi"/>
           <w:b/>
           <w:bCs/>
+          <w:sz w:val="24"/>
+          <w:szCs w:val="24"/>
           <w:lang w:val="en-US"/>
         </w:rPr>
       </w:pPr>
@@ -3762,8 +4427,11 @@
           <w:rFonts w:asciiTheme="majorBidi" w:eastAsiaTheme="minorEastAsia" w:hAnsiTheme="majorBidi" w:cstheme="majorBidi"/>
           <w:b/>
           <w:bCs/>
-          <w:lang w:val="en-US"/>
-        </w:rPr>
+          <w:sz w:val="24"/>
+          <w:szCs w:val="24"/>
+          <w:lang w:val="en-US"/>
+        </w:rPr>
+        <w:lastRenderedPageBreak/>
         <w:t>Part A2: Forward mapping slow and fast:</w:t>
       </w:r>
     </w:p>
@@ -3777,12 +4445,16 @@
         <w:spacing w:line="360" w:lineRule="auto"/>
         <w:rPr>
           <w:rFonts w:asciiTheme="majorBidi" w:hAnsiTheme="majorBidi" w:cstheme="majorBidi"/>
+          <w:sz w:val="24"/>
+          <w:szCs w:val="24"/>
           <w:lang w:val="en-US"/>
         </w:rPr>
       </w:pPr>
       <w:r>
         <w:rPr>
           <w:rFonts w:asciiTheme="majorBidi" w:hAnsiTheme="majorBidi" w:cstheme="majorBidi"/>
+          <w:sz w:val="24"/>
+          <w:szCs w:val="24"/>
           <w:lang w:val="en-US"/>
         </w:rPr>
         <w:t xml:space="preserve">In the code. </w:t>
@@ -3795,12 +4467,16 @@
         <w:jc w:val="center"/>
         <w:rPr>
           <w:rFonts w:asciiTheme="majorBidi" w:hAnsiTheme="majorBidi" w:cstheme="majorBidi"/>
+          <w:sz w:val="24"/>
+          <w:szCs w:val="24"/>
           <w:lang w:val="en-US"/>
         </w:rPr>
       </w:pPr>
       <w:r>
         <w:rPr>
           <w:rFonts w:asciiTheme="majorBidi" w:hAnsiTheme="majorBidi" w:cstheme="majorBidi"/>
+          <w:sz w:val="24"/>
+          <w:szCs w:val="24"/>
           <w:lang w:val="en-US"/>
         </w:rPr>
         <w:drawing>
@@ -3850,12 +4526,16 @@
         <w:spacing w:line="360" w:lineRule="auto"/>
         <w:rPr>
           <w:rFonts w:asciiTheme="majorBidi" w:hAnsiTheme="majorBidi" w:cstheme="majorBidi"/>
+          <w:sz w:val="24"/>
+          <w:szCs w:val="24"/>
           <w:lang w:val="en-US"/>
         </w:rPr>
       </w:pPr>
       <w:r>
         <w:rPr>
           <w:rFonts w:asciiTheme="majorBidi" w:hAnsiTheme="majorBidi" w:cstheme="majorBidi"/>
+          <w:sz w:val="24"/>
+          <w:szCs w:val="24"/>
           <w:lang w:val="en-US"/>
         </w:rPr>
         <w:t>In the code.</w:t>
@@ -3868,12 +4548,16 @@
         <w:jc w:val="center"/>
         <w:rPr>
           <w:rFonts w:asciiTheme="majorBidi" w:hAnsiTheme="majorBidi" w:cstheme="majorBidi"/>
+          <w:sz w:val="24"/>
+          <w:szCs w:val="24"/>
           <w:lang w:val="en-US"/>
         </w:rPr>
       </w:pPr>
       <w:r>
         <w:rPr>
           <w:rFonts w:asciiTheme="majorBidi" w:hAnsiTheme="majorBidi" w:cstheme="majorBidi"/>
+          <w:sz w:val="24"/>
+          <w:szCs w:val="24"/>
           <w:lang w:val="en-US"/>
         </w:rPr>
         <w:drawing>
@@ -3923,12 +4607,16 @@
         <w:spacing w:line="360" w:lineRule="auto"/>
         <w:rPr>
           <w:rFonts w:asciiTheme="majorBidi" w:hAnsiTheme="majorBidi" w:cstheme="majorBidi"/>
+          <w:sz w:val="24"/>
+          <w:szCs w:val="24"/>
           <w:lang w:val="en-US"/>
         </w:rPr>
       </w:pPr>
       <w:r>
         <w:rPr>
           <w:rFonts w:asciiTheme="majorBidi" w:hAnsiTheme="majorBidi" w:cstheme="majorBidi"/>
+          <w:sz w:val="24"/>
+          <w:szCs w:val="24"/>
           <w:lang w:val="en-US"/>
         </w:rPr>
         <w:t xml:space="preserve">The forward mapping suffers from 2 issues: </w:t>
@@ -3944,12 +4632,16 @@
         <w:spacing w:line="360" w:lineRule="auto"/>
         <w:rPr>
           <w:rFonts w:asciiTheme="majorBidi" w:hAnsiTheme="majorBidi" w:cstheme="majorBidi"/>
+          <w:sz w:val="24"/>
+          <w:szCs w:val="24"/>
           <w:lang w:val="en-US"/>
         </w:rPr>
       </w:pPr>
       <w:r>
         <w:rPr>
           <w:rFonts w:asciiTheme="majorBidi" w:hAnsiTheme="majorBidi" w:cstheme="majorBidi"/>
+          <w:sz w:val="24"/>
+          <w:szCs w:val="24"/>
           <w:lang w:val="en-US"/>
         </w:rPr>
         <w:t>Integer coordinates can be mapped into non-integer coordinates.</w:t>
@@ -3965,12 +4657,16 @@
         <w:spacing w:line="360" w:lineRule="auto"/>
         <w:rPr>
           <w:rFonts w:asciiTheme="majorBidi" w:hAnsiTheme="majorBidi" w:cstheme="majorBidi"/>
+          <w:sz w:val="24"/>
+          <w:szCs w:val="24"/>
           <w:lang w:val="en-US"/>
         </w:rPr>
       </w:pPr>
       <w:r>
         <w:rPr>
           <w:rFonts w:asciiTheme="majorBidi" w:hAnsiTheme="majorBidi" w:cstheme="majorBidi"/>
+          <w:sz w:val="24"/>
+          <w:szCs w:val="24"/>
           <w:lang w:val="en-US"/>
         </w:rPr>
         <w:t xml:space="preserve">Leaving black pixels in the target as there is no guarantee that the mapping will fill all pixels in the target image. </w:t>
@@ -3982,15 +4678,1014 @@
         <w:ind w:left="720"/>
         <w:rPr>
           <w:rFonts w:asciiTheme="majorBidi" w:hAnsiTheme="majorBidi" w:cstheme="majorBidi"/>
+          <w:sz w:val="24"/>
+          <w:szCs w:val="24"/>
           <w:lang w:val="en-US"/>
         </w:rPr>
       </w:pPr>
       <w:r>
         <w:rPr>
           <w:rFonts w:asciiTheme="majorBidi" w:hAnsiTheme="majorBidi" w:cstheme="majorBidi"/>
-          <w:lang w:val="en-US"/>
-        </w:rPr>
-        <w:t xml:space="preserve">In our images, we rounded the pixels to deal with problem a – you can see in the images above black dots in some areas of the image. </w:t>
+          <w:sz w:val="24"/>
+          <w:szCs w:val="24"/>
+          <w:lang w:val="en-US"/>
+        </w:rPr>
+        <w:t>In our images, we rounded the pixels to deal with problem a</w:t>
+      </w:r>
+      <w:r>
+        <w:rPr>
+          <w:rFonts w:asciiTheme="majorBidi" w:hAnsiTheme="majorBidi" w:cstheme="majorBidi"/>
+          <w:sz w:val="24"/>
+          <w:szCs w:val="24"/>
+          <w:lang w:val="en-US"/>
+        </w:rPr>
+        <w:t xml:space="preserve">, but you can see in the </w:t>
+      </w:r>
+      <w:r>
+        <w:rPr>
+          <w:rFonts w:asciiTheme="majorBidi" w:hAnsiTheme="majorBidi" w:cstheme="majorBidi"/>
+          <w:sz w:val="24"/>
+          <w:szCs w:val="24"/>
+          <w:lang w:val="en-US"/>
+        </w:rPr>
+        <w:t>images above black dots in some areas of the image</w:t>
+      </w:r>
+      <w:r>
+        <w:rPr>
+          <w:rFonts w:asciiTheme="majorBidi" w:hAnsiTheme="majorBidi" w:cstheme="majorBidi"/>
+          <w:sz w:val="24"/>
+          <w:szCs w:val="24"/>
+          <w:lang w:val="en-US"/>
+        </w:rPr>
+        <w:t xml:space="preserve"> which is cause by problem b</w:t>
+      </w:r>
+      <w:r>
+        <w:rPr>
+          <w:rFonts w:asciiTheme="majorBidi" w:hAnsiTheme="majorBidi" w:cstheme="majorBidi"/>
+          <w:sz w:val="24"/>
+          <w:szCs w:val="24"/>
+          <w:lang w:val="en-US"/>
+        </w:rPr>
+        <w:t>.</w:t>
+      </w:r>
+    </w:p>
+    <w:p>
+      <w:pPr>
+        <w:spacing w:line="360" w:lineRule="auto"/>
+        <w:ind w:left="720"/>
+        <w:rPr>
+          <w:rFonts w:asciiTheme="majorBidi" w:hAnsiTheme="majorBidi" w:cstheme="majorBidi"/>
+          <w:sz w:val="24"/>
+          <w:szCs w:val="24"/>
+          <w:lang w:val="en-US"/>
+        </w:rPr>
+      </w:pPr>
+    </w:p>
+    <w:p>
+      <w:pPr>
+        <w:spacing w:line="360" w:lineRule="auto"/>
+        <w:ind w:left="720"/>
+        <w:rPr>
+          <w:rFonts w:asciiTheme="majorBidi" w:hAnsiTheme="majorBidi" w:cstheme="majorBidi"/>
+          <w:sz w:val="24"/>
+          <w:szCs w:val="24"/>
+          <w:lang w:val="en-US"/>
+        </w:rPr>
+      </w:pPr>
+    </w:p>
+    <w:p>
+      <w:pPr>
+        <w:spacing w:line="360" w:lineRule="auto"/>
+        <w:ind w:left="720"/>
+        <w:rPr>
+          <w:rFonts w:asciiTheme="majorBidi" w:hAnsiTheme="majorBidi" w:cstheme="majorBidi"/>
+          <w:sz w:val="24"/>
+          <w:szCs w:val="24"/>
+          <w:lang w:val="en-US"/>
+        </w:rPr>
+      </w:pPr>
+    </w:p>
+    <w:p>
+      <w:pPr>
+        <w:pStyle w:val="ListParagraph"/>
+        <w:numPr>
+          <w:ilvl w:val="0"/>
+          <w:numId w:val="1"/>
+        </w:numPr>
+        <w:spacing w:line="360" w:lineRule="auto"/>
+        <w:rPr>
+          <w:rFonts w:asciiTheme="majorBidi" w:hAnsiTheme="majorBidi" w:cstheme="majorBidi"/>
+          <w:sz w:val="24"/>
+          <w:szCs w:val="24"/>
+          <w:lang w:val="en-US"/>
+        </w:rPr>
+      </w:pPr>
+      <w:r>
+        <w:rPr>
+          <w:rFonts w:asciiTheme="majorBidi" w:hAnsiTheme="majorBidi" w:cstheme="majorBidi"/>
+          <w:sz w:val="24"/>
+          <w:szCs w:val="24"/>
+          <w:lang w:val="en-US"/>
+        </w:rPr>
+        <w:lastRenderedPageBreak/>
+        <w:t>The resulting image:</w:t>
+      </w:r>
+    </w:p>
+    <w:p>
+      <w:pPr>
+        <w:pStyle w:val="ListParagraph"/>
+        <w:spacing w:line="360" w:lineRule="auto"/>
+        <w:jc w:val="center"/>
+        <w:rPr>
+          <w:rFonts w:asciiTheme="majorBidi" w:eastAsiaTheme="minorEastAsia" w:hAnsiTheme="majorBidi" w:cstheme="majorBidi"/>
+          <w:b/>
+          <w:bCs/>
+          <w:lang w:val="en-US"/>
+        </w:rPr>
+      </w:pPr>
+      <w:r>
+        <w:rPr>
+          <w:rFonts w:asciiTheme="majorBidi" w:eastAsiaTheme="minorEastAsia" w:hAnsiTheme="majorBidi" w:cstheme="majorBidi"/>
+          <w:b/>
+          <w:bCs/>
+          <w:lang w:val="en-US"/>
+        </w:rPr>
+        <w:drawing>
+          <wp:inline distT="0" distB="0" distL="0" distR="0" wp14:anchorId="40D2CA0F" wp14:editId="739BDA69">
+            <wp:extent cx="3417348" cy="2563200"/>
+            <wp:effectExtent l="0" t="0" r="0" b="8890"/>
+            <wp:docPr id="3" name="Picture 3"/>
+            <wp:cNvGraphicFramePr>
+              <a:graphicFrameLocks xmlns:a="http://schemas.openxmlformats.org/drawingml/2006/main" noChangeAspect="1"/>
+            </wp:cNvGraphicFramePr>
+            <a:graphic xmlns:a="http://schemas.openxmlformats.org/drawingml/2006/main">
+              <a:graphicData uri="http://schemas.openxmlformats.org/drawingml/2006/picture">
+                <pic:pic xmlns:pic="http://schemas.openxmlformats.org/drawingml/2006/picture">
+                  <pic:nvPicPr>
+                    <pic:cNvPr id="1" name=""/>
+                    <pic:cNvPicPr/>
+                  </pic:nvPicPr>
+                  <pic:blipFill>
+                    <a:blip r:embed="rId7"/>
+                    <a:stretch>
+                      <a:fillRect/>
+                    </a:stretch>
+                  </pic:blipFill>
+                  <pic:spPr>
+                    <a:xfrm>
+                      <a:off x="0" y="0"/>
+                      <a:ext cx="3417348" cy="2563200"/>
+                    </a:xfrm>
+                    <a:prstGeom prst="rect">
+                      <a:avLst/>
+                    </a:prstGeom>
+                  </pic:spPr>
+                </pic:pic>
+              </a:graphicData>
+            </a:graphic>
+          </wp:inline>
+        </w:drawing>
+      </w:r>
+    </w:p>
+    <w:p>
+      <w:pPr>
+        <w:pStyle w:val="ListParagraph"/>
+        <w:spacing w:line="360" w:lineRule="auto"/>
+        <w:rPr>
+          <w:rFonts w:asciiTheme="majorBidi" w:eastAsiaTheme="minorEastAsia" w:hAnsiTheme="majorBidi" w:cstheme="majorBidi"/>
+          <w:sz w:val="24"/>
+          <w:szCs w:val="24"/>
+          <w:lang w:val="en-US"/>
+        </w:rPr>
+      </w:pPr>
+      <w:r>
+        <w:rPr>
+          <w:rFonts w:asciiTheme="majorBidi" w:eastAsiaTheme="minorEastAsia" w:hAnsiTheme="majorBidi" w:cstheme="majorBidi"/>
+          <w:sz w:val="24"/>
+          <w:szCs w:val="24"/>
+          <w:lang w:val="en-US"/>
+        </w:rPr>
+        <w:t xml:space="preserve">In this case, the image is not as we expected. Due to some matching points being wrong the result is </w:t>
+      </w:r>
+      <w:r>
+        <w:rPr>
+          <w:rFonts w:asciiTheme="majorBidi" w:eastAsiaTheme="minorEastAsia" w:hAnsiTheme="majorBidi" w:cstheme="majorBidi"/>
+          <w:sz w:val="24"/>
+          <w:szCs w:val="24"/>
+          <w:lang w:val="en-US"/>
+        </w:rPr>
+        <w:t>distorted</w:t>
+      </w:r>
+      <w:r>
+        <w:rPr>
+          <w:rFonts w:asciiTheme="majorBidi" w:eastAsiaTheme="minorEastAsia" w:hAnsiTheme="majorBidi" w:cstheme="majorBidi"/>
+          <w:sz w:val="24"/>
+          <w:szCs w:val="24"/>
+          <w:lang w:val="en-US"/>
+        </w:rPr>
+        <w:t xml:space="preserve">. In (3) we calculated the </w:t>
+      </w:r>
+      <w:proofErr w:type="spellStart"/>
+      <w:r>
+        <w:rPr>
+          <w:rFonts w:asciiTheme="majorBidi" w:eastAsiaTheme="minorEastAsia" w:hAnsiTheme="majorBidi" w:cstheme="majorBidi"/>
+          <w:sz w:val="24"/>
+          <w:szCs w:val="24"/>
+          <w:lang w:val="en-US"/>
+        </w:rPr>
+        <w:t>homogr</w:t>
+      </w:r>
+      <w:r>
+        <w:rPr>
+          <w:rFonts w:asciiTheme="majorBidi" w:eastAsiaTheme="minorEastAsia" w:hAnsiTheme="majorBidi" w:cstheme="majorBidi"/>
+          <w:sz w:val="24"/>
+          <w:szCs w:val="24"/>
+          <w:lang w:val="en-US"/>
+        </w:rPr>
+        <w:t>a</w:t>
+      </w:r>
+      <w:r>
+        <w:rPr>
+          <w:rFonts w:asciiTheme="majorBidi" w:eastAsiaTheme="minorEastAsia" w:hAnsiTheme="majorBidi" w:cstheme="majorBidi"/>
+          <w:sz w:val="24"/>
+          <w:szCs w:val="24"/>
+          <w:lang w:val="en-US"/>
+        </w:rPr>
+        <w:t>phy</w:t>
+      </w:r>
+      <w:proofErr w:type="spellEnd"/>
+      <w:r>
+        <w:rPr>
+          <w:rFonts w:asciiTheme="majorBidi" w:eastAsiaTheme="minorEastAsia" w:hAnsiTheme="majorBidi" w:cstheme="majorBidi"/>
+          <w:sz w:val="24"/>
+          <w:szCs w:val="24"/>
+          <w:lang w:val="en-US"/>
+        </w:rPr>
+        <w:t xml:space="preserve"> matrix when the matching point are perfect, and we can see that in this case where the matching points has </w:t>
+      </w:r>
+      <w:r>
+        <w:rPr>
+          <w:rFonts w:asciiTheme="majorBidi" w:eastAsiaTheme="minorEastAsia" w:hAnsiTheme="majorBidi" w:cstheme="majorBidi"/>
+          <w:sz w:val="24"/>
+          <w:szCs w:val="24"/>
+          <w:lang w:val="en-US"/>
+        </w:rPr>
+        <w:t>outliers</w:t>
+      </w:r>
+      <w:r>
+        <w:rPr>
+          <w:rFonts w:asciiTheme="majorBidi" w:eastAsiaTheme="minorEastAsia" w:hAnsiTheme="majorBidi" w:cstheme="majorBidi"/>
+          <w:sz w:val="24"/>
+          <w:szCs w:val="24"/>
+          <w:lang w:val="en-US"/>
+        </w:rPr>
+        <w:t xml:space="preserve"> the </w:t>
+      </w:r>
+      <w:proofErr w:type="spellStart"/>
+      <w:r>
+        <w:rPr>
+          <w:rFonts w:asciiTheme="majorBidi" w:eastAsiaTheme="minorEastAsia" w:hAnsiTheme="majorBidi" w:cstheme="majorBidi"/>
+          <w:sz w:val="24"/>
+          <w:szCs w:val="24"/>
+          <w:lang w:val="en-US"/>
+        </w:rPr>
+        <w:t>homogr</w:t>
+      </w:r>
+      <w:r>
+        <w:rPr>
+          <w:rFonts w:asciiTheme="majorBidi" w:eastAsiaTheme="minorEastAsia" w:hAnsiTheme="majorBidi" w:cstheme="majorBidi"/>
+          <w:sz w:val="24"/>
+          <w:szCs w:val="24"/>
+          <w:lang w:val="en-US"/>
+        </w:rPr>
+        <w:t>a</w:t>
+      </w:r>
+      <w:r>
+        <w:rPr>
+          <w:rFonts w:asciiTheme="majorBidi" w:eastAsiaTheme="minorEastAsia" w:hAnsiTheme="majorBidi" w:cstheme="majorBidi"/>
+          <w:sz w:val="24"/>
+          <w:szCs w:val="24"/>
+          <w:lang w:val="en-US"/>
+        </w:rPr>
+        <w:t>phy</w:t>
+      </w:r>
+      <w:proofErr w:type="spellEnd"/>
+      <w:r>
+        <w:rPr>
+          <w:rFonts w:asciiTheme="majorBidi" w:eastAsiaTheme="minorEastAsia" w:hAnsiTheme="majorBidi" w:cstheme="majorBidi"/>
+          <w:sz w:val="24"/>
+          <w:szCs w:val="24"/>
+          <w:lang w:val="en-US"/>
+        </w:rPr>
+        <w:t xml:space="preserve"> matrix</w:t>
+      </w:r>
+      <w:r>
+        <w:rPr>
+          <w:rFonts w:asciiTheme="majorBidi" w:eastAsiaTheme="minorEastAsia" w:hAnsiTheme="majorBidi" w:cstheme="majorBidi"/>
+          <w:sz w:val="24"/>
+          <w:szCs w:val="24"/>
+          <w:lang w:val="en-US"/>
+        </w:rPr>
+        <w:t xml:space="preserve"> is also different. </w:t>
+      </w:r>
+    </w:p>
+    <w:p>
+      <w:pPr>
+        <w:pStyle w:val="ListParagraph"/>
+        <w:spacing w:line="360" w:lineRule="auto"/>
+        <w:rPr>
+          <w:rFonts w:asciiTheme="majorBidi" w:eastAsiaTheme="minorEastAsia" w:hAnsiTheme="majorBidi" w:cstheme="majorBidi" w:hint="cs"/>
+          <w:sz w:val="24"/>
+          <w:szCs w:val="24"/>
+          <w:rtl/>
+          <w:lang w:val="en-US"/>
+        </w:rPr>
+      </w:pPr>
+      <m:oMathPara>
+        <m:oMath>
+          <m:r>
+            <w:rPr>
+              <w:rFonts w:ascii="Cambria Math" w:eastAsiaTheme="minorEastAsia" w:hAnsi="Cambria Math" w:cstheme="majorBidi"/>
+              <w:sz w:val="24"/>
+              <w:szCs w:val="24"/>
+              <w:lang w:val="en-US"/>
+            </w:rPr>
+            <m:t>H</m:t>
+          </m:r>
+          <m:r>
+            <w:rPr>
+              <w:rFonts w:ascii="Cambria Math" w:eastAsiaTheme="minorEastAsia" w:hAnsi="Cambria Math" w:cstheme="majorBidi"/>
+              <w:sz w:val="24"/>
+              <w:szCs w:val="24"/>
+              <w:lang w:val="en-US"/>
+            </w:rPr>
+            <m:t>=</m:t>
+          </m:r>
+          <m:d>
+            <m:dPr>
+              <m:begChr m:val="["/>
+              <m:endChr m:val="]"/>
+              <m:ctrlPr>
+                <w:rPr>
+                  <w:rFonts w:ascii="Cambria Math" w:eastAsiaTheme="minorEastAsia" w:hAnsi="Cambria Math" w:cstheme="majorBidi"/>
+                  <w:i/>
+                  <w:sz w:val="24"/>
+                  <w:szCs w:val="24"/>
+                  <w:lang w:val="en-US"/>
+                </w:rPr>
+              </m:ctrlPr>
+            </m:dPr>
+            <m:e>
+              <m:m>
+                <m:mPr>
+                  <m:mcs>
+                    <m:mc>
+                      <m:mcPr>
+                        <m:count m:val="3"/>
+                        <m:mcJc m:val="center"/>
+                      </m:mcPr>
+                    </m:mc>
+                  </m:mcs>
+                  <m:ctrlPr>
+                    <w:rPr>
+                      <w:rFonts w:ascii="Cambria Math" w:eastAsiaTheme="minorEastAsia" w:hAnsi="Cambria Math" w:cstheme="majorBidi"/>
+                      <w:i/>
+                      <w:sz w:val="24"/>
+                      <w:szCs w:val="24"/>
+                      <w:lang w:val="en-US"/>
+                    </w:rPr>
+                  </m:ctrlPr>
+                </m:mPr>
+                <m:mr>
+                  <m:e>
+                    <m:r>
+                      <w:rPr>
+                        <w:rFonts w:ascii="Cambria Math" w:eastAsiaTheme="minorEastAsia" w:hAnsi="Cambria Math" w:cstheme="majorBidi"/>
+                        <w:sz w:val="24"/>
+                        <w:szCs w:val="24"/>
+                        <w:lang w:val="en-US"/>
+                      </w:rPr>
+                      <m:t xml:space="preserve"> </m:t>
+                    </m:r>
+                    <m:r>
+                      <w:rPr>
+                        <w:rFonts w:ascii="Cambria Math" w:eastAsiaTheme="minorEastAsia" w:hAnsi="Cambria Math" w:cstheme="majorBidi"/>
+                        <w:sz w:val="24"/>
+                        <w:szCs w:val="24"/>
+                        <w:lang w:val="en-US"/>
+                      </w:rPr>
+                      <m:t>-5.69473545</m:t>
+                    </m:r>
+                    <m:r>
+                      <w:rPr>
+                        <w:rFonts w:ascii="Cambria Math" w:eastAsiaTheme="minorEastAsia" w:hAnsi="Cambria Math" w:cstheme="majorBidi"/>
+                        <w:sz w:val="24"/>
+                        <w:szCs w:val="24"/>
+                        <w:lang w:val="en-US"/>
+                      </w:rPr>
+                      <m:t>*</m:t>
+                    </m:r>
+                    <m:sSup>
+                      <m:sSupPr>
+                        <m:ctrlPr>
+                          <w:rPr>
+                            <w:rFonts w:ascii="Cambria Math" w:eastAsiaTheme="minorEastAsia" w:hAnsi="Cambria Math" w:cstheme="majorBidi"/>
+                            <w:i/>
+                            <w:sz w:val="24"/>
+                            <w:szCs w:val="24"/>
+                            <w:lang w:val="en-US"/>
+                          </w:rPr>
+                        </m:ctrlPr>
+                      </m:sSupPr>
+                      <m:e>
+                        <m:r>
+                          <w:rPr>
+                            <w:rFonts w:ascii="Cambria Math" w:eastAsiaTheme="minorEastAsia" w:hAnsi="Cambria Math" w:cstheme="majorBidi"/>
+                            <w:sz w:val="24"/>
+                            <w:szCs w:val="24"/>
+                            <w:lang w:val="en-US"/>
+                          </w:rPr>
+                          <m:t>10</m:t>
+                        </m:r>
+                      </m:e>
+                      <m:sup>
+                        <m:r>
+                          <w:rPr>
+                            <w:rFonts w:ascii="Cambria Math" w:eastAsiaTheme="minorEastAsia" w:hAnsi="Cambria Math" w:cstheme="majorBidi"/>
+                            <w:sz w:val="24"/>
+                            <w:szCs w:val="24"/>
+                            <w:lang w:val="en-US"/>
+                          </w:rPr>
+                          <m:t>-</m:t>
+                        </m:r>
+                        <m:r>
+                          <w:rPr>
+                            <w:rFonts w:ascii="Cambria Math" w:eastAsiaTheme="minorEastAsia" w:hAnsi="Cambria Math" w:cstheme="majorBidi"/>
+                            <w:sz w:val="24"/>
+                            <w:szCs w:val="24"/>
+                            <w:lang w:val="en-US"/>
+                          </w:rPr>
+                          <m:t>4</m:t>
+                        </m:r>
+                      </m:sup>
+                    </m:sSup>
+                  </m:e>
+                  <m:e>
+                    <m:r>
+                      <w:rPr>
+                        <w:rFonts w:ascii="Cambria Math" w:eastAsiaTheme="minorEastAsia" w:hAnsi="Cambria Math" w:cstheme="majorBidi"/>
+                        <w:sz w:val="24"/>
+                        <w:szCs w:val="24"/>
+                        <w:lang w:val="en-US"/>
+                      </w:rPr>
+                      <m:t>-1.27553946</m:t>
+                    </m:r>
+                    <m:r>
+                      <w:rPr>
+                        <w:rFonts w:ascii="Cambria Math" w:eastAsiaTheme="minorEastAsia" w:hAnsi="Cambria Math" w:cstheme="majorBidi"/>
+                        <w:sz w:val="24"/>
+                        <w:szCs w:val="24"/>
+                        <w:lang w:val="en-US"/>
+                      </w:rPr>
+                      <m:t>*</m:t>
+                    </m:r>
+                    <m:sSup>
+                      <m:sSupPr>
+                        <m:ctrlPr>
+                          <w:rPr>
+                            <w:rFonts w:ascii="Cambria Math" w:eastAsiaTheme="minorEastAsia" w:hAnsi="Cambria Math" w:cstheme="majorBidi"/>
+                            <w:i/>
+                            <w:sz w:val="24"/>
+                            <w:szCs w:val="24"/>
+                            <w:lang w:val="en-US"/>
+                          </w:rPr>
+                        </m:ctrlPr>
+                      </m:sSupPr>
+                      <m:e>
+                        <m:r>
+                          <w:rPr>
+                            <w:rFonts w:ascii="Cambria Math" w:eastAsiaTheme="minorEastAsia" w:hAnsi="Cambria Math" w:cstheme="majorBidi"/>
+                            <w:sz w:val="24"/>
+                            <w:szCs w:val="24"/>
+                            <w:lang w:val="en-US"/>
+                          </w:rPr>
+                          <m:t>10</m:t>
+                        </m:r>
+                      </m:e>
+                      <m:sup>
+                        <m:r>
+                          <w:rPr>
+                            <w:rFonts w:ascii="Cambria Math" w:eastAsiaTheme="minorEastAsia" w:hAnsi="Cambria Math" w:cstheme="majorBidi"/>
+                            <w:sz w:val="24"/>
+                            <w:szCs w:val="24"/>
+                            <w:lang w:val="en-US"/>
+                          </w:rPr>
+                          <m:t>-4</m:t>
+                        </m:r>
+                      </m:sup>
+                    </m:sSup>
+                  </m:e>
+                  <m:e>
+                    <m:r>
+                      <w:rPr>
+                        <w:rFonts w:ascii="Cambria Math" w:eastAsiaTheme="minorEastAsia" w:hAnsi="Cambria Math" w:cstheme="majorBidi"/>
+                        <w:sz w:val="24"/>
+                        <w:szCs w:val="24"/>
+                        <w:lang w:val="en-US"/>
+                      </w:rPr>
+                      <m:t>6.07820712</m:t>
+                    </m:r>
+                    <m:r>
+                      <w:rPr>
+                        <w:rFonts w:ascii="Cambria Math" w:eastAsiaTheme="minorEastAsia" w:hAnsi="Cambria Math" w:cstheme="majorBidi"/>
+                        <w:sz w:val="24"/>
+                        <w:szCs w:val="24"/>
+                        <w:lang w:val="en-US"/>
+                      </w:rPr>
+                      <m:t>*</m:t>
+                    </m:r>
+                    <m:sSup>
+                      <m:sSupPr>
+                        <m:ctrlPr>
+                          <w:rPr>
+                            <w:rFonts w:ascii="Cambria Math" w:eastAsiaTheme="minorEastAsia" w:hAnsi="Cambria Math" w:cstheme="majorBidi"/>
+                            <w:i/>
+                            <w:sz w:val="24"/>
+                            <w:szCs w:val="24"/>
+                            <w:lang w:val="en-US"/>
+                          </w:rPr>
+                        </m:ctrlPr>
+                      </m:sSupPr>
+                      <m:e>
+                        <m:r>
+                          <w:rPr>
+                            <w:rFonts w:ascii="Cambria Math" w:eastAsiaTheme="minorEastAsia" w:hAnsi="Cambria Math" w:cstheme="majorBidi"/>
+                            <w:sz w:val="24"/>
+                            <w:szCs w:val="24"/>
+                            <w:lang w:val="en-US"/>
+                          </w:rPr>
+                          <m:t>10</m:t>
+                        </m:r>
+                      </m:e>
+                      <m:sup>
+                        <m:r>
+                          <w:rPr>
+                            <w:rFonts w:ascii="Cambria Math" w:eastAsiaTheme="minorEastAsia" w:hAnsi="Cambria Math" w:cstheme="majorBidi"/>
+                            <w:sz w:val="24"/>
+                            <w:szCs w:val="24"/>
+                            <w:lang w:val="en-US"/>
+                          </w:rPr>
+                          <m:t>-1</m:t>
+                        </m:r>
+                      </m:sup>
+                    </m:sSup>
+                  </m:e>
+                </m:mr>
+                <m:mr>
+                  <m:e>
+                    <m:r>
+                      <w:rPr>
+                        <w:rFonts w:ascii="Cambria Math" w:eastAsiaTheme="minorEastAsia" w:hAnsi="Cambria Math" w:cstheme="majorBidi"/>
+                        <w:sz w:val="24"/>
+                        <w:szCs w:val="24"/>
+                        <w:lang w:val="en-US"/>
+                      </w:rPr>
+                      <m:t>-6.08182336</m:t>
+                    </m:r>
+                    <m:r>
+                      <w:rPr>
+                        <w:rFonts w:ascii="Cambria Math" w:eastAsiaTheme="minorEastAsia" w:hAnsi="Cambria Math" w:cstheme="majorBidi"/>
+                        <w:sz w:val="24"/>
+                        <w:szCs w:val="24"/>
+                        <w:lang w:val="en-US"/>
+                      </w:rPr>
+                      <m:t>*</m:t>
+                    </m:r>
+                    <m:sSup>
+                      <m:sSupPr>
+                        <m:ctrlPr>
+                          <w:rPr>
+                            <w:rFonts w:ascii="Cambria Math" w:eastAsiaTheme="minorEastAsia" w:hAnsi="Cambria Math" w:cstheme="majorBidi"/>
+                            <w:i/>
+                            <w:sz w:val="24"/>
+                            <w:szCs w:val="24"/>
+                            <w:lang w:val="en-US"/>
+                          </w:rPr>
+                        </m:ctrlPr>
+                      </m:sSupPr>
+                      <m:e>
+                        <m:r>
+                          <w:rPr>
+                            <w:rFonts w:ascii="Cambria Math" w:eastAsiaTheme="minorEastAsia" w:hAnsi="Cambria Math" w:cstheme="majorBidi"/>
+                            <w:sz w:val="24"/>
+                            <w:szCs w:val="24"/>
+                            <w:lang w:val="en-US"/>
+                          </w:rPr>
+                          <m:t>10</m:t>
+                        </m:r>
+                      </m:e>
+                      <m:sup>
+                        <m:r>
+                          <w:rPr>
+                            <w:rFonts w:ascii="Cambria Math" w:eastAsiaTheme="minorEastAsia" w:hAnsi="Cambria Math" w:cstheme="majorBidi"/>
+                            <w:sz w:val="24"/>
+                            <w:szCs w:val="24"/>
+                            <w:lang w:val="en-US"/>
+                          </w:rPr>
+                          <m:t>-</m:t>
+                        </m:r>
+                        <m:r>
+                          <w:rPr>
+                            <w:rFonts w:ascii="Cambria Math" w:eastAsiaTheme="minorEastAsia" w:hAnsi="Cambria Math" w:cstheme="majorBidi"/>
+                            <w:sz w:val="24"/>
+                            <w:szCs w:val="24"/>
+                            <w:lang w:val="en-US"/>
+                          </w:rPr>
+                          <m:t>4</m:t>
+                        </m:r>
+                      </m:sup>
+                    </m:sSup>
+                  </m:e>
+                  <m:e>
+                    <m:r>
+                      <w:rPr>
+                        <w:rFonts w:ascii="Cambria Math" w:eastAsiaTheme="minorEastAsia" w:hAnsi="Cambria Math" w:cstheme="majorBidi"/>
+                        <w:sz w:val="24"/>
+                        <w:szCs w:val="24"/>
+                        <w:lang w:val="en-US"/>
+                      </w:rPr>
+                      <m:t>-4.71576145</m:t>
+                    </m:r>
+                    <m:r>
+                      <w:rPr>
+                        <w:rFonts w:ascii="Cambria Math" w:eastAsiaTheme="minorEastAsia" w:hAnsi="Cambria Math" w:cstheme="majorBidi"/>
+                        <w:sz w:val="24"/>
+                        <w:szCs w:val="24"/>
+                        <w:lang w:val="en-US"/>
+                      </w:rPr>
+                      <m:t>*</m:t>
+                    </m:r>
+                    <m:sSup>
+                      <m:sSupPr>
+                        <m:ctrlPr>
+                          <w:rPr>
+                            <w:rFonts w:ascii="Cambria Math" w:eastAsiaTheme="minorEastAsia" w:hAnsi="Cambria Math" w:cstheme="majorBidi"/>
+                            <w:i/>
+                            <w:sz w:val="24"/>
+                            <w:szCs w:val="24"/>
+                            <w:lang w:val="en-US"/>
+                          </w:rPr>
+                        </m:ctrlPr>
+                      </m:sSupPr>
+                      <m:e>
+                        <m:r>
+                          <w:rPr>
+                            <w:rFonts w:ascii="Cambria Math" w:eastAsiaTheme="minorEastAsia" w:hAnsi="Cambria Math" w:cstheme="majorBidi"/>
+                            <w:sz w:val="24"/>
+                            <w:szCs w:val="24"/>
+                            <w:lang w:val="en-US"/>
+                          </w:rPr>
+                          <m:t>10</m:t>
+                        </m:r>
+                      </m:e>
+                      <m:sup>
+                        <m:r>
+                          <w:rPr>
+                            <w:rFonts w:ascii="Cambria Math" w:eastAsiaTheme="minorEastAsia" w:hAnsi="Cambria Math" w:cstheme="majorBidi"/>
+                            <w:sz w:val="24"/>
+                            <w:szCs w:val="24"/>
+                            <w:lang w:val="en-US"/>
+                          </w:rPr>
+                          <m:t>-</m:t>
+                        </m:r>
+                        <m:r>
+                          <w:rPr>
+                            <w:rFonts w:ascii="Cambria Math" w:eastAsiaTheme="minorEastAsia" w:hAnsi="Cambria Math" w:cstheme="majorBidi"/>
+                            <w:sz w:val="24"/>
+                            <w:szCs w:val="24"/>
+                            <w:lang w:val="en-US"/>
+                          </w:rPr>
+                          <m:t>4</m:t>
+                        </m:r>
+                      </m:sup>
+                    </m:sSup>
+                  </m:e>
+                  <m:e>
+                    <m:r>
+                      <w:rPr>
+                        <w:rFonts w:ascii="Cambria Math" w:eastAsiaTheme="minorEastAsia" w:hAnsi="Cambria Math" w:cstheme="majorBidi"/>
+                        <w:sz w:val="24"/>
+                        <w:szCs w:val="24"/>
+                        <w:lang w:val="en-US"/>
+                      </w:rPr>
+                      <m:t xml:space="preserve"> </m:t>
+                    </m:r>
+                    <m:r>
+                      <w:rPr>
+                        <w:rFonts w:ascii="Cambria Math" w:eastAsiaTheme="minorEastAsia" w:hAnsi="Cambria Math" w:cstheme="majorBidi"/>
+                        <w:sz w:val="24"/>
+                        <w:szCs w:val="24"/>
+                        <w:lang w:val="en-US"/>
+                      </w:rPr>
+                      <m:t>7.94073110</m:t>
+                    </m:r>
+                    <m:r>
+                      <w:rPr>
+                        <w:rFonts w:ascii="Cambria Math" w:eastAsiaTheme="minorEastAsia" w:hAnsi="Cambria Math" w:cstheme="majorBidi"/>
+                        <w:sz w:val="24"/>
+                        <w:szCs w:val="24"/>
+                        <w:lang w:val="en-US"/>
+                      </w:rPr>
+                      <m:t>*</m:t>
+                    </m:r>
+                    <m:sSup>
+                      <m:sSupPr>
+                        <m:ctrlPr>
+                          <w:rPr>
+                            <w:rFonts w:ascii="Cambria Math" w:eastAsiaTheme="minorEastAsia" w:hAnsi="Cambria Math" w:cstheme="majorBidi"/>
+                            <w:i/>
+                            <w:sz w:val="24"/>
+                            <w:szCs w:val="24"/>
+                            <w:lang w:val="en-US"/>
+                          </w:rPr>
+                        </m:ctrlPr>
+                      </m:sSupPr>
+                      <m:e>
+                        <m:r>
+                          <w:rPr>
+                            <w:rFonts w:ascii="Cambria Math" w:eastAsiaTheme="minorEastAsia" w:hAnsi="Cambria Math" w:cstheme="majorBidi"/>
+                            <w:sz w:val="24"/>
+                            <w:szCs w:val="24"/>
+                            <w:lang w:val="en-US"/>
+                          </w:rPr>
+                          <m:t>10</m:t>
+                        </m:r>
+                      </m:e>
+                      <m:sup>
+                        <m:r>
+                          <w:rPr>
+                            <w:rFonts w:ascii="Cambria Math" w:eastAsiaTheme="minorEastAsia" w:hAnsi="Cambria Math" w:cstheme="majorBidi"/>
+                            <w:sz w:val="24"/>
+                            <w:szCs w:val="24"/>
+                            <w:lang w:val="en-US"/>
+                          </w:rPr>
+                          <m:t>-</m:t>
+                        </m:r>
+                        <m:r>
+                          <w:rPr>
+                            <w:rFonts w:ascii="Cambria Math" w:eastAsiaTheme="minorEastAsia" w:hAnsi="Cambria Math" w:cstheme="majorBidi"/>
+                            <w:sz w:val="24"/>
+                            <w:szCs w:val="24"/>
+                            <w:lang w:val="en-US"/>
+                          </w:rPr>
+                          <m:t>1</m:t>
+                        </m:r>
+                      </m:sup>
+                    </m:sSup>
+                  </m:e>
+                </m:mr>
+                <m:mr>
+                  <m:e>
+                    <m:r>
+                      <w:rPr>
+                        <w:rFonts w:ascii="Cambria Math" w:eastAsiaTheme="minorEastAsia" w:hAnsi="Cambria Math" w:cstheme="majorBidi"/>
+                        <w:sz w:val="24"/>
+                        <w:szCs w:val="24"/>
+                        <w:lang w:val="en-US"/>
+                      </w:rPr>
+                      <m:t>-9.21258229</m:t>
+                    </m:r>
+                    <m:r>
+                      <w:rPr>
+                        <w:rFonts w:ascii="Cambria Math" w:eastAsiaTheme="minorEastAsia" w:hAnsi="Cambria Math" w:cstheme="majorBidi"/>
+                        <w:sz w:val="24"/>
+                        <w:szCs w:val="24"/>
+                        <w:lang w:val="en-US"/>
+                      </w:rPr>
+                      <m:t>*</m:t>
+                    </m:r>
+                    <m:sSup>
+                      <m:sSupPr>
+                        <m:ctrlPr>
+                          <w:rPr>
+                            <w:rFonts w:ascii="Cambria Math" w:eastAsiaTheme="minorEastAsia" w:hAnsi="Cambria Math" w:cstheme="majorBidi"/>
+                            <w:i/>
+                            <w:sz w:val="24"/>
+                            <w:szCs w:val="24"/>
+                            <w:lang w:val="en-US"/>
+                          </w:rPr>
+                        </m:ctrlPr>
+                      </m:sSupPr>
+                      <m:e>
+                        <m:r>
+                          <w:rPr>
+                            <w:rFonts w:ascii="Cambria Math" w:eastAsiaTheme="minorEastAsia" w:hAnsi="Cambria Math" w:cstheme="majorBidi"/>
+                            <w:sz w:val="24"/>
+                            <w:szCs w:val="24"/>
+                            <w:lang w:val="en-US"/>
+                          </w:rPr>
+                          <m:t>10</m:t>
+                        </m:r>
+                      </m:e>
+                      <m:sup>
+                        <m:r>
+                          <w:rPr>
+                            <w:rFonts w:ascii="Cambria Math" w:eastAsiaTheme="minorEastAsia" w:hAnsi="Cambria Math" w:cstheme="majorBidi"/>
+                            <w:sz w:val="24"/>
+                            <w:szCs w:val="24"/>
+                            <w:lang w:val="en-US"/>
+                          </w:rPr>
+                          <m:t>-7</m:t>
+                        </m:r>
+                      </m:sup>
+                    </m:sSup>
+                  </m:e>
+                  <m:e>
+                    <m:r>
+                      <w:rPr>
+                        <w:rFonts w:ascii="Cambria Math" w:eastAsiaTheme="minorEastAsia" w:hAnsi="Cambria Math" w:cstheme="majorBidi"/>
+                        <w:sz w:val="24"/>
+                        <w:szCs w:val="24"/>
+                        <w:lang w:val="en-US"/>
+                      </w:rPr>
+                      <m:t>-3.74324571</m:t>
+                    </m:r>
+                    <m:r>
+                      <w:rPr>
+                        <w:rFonts w:ascii="Cambria Math" w:eastAsiaTheme="minorEastAsia" w:hAnsi="Cambria Math" w:cstheme="majorBidi"/>
+                        <w:sz w:val="24"/>
+                        <w:szCs w:val="24"/>
+                        <w:lang w:val="en-US"/>
+                      </w:rPr>
+                      <m:t>*</m:t>
+                    </m:r>
+                    <m:sSup>
+                      <m:sSupPr>
+                        <m:ctrlPr>
+                          <w:rPr>
+                            <w:rFonts w:ascii="Cambria Math" w:eastAsiaTheme="minorEastAsia" w:hAnsi="Cambria Math" w:cstheme="majorBidi"/>
+                            <w:i/>
+                            <w:sz w:val="24"/>
+                            <w:szCs w:val="24"/>
+                            <w:lang w:val="en-US"/>
+                          </w:rPr>
+                        </m:ctrlPr>
+                      </m:sSupPr>
+                      <m:e>
+                        <m:r>
+                          <w:rPr>
+                            <w:rFonts w:ascii="Cambria Math" w:eastAsiaTheme="minorEastAsia" w:hAnsi="Cambria Math" w:cstheme="majorBidi"/>
+                            <w:sz w:val="24"/>
+                            <w:szCs w:val="24"/>
+                            <w:lang w:val="en-US"/>
+                          </w:rPr>
+                          <m:t>10</m:t>
+                        </m:r>
+                      </m:e>
+                      <m:sup>
+                        <m:r>
+                          <w:rPr>
+                            <w:rFonts w:ascii="Cambria Math" w:eastAsiaTheme="minorEastAsia" w:hAnsi="Cambria Math" w:cstheme="majorBidi"/>
+                            <w:sz w:val="24"/>
+                            <w:szCs w:val="24"/>
+                            <w:lang w:val="en-US"/>
+                          </w:rPr>
+                          <m:t>-</m:t>
+                        </m:r>
+                        <m:r>
+                          <w:rPr>
+                            <w:rFonts w:ascii="Cambria Math" w:eastAsiaTheme="minorEastAsia" w:hAnsi="Cambria Math" w:cstheme="majorBidi"/>
+                            <w:sz w:val="24"/>
+                            <w:szCs w:val="24"/>
+                            <w:lang w:val="en-US"/>
+                          </w:rPr>
+                          <m:t>7</m:t>
+                        </m:r>
+                      </m:sup>
+                    </m:sSup>
+                  </m:e>
+                  <m:e>
+                    <m:r>
+                      <w:rPr>
+                        <w:rFonts w:ascii="Cambria Math" w:eastAsiaTheme="minorEastAsia" w:hAnsi="Cambria Math" w:cstheme="majorBidi"/>
+                        <w:sz w:val="24"/>
+                        <w:szCs w:val="24"/>
+                        <w:lang w:val="en-US"/>
+                      </w:rPr>
+                      <m:t>9.71767385</m:t>
+                    </m:r>
+                    <m:r>
+                      <w:rPr>
+                        <w:rFonts w:ascii="Cambria Math" w:eastAsiaTheme="minorEastAsia" w:hAnsi="Cambria Math" w:cstheme="majorBidi"/>
+                        <w:sz w:val="24"/>
+                        <w:szCs w:val="24"/>
+                        <w:lang w:val="en-US"/>
+                      </w:rPr>
+                      <m:t>*</m:t>
+                    </m:r>
+                    <m:sSup>
+                      <m:sSupPr>
+                        <m:ctrlPr>
+                          <w:rPr>
+                            <w:rFonts w:ascii="Cambria Math" w:eastAsiaTheme="minorEastAsia" w:hAnsi="Cambria Math" w:cstheme="majorBidi"/>
+                            <w:i/>
+                            <w:sz w:val="24"/>
+                            <w:szCs w:val="24"/>
+                            <w:lang w:val="en-US"/>
+                          </w:rPr>
+                        </m:ctrlPr>
+                      </m:sSupPr>
+                      <m:e>
+                        <m:r>
+                          <w:rPr>
+                            <w:rFonts w:ascii="Cambria Math" w:eastAsiaTheme="minorEastAsia" w:hAnsi="Cambria Math" w:cstheme="majorBidi"/>
+                            <w:sz w:val="24"/>
+                            <w:szCs w:val="24"/>
+                            <w:lang w:val="en-US"/>
+                          </w:rPr>
+                          <m:t>10</m:t>
+                        </m:r>
+                      </m:e>
+                      <m:sup>
+                        <m:r>
+                          <w:rPr>
+                            <w:rFonts w:ascii="Cambria Math" w:eastAsiaTheme="minorEastAsia" w:hAnsi="Cambria Math" w:cstheme="majorBidi"/>
+                            <w:sz w:val="24"/>
+                            <w:szCs w:val="24"/>
+                            <w:lang w:val="en-US"/>
+                          </w:rPr>
+                          <m:t>-4</m:t>
+                        </m:r>
+                      </m:sup>
+                    </m:sSup>
+                  </m:e>
+                </m:mr>
+              </m:m>
+            </m:e>
+          </m:d>
+        </m:oMath>
+      </m:oMathPara>
+    </w:p>
+    <w:p>
+      <w:pPr>
+        <w:pStyle w:val="ListParagraph"/>
+        <w:spacing w:line="360" w:lineRule="auto"/>
+        <w:rPr>
+          <w:rFonts w:asciiTheme="majorBidi" w:eastAsiaTheme="minorEastAsia" w:hAnsiTheme="majorBidi" w:cstheme="majorBidi"/>
+          <w:sz w:val="24"/>
+          <w:szCs w:val="24"/>
+          <w:lang w:val="en-US"/>
+        </w:rPr>
+      </w:pPr>
+    </w:p>
+    <w:p>
+      <w:pPr>
+        <w:pStyle w:val="ListParagraph"/>
+        <w:spacing w:line="360" w:lineRule="auto"/>
+        <w:rPr>
+          <w:rFonts w:asciiTheme="majorBidi" w:eastAsiaTheme="minorEastAsia" w:hAnsiTheme="majorBidi" w:cstheme="majorBidi"/>
+          <w:b/>
+          <w:bCs/>
+          <w:sz w:val="24"/>
+          <w:szCs w:val="24"/>
+          <w:lang w:val="en-US"/>
+        </w:rPr>
+      </w:pPr>
+      <w:r>
+        <w:rPr>
+          <w:rFonts w:asciiTheme="majorBidi" w:eastAsiaTheme="minorEastAsia" w:hAnsiTheme="majorBidi" w:cstheme="majorBidi"/>
+          <w:b/>
+          <w:bCs/>
+          <w:sz w:val="24"/>
+          <w:szCs w:val="24"/>
+          <w:lang w:val="en-US"/>
+        </w:rPr>
+        <w:t>Part B: Dealing with outliers</w:t>
+      </w:r>
+    </w:p>
+    <w:p>
+      <w:pPr>
+        <w:pStyle w:val="ListParagraph"/>
+        <w:numPr>
+          <w:ilvl w:val="0"/>
+          <w:numId w:val="1"/>
+        </w:numPr>
+        <w:spacing w:line="360" w:lineRule="auto"/>
+        <w:rPr>
+          <w:rFonts w:asciiTheme="majorBidi" w:eastAsiaTheme="minorEastAsia" w:hAnsiTheme="majorBidi" w:cstheme="majorBidi"/>
+          <w:sz w:val="24"/>
+          <w:szCs w:val="24"/>
+          <w:lang w:val="en-US"/>
+        </w:rPr>
+      </w:pPr>
+      <w:r>
+        <w:rPr>
+          <w:rFonts w:asciiTheme="majorBidi" w:eastAsiaTheme="minorEastAsia" w:hAnsiTheme="majorBidi" w:cstheme="majorBidi"/>
+          <w:sz w:val="24"/>
+          <w:szCs w:val="24"/>
+          <w:lang w:val="en-US"/>
+        </w:rPr>
+        <w:t>In the code.</w:t>
       </w:r>
     </w:p>
     <w:sectPr>

</xml_diff>

<commit_message>
code + word Q 9-10 done
</commit_message>
<xml_diff>
--- a/assignment1_ID1_205387731_ID2_313472417.docx
+++ b/assignment1_ID1_205387731_ID2_313472417.docx
@@ -33,25 +33,23 @@
           <w:rFonts w:asciiTheme="majorBidi" w:hAnsiTheme="majorBidi" w:cstheme="majorBidi"/>
           <w:lang w:val="en-US"/>
         </w:rPr>
-        <w:t xml:space="preserve">Mai </w:t>
-      </w:r>
-      <w:proofErr w:type="spellStart"/>
+        <w:t>Mai Dabas</w:t>
+      </w:r>
       <w:r>
         <w:rPr>
           <w:rStyle w:val="fontstyle21"/>
           <w:rFonts w:asciiTheme="majorBidi" w:hAnsiTheme="majorBidi" w:cstheme="majorBidi"/>
           <w:lang w:val="en-US"/>
         </w:rPr>
-        <w:t>Dabas</w:t>
-      </w:r>
-      <w:proofErr w:type="spellEnd"/>
+        <w:t xml:space="preserve"> (</w:t>
+      </w:r>
       <w:r>
         <w:rPr>
           <w:rStyle w:val="fontstyle21"/>
           <w:rFonts w:asciiTheme="majorBidi" w:hAnsiTheme="majorBidi" w:cstheme="majorBidi"/>
           <w:lang w:val="en-US"/>
         </w:rPr>
-        <w:t xml:space="preserve"> (</w:t>
+        <w:t>315026294</w:t>
       </w:r>
       <w:r>
         <w:rPr>
@@ -59,29 +57,14 @@
           <w:rFonts w:asciiTheme="majorBidi" w:hAnsiTheme="majorBidi" w:cstheme="majorBidi"/>
           <w:lang w:val="en-US"/>
         </w:rPr>
-        <w:t>315026294</w:t>
+        <w:t>)</w:t>
       </w:r>
       <w:r>
         <w:rPr>
           <w:rStyle w:val="fontstyle21"/>
           <w:rFonts w:asciiTheme="majorBidi" w:hAnsiTheme="majorBidi" w:cstheme="majorBidi"/>
-          <w:lang w:val="en-US"/>
-        </w:rPr>
-        <w:t>)</w:t>
-      </w:r>
-      <w:r>
-        <w:rPr>
-          <w:rStyle w:val="fontstyle21"/>
-          <w:rFonts w:asciiTheme="majorBidi" w:hAnsiTheme="majorBidi" w:cstheme="majorBidi"/>
-        </w:rPr>
-        <w:t xml:space="preserve"> &amp; </w:t>
-      </w:r>
-      <w:r>
-        <w:rPr>
-          <w:rStyle w:val="fontstyle21"/>
-          <w:rFonts w:asciiTheme="majorBidi" w:hAnsiTheme="majorBidi" w:cstheme="majorBidi"/>
-        </w:rPr>
-        <w:t>A</w:t>
+        </w:rPr>
+        <w:t xml:space="preserve"> &amp; A</w:t>
       </w:r>
       <w:r>
         <w:rPr>
@@ -147,31 +130,7 @@
           <w:szCs w:val="24"/>
           <w:lang w:val="en-US"/>
         </w:rPr>
-        <w:t xml:space="preserve">Part A: </w:t>
-      </w:r>
-      <w:proofErr w:type="spellStart"/>
-      <w:r>
-        <w:rPr>
-          <w:rFonts w:asciiTheme="majorBidi" w:eastAsiaTheme="minorEastAsia" w:hAnsiTheme="majorBidi" w:cstheme="majorBidi"/>
-          <w:b/>
-          <w:bCs/>
-          <w:sz w:val="24"/>
-          <w:szCs w:val="24"/>
-          <w:lang w:val="en-US"/>
-        </w:rPr>
-        <w:t>Homography</w:t>
-      </w:r>
-      <w:proofErr w:type="spellEnd"/>
-      <w:r>
-        <w:rPr>
-          <w:rFonts w:asciiTheme="majorBidi" w:eastAsiaTheme="minorEastAsia" w:hAnsiTheme="majorBidi" w:cstheme="majorBidi"/>
-          <w:b/>
-          <w:bCs/>
-          <w:sz w:val="24"/>
-          <w:szCs w:val="24"/>
-          <w:lang w:val="en-US"/>
-        </w:rPr>
-        <w:t xml:space="preserve"> computation</w:t>
+        <w:t>Part A: Homography computation</w:t>
       </w:r>
     </w:p>
     <w:p>
@@ -274,16 +233,7 @@
                       <w:szCs w:val="24"/>
                       <w:lang w:val="en-US"/>
                     </w:rPr>
-                    <m:t>u</m:t>
-                  </m:r>
-                  <m:r>
-                    <w:rPr>
-                      <w:rFonts w:ascii="Cambria Math" w:hAnsi="Cambria Math" w:cstheme="majorBidi"/>
-                      <w:sz w:val="24"/>
-                      <w:szCs w:val="24"/>
-                      <w:lang w:val="en-US"/>
-                    </w:rPr>
-                    <m:t>'</m:t>
+                    <m:t>u'</m:t>
                   </m:r>
                 </m:e>
                 <m:e>
@@ -294,16 +244,7 @@
                       <w:szCs w:val="24"/>
                       <w:lang w:val="en-US"/>
                     </w:rPr>
-                    <m:t>v</m:t>
-                  </m:r>
-                  <m:r>
-                    <w:rPr>
-                      <w:rFonts w:ascii="Cambria Math" w:hAnsi="Cambria Math" w:cstheme="majorBidi"/>
-                      <w:sz w:val="24"/>
-                      <w:szCs w:val="24"/>
-                      <w:lang w:val="en-US"/>
-                    </w:rPr>
-                    <m:t>'</m:t>
+                    <m:t>v'</m:t>
                   </m:r>
                 </m:e>
                 <m:e>
@@ -999,16 +940,7 @@
                 <w:szCs w:val="24"/>
                 <w:lang w:val="en-US"/>
               </w:rPr>
-              <m:t>u</m:t>
-            </m:r>
-            <m:r>
-              <w:rPr>
-                <w:rFonts w:ascii="Cambria Math" w:eastAsiaTheme="minorEastAsia" w:hAnsi="Cambria Math" w:cstheme="majorBidi"/>
-                <w:sz w:val="24"/>
-                <w:szCs w:val="24"/>
-                <w:lang w:val="en-US"/>
-              </w:rPr>
-              <m:t>'</m:t>
+              <m:t>u'</m:t>
             </m:r>
           </m:e>
           <m:sub>
@@ -1052,16 +984,7 @@
                 <w:szCs w:val="24"/>
                 <w:lang w:val="en-US"/>
               </w:rPr>
-              <m:t>v</m:t>
-            </m:r>
-            <m:r>
-              <w:rPr>
-                <w:rFonts w:ascii="Cambria Math" w:eastAsiaTheme="minorEastAsia" w:hAnsi="Cambria Math" w:cstheme="majorBidi"/>
-                <w:sz w:val="24"/>
-                <w:szCs w:val="24"/>
-                <w:lang w:val="en-US"/>
-              </w:rPr>
-              <m:t>'</m:t>
+              <m:t>v'</m:t>
             </m:r>
           </m:e>
           <m:sub>
@@ -1716,16 +1639,7 @@
             <w:szCs w:val="24"/>
             <w:lang w:val="en-US"/>
           </w:rPr>
-          <m:t>=</m:t>
-        </m:r>
-        <m:r>
-          <w:rPr>
-            <w:rFonts w:ascii="Cambria Math" w:eastAsiaTheme="minorEastAsia" w:hAnsi="Cambria Math" w:cstheme="majorBidi"/>
-            <w:sz w:val="24"/>
-            <w:szCs w:val="24"/>
-            <w:lang w:val="en-US"/>
-          </w:rPr>
-          <m:t xml:space="preserve">  </m:t>
+          <m:t xml:space="preserve">=  </m:t>
         </m:r>
         <m:d>
           <m:dPr>
@@ -1987,16 +1901,7 @@
               <w:szCs w:val="24"/>
               <w:lang w:val="en-US"/>
             </w:rPr>
-            <m:t xml:space="preserve"> </m:t>
-          </m:r>
-          <m:r>
-            <w:rPr>
-              <w:rFonts w:ascii="Cambria Math" w:eastAsiaTheme="minorEastAsia" w:hAnsi="Cambria Math" w:cstheme="majorBidi"/>
-              <w:sz w:val="24"/>
-              <w:szCs w:val="24"/>
-              <w:lang w:val="en-US"/>
-            </w:rPr>
-            <m:t>⇒</m:t>
+            <m:t xml:space="preserve"> ⇒</m:t>
           </m:r>
           <m:f>
             <m:fPr>
@@ -2275,16 +2180,7 @@
               <w:szCs w:val="24"/>
               <w:lang w:val="en-US"/>
             </w:rPr>
-            <m:t>x</m:t>
-          </m:r>
-          <m:r>
-            <w:rPr>
-              <w:rFonts w:ascii="Cambria Math" w:eastAsiaTheme="minorEastAsia" w:hAnsi="Cambria Math" w:cstheme="majorBidi"/>
-              <w:sz w:val="24"/>
-              <w:szCs w:val="24"/>
-              <w:lang w:val="en-US"/>
-            </w:rPr>
-            <m:t>-</m:t>
+            <m:t>x-</m:t>
           </m:r>
           <m:sSub>
             <m:sSubPr>
@@ -2328,25 +2224,7 @@
               <w:szCs w:val="24"/>
               <w:lang w:val="en-US"/>
             </w:rPr>
-            <m:t>x</m:t>
-          </m:r>
-          <m:r>
-            <w:rPr>
-              <w:rFonts w:ascii="Cambria Math" w:eastAsiaTheme="minorEastAsia" w:hAnsi="Cambria Math" w:cstheme="majorBidi"/>
-              <w:sz w:val="24"/>
-              <w:szCs w:val="24"/>
-              <w:lang w:val="en-US"/>
-            </w:rPr>
-            <m:t>=0</m:t>
-          </m:r>
-          <m:r>
-            <w:rPr>
-              <w:rFonts w:ascii="Cambria Math" w:eastAsiaTheme="minorEastAsia" w:hAnsi="Cambria Math" w:cstheme="majorBidi"/>
-              <w:sz w:val="24"/>
-              <w:szCs w:val="24"/>
-              <w:lang w:val="en-US"/>
-            </w:rPr>
-            <m:t>⇒</m:t>
+            <m:t>x=0⇒</m:t>
           </m:r>
           <m:sSup>
             <m:sSupPr>
@@ -2368,16 +2246,7 @@
                   <w:szCs w:val="24"/>
                   <w:lang w:val="en-US"/>
                 </w:rPr>
-                <m:t>(</m:t>
-              </m:r>
-              <m:r>
-                <w:rPr>
-                  <w:rFonts w:ascii="Cambria Math" w:eastAsiaTheme="minorEastAsia" w:hAnsi="Cambria Math" w:cstheme="majorBidi"/>
-                  <w:sz w:val="24"/>
-                  <w:szCs w:val="24"/>
-                  <w:lang w:val="en-US"/>
-                </w:rPr>
-                <m:t>u</m:t>
+                <m:t>(u</m:t>
               </m:r>
             </m:e>
             <m:sup>
@@ -2505,16 +2374,7 @@
               <w:szCs w:val="24"/>
               <w:lang w:val="en-US"/>
             </w:rPr>
-            <m:t>⇒</m:t>
-          </m:r>
-          <m:r>
-            <w:rPr>
-              <w:rFonts w:ascii="Cambria Math" w:eastAsiaTheme="minorEastAsia" w:hAnsi="Cambria Math" w:cstheme="majorBidi"/>
-              <w:sz w:val="24"/>
-              <w:szCs w:val="24"/>
-              <w:lang w:val="en-US"/>
-            </w:rPr>
-            <m:t xml:space="preserve"> </m:t>
+            <m:t xml:space="preserve">⇒ </m:t>
           </m:r>
           <m:f>
             <m:fPr>
@@ -2536,16 +2396,7 @@
                   <w:szCs w:val="24"/>
                   <w:lang w:val="en-US"/>
                 </w:rPr>
-                <m:t>v</m:t>
-              </m:r>
-              <m:r>
-                <w:rPr>
-                  <w:rFonts w:ascii="Cambria Math" w:eastAsiaTheme="minorEastAsia" w:hAnsi="Cambria Math" w:cstheme="majorBidi"/>
-                  <w:sz w:val="24"/>
-                  <w:szCs w:val="24"/>
-                  <w:lang w:val="en-US"/>
-                </w:rPr>
-                <m:t>'</m:t>
+                <m:t>v'</m:t>
               </m:r>
             </m:num>
             <m:den>
@@ -2681,16 +2532,7 @@
               <w:szCs w:val="24"/>
               <w:lang w:val="en-US"/>
             </w:rPr>
-            <m:t xml:space="preserve"> </m:t>
-          </m:r>
-          <m:r>
-            <w:rPr>
-              <w:rFonts w:ascii="Cambria Math" w:eastAsiaTheme="minorEastAsia" w:hAnsi="Cambria Math" w:cstheme="majorBidi"/>
-              <w:sz w:val="24"/>
-              <w:szCs w:val="24"/>
-              <w:lang w:val="en-US"/>
-            </w:rPr>
-            <m:t>⇒</m:t>
+            <m:t xml:space="preserve"> ⇒</m:t>
           </m:r>
           <m:sSup>
             <m:sSupPr>
@@ -2813,25 +2655,7 @@
               <w:szCs w:val="24"/>
               <w:lang w:val="en-US"/>
             </w:rPr>
-            <m:t>x=</m:t>
-          </m:r>
-          <m:r>
-            <w:rPr>
-              <w:rFonts w:ascii="Cambria Math" w:eastAsiaTheme="minorEastAsia" w:hAnsi="Cambria Math" w:cstheme="majorBidi"/>
-              <w:sz w:val="24"/>
-              <w:szCs w:val="24"/>
-              <w:lang w:val="en-US"/>
-            </w:rPr>
-            <m:t>0</m:t>
-          </m:r>
-          <m:r>
-            <w:rPr>
-              <w:rFonts w:ascii="Cambria Math" w:eastAsiaTheme="minorEastAsia" w:hAnsi="Cambria Math" w:cstheme="majorBidi"/>
-              <w:sz w:val="24"/>
-              <w:szCs w:val="24"/>
-              <w:lang w:val="en-US"/>
-            </w:rPr>
-            <m:t>⇒</m:t>
+            <m:t>x=0⇒</m:t>
           </m:r>
           <m:sSup>
             <m:sSupPr>
@@ -2853,16 +2677,7 @@
                   <w:szCs w:val="24"/>
                   <w:lang w:val="en-US"/>
                 </w:rPr>
-                <m:t>(</m:t>
-              </m:r>
-              <m:r>
-                <w:rPr>
-                  <w:rFonts w:ascii="Cambria Math" w:eastAsiaTheme="minorEastAsia" w:hAnsi="Cambria Math" w:cstheme="majorBidi"/>
-                  <w:sz w:val="24"/>
-                  <w:szCs w:val="24"/>
-                  <w:lang w:val="en-US"/>
-                </w:rPr>
-                <m:t>v</m:t>
+                <m:t>(v</m:t>
               </m:r>
             </m:e>
             <m:sup>
@@ -3493,79 +3308,16 @@
           <w:szCs w:val="24"/>
           <w:lang w:val="en-US"/>
         </w:rPr>
-        <w:t>, w</w:t>
-      </w:r>
-      <w:r>
-        <w:rPr>
-          <w:rFonts w:asciiTheme="majorBidi" w:eastAsiaTheme="minorEastAsia" w:hAnsiTheme="majorBidi" w:cstheme="majorBidi"/>
-          <w:sz w:val="24"/>
-          <w:szCs w:val="24"/>
-          <w:lang w:val="en-US"/>
-        </w:rPr>
-        <w:t>hile adding an extra constraint |H|=1</w:t>
-      </w:r>
-      <w:r>
-        <w:rPr>
-          <w:rFonts w:asciiTheme="majorBidi" w:eastAsiaTheme="minorEastAsia" w:hAnsiTheme="majorBidi" w:cstheme="majorBidi"/>
-          <w:sz w:val="24"/>
-          <w:szCs w:val="24"/>
-          <w:lang w:val="en-US"/>
-        </w:rPr>
-        <w:t xml:space="preserve"> </w:t>
-      </w:r>
-      <w:r>
-        <w:rPr>
-          <w:rFonts w:asciiTheme="majorBidi" w:eastAsiaTheme="minorEastAsia" w:hAnsiTheme="majorBidi" w:cstheme="majorBidi"/>
-          <w:sz w:val="24"/>
-          <w:szCs w:val="24"/>
-          <w:lang w:val="en-US"/>
-        </w:rPr>
-        <w:t>to avoid the obvious solution of H being all zeros.</w:t>
-      </w:r>
-      <w:r>
-        <w:rPr>
-          <w:rFonts w:asciiTheme="majorBidi" w:eastAsiaTheme="minorEastAsia" w:hAnsiTheme="majorBidi" w:cstheme="majorBidi"/>
-          <w:sz w:val="24"/>
-          <w:szCs w:val="24"/>
-          <w:lang w:val="en-US"/>
-        </w:rPr>
-        <w:t xml:space="preserve"> To estimate H, we need at least 4 points (</w:t>
-      </w:r>
-      <w:r>
-        <w:rPr>
-          <w:rFonts w:asciiTheme="majorBidi" w:eastAsiaTheme="minorEastAsia" w:hAnsiTheme="majorBidi" w:cstheme="majorBidi"/>
-          <w:sz w:val="24"/>
-          <w:szCs w:val="24"/>
-          <w:lang w:val="en-US"/>
-        </w:rPr>
-        <w:t>eight equations from the</w:t>
-      </w:r>
-      <w:r>
-        <w:rPr>
-          <w:rFonts w:asciiTheme="majorBidi" w:eastAsiaTheme="minorEastAsia" w:hAnsiTheme="majorBidi" w:cstheme="majorBidi"/>
-          <w:sz w:val="24"/>
-          <w:szCs w:val="24"/>
-          <w:lang w:val="en-US"/>
-        </w:rPr>
-        <w:t xml:space="preserve"> </w:t>
-      </w:r>
-      <w:r>
-        <w:rPr>
-          <w:rFonts w:asciiTheme="majorBidi" w:eastAsiaTheme="minorEastAsia" w:hAnsiTheme="majorBidi" w:cstheme="majorBidi"/>
-          <w:sz w:val="24"/>
-          <w:szCs w:val="24"/>
-          <w:lang w:val="en-US"/>
-        </w:rPr>
-        <w:t>four points, and since H is up to scale, the last equation is a normalization constraint)</w:t>
-      </w:r>
-      <w:r>
-        <w:rPr>
-          <w:rFonts w:asciiTheme="majorBidi" w:eastAsiaTheme="minorEastAsia" w:hAnsiTheme="majorBidi" w:cstheme="majorBidi"/>
-          <w:sz w:val="24"/>
-          <w:szCs w:val="24"/>
-          <w:lang w:val="en-US"/>
-        </w:rPr>
-        <w:t>. If there are more than 4 points (as in our case), we can just keep plugging them as new rows in matrix A (to new rows per point). Then we can use</w:t>
+        <w:t>, while adding an extra constraint |H|=1 to avoid the obvious solution of H being all zeros.</w:t>
+      </w:r>
+      <w:r>
+        <w:rPr>
+          <w:rFonts w:asciiTheme="majorBidi" w:eastAsiaTheme="minorEastAsia" w:hAnsiTheme="majorBidi" w:cstheme="majorBidi"/>
+          <w:sz w:val="24"/>
+          <w:szCs w:val="24"/>
+          <w:lang w:val="en-US"/>
+        </w:rPr>
+        <w:t xml:space="preserve"> To estimate H, we need at least 4 points (eight equations from the four points, and since H is up to scale, the last equation is a normalization constraint). If there are more than 4 points (as in our case), we can just keep plugging them as new rows in matrix A (to new rows per point). Then we can use</w:t>
       </w:r>
       <w:r>
         <w:rPr>
@@ -3894,16 +3646,7 @@
                         <w:szCs w:val="24"/>
                         <w:lang w:val="en-US"/>
                       </w:rPr>
-                      <m:t>1.64757662</m:t>
-                    </m:r>
-                    <m:r>
-                      <w:rPr>
-                        <w:rFonts w:ascii="Cambria Math" w:eastAsiaTheme="minorEastAsia" w:hAnsi="Cambria Math" w:cstheme="majorBidi"/>
-                        <w:sz w:val="24"/>
-                        <w:szCs w:val="24"/>
-                        <w:lang w:val="en-US"/>
-                      </w:rPr>
-                      <m:t>*</m:t>
+                      <m:t>1.64757662*</m:t>
                     </m:r>
                     <m:sSup>
                       <m:sSupPr>
@@ -3936,16 +3679,7 @@
                             <w:szCs w:val="24"/>
                             <w:lang w:val="en-US"/>
                           </w:rPr>
-                          <m:t>-</m:t>
-                        </m:r>
-                        <m:r>
-                          <w:rPr>
-                            <w:rFonts w:ascii="Cambria Math" w:eastAsiaTheme="minorEastAsia" w:hAnsi="Cambria Math" w:cstheme="majorBidi"/>
-                            <w:sz w:val="24"/>
-                            <w:szCs w:val="24"/>
-                            <w:lang w:val="en-US"/>
-                          </w:rPr>
-                          <m:t>4</m:t>
+                          <m:t>-4</m:t>
                         </m:r>
                       </m:sup>
                     </m:sSup>
@@ -3958,16 +3692,7 @@
                         <w:szCs w:val="24"/>
                         <w:lang w:val="en-US"/>
                       </w:rPr>
-                      <m:t>-9.99919585</m:t>
-                    </m:r>
-                    <m:r>
-                      <w:rPr>
-                        <w:rFonts w:ascii="Cambria Math" w:eastAsiaTheme="minorEastAsia" w:hAnsi="Cambria Math" w:cstheme="majorBidi"/>
-                        <w:sz w:val="24"/>
-                        <w:szCs w:val="24"/>
-                        <w:lang w:val="en-US"/>
-                      </w:rPr>
-                      <m:t>*</m:t>
+                      <m:t>-9.99919585*</m:t>
                     </m:r>
                     <m:sSup>
                       <m:sSupPr>
@@ -4000,16 +3725,7 @@
                             <w:szCs w:val="24"/>
                             <w:lang w:val="en-US"/>
                           </w:rPr>
-                          <m:t>-</m:t>
-                        </m:r>
-                        <m:r>
-                          <w:rPr>
-                            <w:rFonts w:ascii="Cambria Math" w:eastAsiaTheme="minorEastAsia" w:hAnsi="Cambria Math" w:cstheme="majorBidi"/>
-                            <w:sz w:val="24"/>
-                            <w:szCs w:val="24"/>
-                            <w:lang w:val="en-US"/>
-                          </w:rPr>
-                          <m:t>1</m:t>
+                          <m:t>-1</m:t>
                         </m:r>
                       </m:sup>
                     </m:sSup>
@@ -4024,16 +3740,7 @@
                         <w:szCs w:val="24"/>
                         <w:lang w:val="en-US"/>
                       </w:rPr>
-                      <m:t>1.05117245</m:t>
-                    </m:r>
-                    <m:r>
-                      <w:rPr>
-                        <w:rFonts w:ascii="Cambria Math" w:eastAsiaTheme="minorEastAsia" w:hAnsi="Cambria Math" w:cstheme="majorBidi"/>
-                        <w:sz w:val="24"/>
-                        <w:szCs w:val="24"/>
-                        <w:lang w:val="en-US"/>
-                      </w:rPr>
-                      <m:t>*</m:t>
+                      <m:t>1.05117245*</m:t>
                     </m:r>
                     <m:sSup>
                       <m:sSupPr>
@@ -4066,16 +3773,7 @@
                             <w:szCs w:val="24"/>
                             <w:lang w:val="en-US"/>
                           </w:rPr>
-                          <m:t>-</m:t>
-                        </m:r>
-                        <m:r>
-                          <w:rPr>
-                            <w:rFonts w:ascii="Cambria Math" w:eastAsiaTheme="minorEastAsia" w:hAnsi="Cambria Math" w:cstheme="majorBidi"/>
-                            <w:sz w:val="24"/>
-                            <w:szCs w:val="24"/>
-                            <w:lang w:val="en-US"/>
-                          </w:rPr>
-                          <m:t>5</m:t>
+                          <m:t>-5</m:t>
                         </m:r>
                       </m:sup>
                     </m:sSup>
@@ -4088,16 +3786,7 @@
                         <w:szCs w:val="24"/>
                         <w:lang w:val="en-US"/>
                       </w:rPr>
-                      <m:t>1.05462483</m:t>
-                    </m:r>
-                    <m:r>
-                      <w:rPr>
-                        <w:rFonts w:ascii="Cambria Math" w:eastAsiaTheme="minorEastAsia" w:hAnsi="Cambria Math" w:cstheme="majorBidi"/>
-                        <w:sz w:val="24"/>
-                        <w:szCs w:val="24"/>
-                        <w:lang w:val="en-US"/>
-                      </w:rPr>
-                      <m:t>*</m:t>
+                      <m:t>1.05462483*</m:t>
                     </m:r>
                     <m:sSup>
                       <m:sSupPr>
@@ -4130,16 +3819,7 @@
                             <w:szCs w:val="24"/>
                             <w:lang w:val="en-US"/>
                           </w:rPr>
-                          <m:t>-</m:t>
-                        </m:r>
-                        <m:r>
-                          <w:rPr>
-                            <w:rFonts w:ascii="Cambria Math" w:eastAsiaTheme="minorEastAsia" w:hAnsi="Cambria Math" w:cstheme="majorBidi"/>
-                            <w:sz w:val="24"/>
-                            <w:szCs w:val="24"/>
-                            <w:lang w:val="en-US"/>
-                          </w:rPr>
-                          <m:t>3</m:t>
+                          <m:t>-3</m:t>
                         </m:r>
                       </m:sup>
                     </m:sSup>
@@ -4152,16 +3832,7 @@
                         <w:szCs w:val="24"/>
                         <w:lang w:val="en-US"/>
                       </w:rPr>
-                      <m:t xml:space="preserve"> -1.25622165</m:t>
-                    </m:r>
-                    <m:r>
-                      <w:rPr>
-                        <w:rFonts w:ascii="Cambria Math" w:eastAsiaTheme="minorEastAsia" w:hAnsi="Cambria Math" w:cstheme="majorBidi"/>
-                        <w:sz w:val="24"/>
-                        <w:szCs w:val="24"/>
-                        <w:lang w:val="en-US"/>
-                      </w:rPr>
-                      <m:t>*</m:t>
+                      <m:t xml:space="preserve"> -1.25622165*</m:t>
                     </m:r>
                     <m:sSup>
                       <m:sSupPr>
@@ -4194,16 +3865,7 @@
                             <w:szCs w:val="24"/>
                             <w:lang w:val="en-US"/>
                           </w:rPr>
-                          <m:t>-</m:t>
-                        </m:r>
-                        <m:r>
-                          <w:rPr>
-                            <w:rFonts w:ascii="Cambria Math" w:eastAsiaTheme="minorEastAsia" w:hAnsi="Cambria Math" w:cstheme="majorBidi"/>
-                            <w:sz w:val="24"/>
-                            <w:szCs w:val="24"/>
-                            <w:lang w:val="en-US"/>
-                          </w:rPr>
-                          <m:t>2</m:t>
+                          <m:t>-2</m:t>
                         </m:r>
                       </m:sup>
                     </m:sSup>
@@ -4218,16 +3880,7 @@
                         <w:szCs w:val="24"/>
                         <w:lang w:val="en-US"/>
                       </w:rPr>
-                      <m:t>2.96940746</m:t>
-                    </m:r>
-                    <m:r>
-                      <w:rPr>
-                        <w:rFonts w:ascii="Cambria Math" w:eastAsiaTheme="minorEastAsia" w:hAnsi="Cambria Math" w:cstheme="majorBidi"/>
-                        <w:sz w:val="24"/>
-                        <w:szCs w:val="24"/>
-                        <w:lang w:val="en-US"/>
-                      </w:rPr>
-                      <m:t>*</m:t>
+                      <m:t>2.96940746*</m:t>
                     </m:r>
                     <m:sSup>
                       <m:sSupPr>
@@ -4260,16 +3913,7 @@
                             <w:szCs w:val="24"/>
                             <w:lang w:val="en-US"/>
                           </w:rPr>
-                          <m:t>-</m:t>
-                        </m:r>
-                        <m:r>
-                          <w:rPr>
-                            <w:rFonts w:ascii="Cambria Math" w:eastAsiaTheme="minorEastAsia" w:hAnsi="Cambria Math" w:cstheme="majorBidi"/>
-                            <w:sz w:val="24"/>
-                            <w:szCs w:val="24"/>
-                            <w:lang w:val="en-US"/>
-                          </w:rPr>
-                          <m:t>7</m:t>
+                          <m:t>-7</m:t>
                         </m:r>
                       </m:sup>
                     </m:sSup>
@@ -4282,16 +3926,7 @@
                         <w:szCs w:val="24"/>
                         <w:lang w:val="en-US"/>
                       </w:rPr>
-                      <m:t>4.35706349</m:t>
-                    </m:r>
-                    <m:r>
-                      <w:rPr>
-                        <w:rFonts w:ascii="Cambria Math" w:eastAsiaTheme="minorEastAsia" w:hAnsi="Cambria Math" w:cstheme="majorBidi"/>
-                        <w:sz w:val="24"/>
-                        <w:szCs w:val="24"/>
-                        <w:lang w:val="en-US"/>
-                      </w:rPr>
-                      <m:t>*</m:t>
+                      <m:t>4.35706349*</m:t>
                     </m:r>
                     <m:sSup>
                       <m:sSupPr>
@@ -4324,16 +3959,7 @@
                             <w:szCs w:val="24"/>
                             <w:lang w:val="en-US"/>
                           </w:rPr>
-                          <m:t>-</m:t>
-                        </m:r>
-                        <m:r>
-                          <w:rPr>
-                            <w:rFonts w:ascii="Cambria Math" w:eastAsiaTheme="minorEastAsia" w:hAnsi="Cambria Math" w:cstheme="majorBidi"/>
-                            <w:sz w:val="24"/>
-                            <w:szCs w:val="24"/>
-                            <w:lang w:val="en-US"/>
-                          </w:rPr>
-                          <m:t>8</m:t>
+                          <m:t>-8</m:t>
                         </m:r>
                       </m:sup>
                     </m:sSup>
@@ -4346,16 +3972,7 @@
                         <w:szCs w:val="24"/>
                         <w:lang w:val="en-US"/>
                       </w:rPr>
-                      <m:t>7.82907867</m:t>
-                    </m:r>
-                    <m:r>
-                      <w:rPr>
-                        <w:rFonts w:ascii="Cambria Math" w:eastAsiaTheme="minorEastAsia" w:hAnsi="Cambria Math" w:cstheme="majorBidi"/>
-                        <w:sz w:val="24"/>
-                        <w:szCs w:val="24"/>
-                        <w:lang w:val="en-US"/>
-                      </w:rPr>
-                      <m:t>*</m:t>
+                      <m:t>7.82907867*</m:t>
                     </m:r>
                     <m:sSup>
                       <m:sSupPr>
@@ -4388,16 +4005,7 @@
                             <w:szCs w:val="24"/>
                             <w:lang w:val="en-US"/>
                           </w:rPr>
-                          <m:t>-</m:t>
-                        </m:r>
-                        <m:r>
-                          <w:rPr>
-                            <w:rFonts w:ascii="Cambria Math" w:eastAsiaTheme="minorEastAsia" w:hAnsi="Cambria Math" w:cstheme="majorBidi"/>
-                            <w:sz w:val="24"/>
-                            <w:szCs w:val="24"/>
-                            <w:lang w:val="en-US"/>
-                          </w:rPr>
-                          <m:t>4</m:t>
+                          <m:t>-4</m:t>
                         </m:r>
                       </m:sup>
                     </m:sSup>
@@ -4475,6 +4083,7 @@
       <w:r>
         <w:rPr>
           <w:rFonts w:asciiTheme="majorBidi" w:hAnsiTheme="majorBidi" w:cstheme="majorBidi"/>
+          <w:noProof/>
           <w:sz w:val="24"/>
           <w:szCs w:val="24"/>
           <w:lang w:val="en-US"/>
@@ -4556,6 +4165,7 @@
       <w:r>
         <w:rPr>
           <w:rFonts w:asciiTheme="majorBidi" w:hAnsiTheme="majorBidi" w:cstheme="majorBidi"/>
+          <w:noProof/>
           <w:sz w:val="24"/>
           <w:szCs w:val="24"/>
           <w:lang w:val="en-US"/>
@@ -4808,6 +4418,7 @@
           <w:rFonts w:asciiTheme="majorBidi" w:eastAsiaTheme="minorEastAsia" w:hAnsiTheme="majorBidi" w:cstheme="majorBidi"/>
           <w:b/>
           <w:bCs/>
+          <w:noProof/>
           <w:lang w:val="en-US"/>
         </w:rPr>
         <w:drawing>
@@ -4865,35 +4476,7 @@
           <w:szCs w:val="24"/>
           <w:lang w:val="en-US"/>
         </w:rPr>
-        <w:t xml:space="preserve">In this case, the image is not as we expected. Due to some matching points being wrong the result is </w:t>
-      </w:r>
-      <w:r>
-        <w:rPr>
-          <w:rFonts w:asciiTheme="majorBidi" w:eastAsiaTheme="minorEastAsia" w:hAnsiTheme="majorBidi" w:cstheme="majorBidi"/>
-          <w:sz w:val="24"/>
-          <w:szCs w:val="24"/>
-          <w:lang w:val="en-US"/>
-        </w:rPr>
-        <w:t>distorted</w:t>
-      </w:r>
-      <w:r>
-        <w:rPr>
-          <w:rFonts w:asciiTheme="majorBidi" w:eastAsiaTheme="minorEastAsia" w:hAnsiTheme="majorBidi" w:cstheme="majorBidi"/>
-          <w:sz w:val="24"/>
-          <w:szCs w:val="24"/>
-          <w:lang w:val="en-US"/>
-        </w:rPr>
-        <w:t xml:space="preserve">. In (3) we calculated the </w:t>
-      </w:r>
-      <w:proofErr w:type="spellStart"/>
-      <w:r>
-        <w:rPr>
-          <w:rFonts w:asciiTheme="majorBidi" w:eastAsiaTheme="minorEastAsia" w:hAnsiTheme="majorBidi" w:cstheme="majorBidi"/>
-          <w:sz w:val="24"/>
-          <w:szCs w:val="24"/>
-          <w:lang w:val="en-US"/>
-        </w:rPr>
-        <w:t>homogr</w:t>
+        <w:t>In this case, the image is not as we expected. Due to some matching points being wrong the result is distorted. In (3) we calculated the homogr</w:t>
       </w:r>
       <w:r>
         <w:rPr>
@@ -4911,17 +4494,7 @@
           <w:szCs w:val="24"/>
           <w:lang w:val="en-US"/>
         </w:rPr>
-        <w:t>phy</w:t>
-      </w:r>
-      <w:proofErr w:type="spellEnd"/>
-      <w:r>
-        <w:rPr>
-          <w:rFonts w:asciiTheme="majorBidi" w:eastAsiaTheme="minorEastAsia" w:hAnsiTheme="majorBidi" w:cstheme="majorBidi"/>
-          <w:sz w:val="24"/>
-          <w:szCs w:val="24"/>
-          <w:lang w:val="en-US"/>
-        </w:rPr>
-        <w:t xml:space="preserve"> matrix when the matching point are perfect, and we can see that in this case where the matching points has </w:t>
+        <w:t xml:space="preserve">phy matrix when the matching point are perfect, and we can see that in this case where the matching points has </w:t>
       </w:r>
       <w:r>
         <w:rPr>
@@ -4939,17 +4512,7 @@
           <w:szCs w:val="24"/>
           <w:lang w:val="en-US"/>
         </w:rPr>
-        <w:t xml:space="preserve"> the </w:t>
-      </w:r>
-      <w:proofErr w:type="spellStart"/>
-      <w:r>
-        <w:rPr>
-          <w:rFonts w:asciiTheme="majorBidi" w:eastAsiaTheme="minorEastAsia" w:hAnsiTheme="majorBidi" w:cstheme="majorBidi"/>
-          <w:sz w:val="24"/>
-          <w:szCs w:val="24"/>
-          <w:lang w:val="en-US"/>
-        </w:rPr>
-        <w:t>homogr</w:t>
+        <w:t xml:space="preserve"> the homogr</w:t>
       </w:r>
       <w:r>
         <w:rPr>
@@ -4967,26 +4530,7 @@
           <w:szCs w:val="24"/>
           <w:lang w:val="en-US"/>
         </w:rPr>
-        <w:t>phy</w:t>
-      </w:r>
-      <w:proofErr w:type="spellEnd"/>
-      <w:r>
-        <w:rPr>
-          <w:rFonts w:asciiTheme="majorBidi" w:eastAsiaTheme="minorEastAsia" w:hAnsiTheme="majorBidi" w:cstheme="majorBidi"/>
-          <w:sz w:val="24"/>
-          <w:szCs w:val="24"/>
-          <w:lang w:val="en-US"/>
-        </w:rPr>
-        <w:t xml:space="preserve"> matrix</w:t>
-      </w:r>
-      <w:r>
-        <w:rPr>
-          <w:rFonts w:asciiTheme="majorBidi" w:eastAsiaTheme="minorEastAsia" w:hAnsiTheme="majorBidi" w:cstheme="majorBidi"/>
-          <w:sz w:val="24"/>
-          <w:szCs w:val="24"/>
-          <w:lang w:val="en-US"/>
-        </w:rPr>
-        <w:t xml:space="preserve"> is also different. </w:t>
+        <w:t xml:space="preserve">phy matrix is also different. </w:t>
       </w:r>
     </w:p>
     <w:p>
@@ -4994,7 +4538,7 @@
         <w:pStyle w:val="ListParagraph"/>
         <w:spacing w:line="360" w:lineRule="auto"/>
         <w:rPr>
-          <w:rFonts w:asciiTheme="majorBidi" w:eastAsiaTheme="minorEastAsia" w:hAnsiTheme="majorBidi" w:cstheme="majorBidi" w:hint="cs"/>
+          <w:rFonts w:asciiTheme="majorBidi" w:eastAsiaTheme="minorEastAsia" w:hAnsiTheme="majorBidi" w:cstheme="majorBidi"/>
           <w:sz w:val="24"/>
           <w:szCs w:val="24"/>
           <w:rtl/>
@@ -5010,16 +4554,7 @@
               <w:szCs w:val="24"/>
               <w:lang w:val="en-US"/>
             </w:rPr>
-            <m:t>H</m:t>
-          </m:r>
-          <m:r>
-            <w:rPr>
-              <w:rFonts w:ascii="Cambria Math" w:eastAsiaTheme="minorEastAsia" w:hAnsi="Cambria Math" w:cstheme="majorBidi"/>
-              <w:sz w:val="24"/>
-              <w:szCs w:val="24"/>
-              <w:lang w:val="en-US"/>
-            </w:rPr>
-            <m:t>=</m:t>
+            <m:t>H=</m:t>
           </m:r>
           <m:d>
             <m:dPr>
@@ -5065,89 +4600,7 @@
                         <w:szCs w:val="24"/>
                         <w:lang w:val="en-US"/>
                       </w:rPr>
-                      <m:t xml:space="preserve"> </m:t>
-                    </m:r>
-                    <m:r>
-                      <w:rPr>
-                        <w:rFonts w:ascii="Cambria Math" w:eastAsiaTheme="minorEastAsia" w:hAnsi="Cambria Math" w:cstheme="majorBidi"/>
-                        <w:sz w:val="24"/>
-                        <w:szCs w:val="24"/>
-                        <w:lang w:val="en-US"/>
-                      </w:rPr>
-                      <m:t>-5.69473545</m:t>
-                    </m:r>
-                    <m:r>
-                      <w:rPr>
-                        <w:rFonts w:ascii="Cambria Math" w:eastAsiaTheme="minorEastAsia" w:hAnsi="Cambria Math" w:cstheme="majorBidi"/>
-                        <w:sz w:val="24"/>
-                        <w:szCs w:val="24"/>
-                        <w:lang w:val="en-US"/>
-                      </w:rPr>
-                      <m:t>*</m:t>
-                    </m:r>
-                    <m:sSup>
-                      <m:sSupPr>
-                        <m:ctrlPr>
-                          <w:rPr>
-                            <w:rFonts w:ascii="Cambria Math" w:eastAsiaTheme="minorEastAsia" w:hAnsi="Cambria Math" w:cstheme="majorBidi"/>
-                            <w:i/>
-                            <w:sz w:val="24"/>
-                            <w:szCs w:val="24"/>
-                            <w:lang w:val="en-US"/>
-                          </w:rPr>
-                        </m:ctrlPr>
-                      </m:sSupPr>
-                      <m:e>
-                        <m:r>
-                          <w:rPr>
-                            <w:rFonts w:ascii="Cambria Math" w:eastAsiaTheme="minorEastAsia" w:hAnsi="Cambria Math" w:cstheme="majorBidi"/>
-                            <w:sz w:val="24"/>
-                            <w:szCs w:val="24"/>
-                            <w:lang w:val="en-US"/>
-                          </w:rPr>
-                          <m:t>10</m:t>
-                        </m:r>
-                      </m:e>
-                      <m:sup>
-                        <m:r>
-                          <w:rPr>
-                            <w:rFonts w:ascii="Cambria Math" w:eastAsiaTheme="minorEastAsia" w:hAnsi="Cambria Math" w:cstheme="majorBidi"/>
-                            <w:sz w:val="24"/>
-                            <w:szCs w:val="24"/>
-                            <w:lang w:val="en-US"/>
-                          </w:rPr>
-                          <m:t>-</m:t>
-                        </m:r>
-                        <m:r>
-                          <w:rPr>
-                            <w:rFonts w:ascii="Cambria Math" w:eastAsiaTheme="minorEastAsia" w:hAnsi="Cambria Math" w:cstheme="majorBidi"/>
-                            <w:sz w:val="24"/>
-                            <w:szCs w:val="24"/>
-                            <w:lang w:val="en-US"/>
-                          </w:rPr>
-                          <m:t>4</m:t>
-                        </m:r>
-                      </m:sup>
-                    </m:sSup>
-                  </m:e>
-                  <m:e>
-                    <m:r>
-                      <w:rPr>
-                        <w:rFonts w:ascii="Cambria Math" w:eastAsiaTheme="minorEastAsia" w:hAnsi="Cambria Math" w:cstheme="majorBidi"/>
-                        <w:sz w:val="24"/>
-                        <w:szCs w:val="24"/>
-                        <w:lang w:val="en-US"/>
-                      </w:rPr>
-                      <m:t>-1.27553946</m:t>
-                    </m:r>
-                    <m:r>
-                      <w:rPr>
-                        <w:rFonts w:ascii="Cambria Math" w:eastAsiaTheme="minorEastAsia" w:hAnsi="Cambria Math" w:cstheme="majorBidi"/>
-                        <w:sz w:val="24"/>
-                        <w:szCs w:val="24"/>
-                        <w:lang w:val="en-US"/>
-                      </w:rPr>
-                      <m:t>*</m:t>
+                      <m:t xml:space="preserve"> -5.69473545*</m:t>
                     </m:r>
                     <m:sSup>
                       <m:sSupPr>
@@ -5193,8 +4646,45 @@
                         <w:szCs w:val="24"/>
                         <w:lang w:val="en-US"/>
                       </w:rPr>
-                      <m:t>6.07820712</m:t>
+                      <m:t>-1.27553946*</m:t>
                     </m:r>
+                    <m:sSup>
+                      <m:sSupPr>
+                        <m:ctrlPr>
+                          <w:rPr>
+                            <w:rFonts w:ascii="Cambria Math" w:eastAsiaTheme="minorEastAsia" w:hAnsi="Cambria Math" w:cstheme="majorBidi"/>
+                            <w:i/>
+                            <w:sz w:val="24"/>
+                            <w:szCs w:val="24"/>
+                            <w:lang w:val="en-US"/>
+                          </w:rPr>
+                        </m:ctrlPr>
+                      </m:sSupPr>
+                      <m:e>
+                        <m:r>
+                          <w:rPr>
+                            <w:rFonts w:ascii="Cambria Math" w:eastAsiaTheme="minorEastAsia" w:hAnsi="Cambria Math" w:cstheme="majorBidi"/>
+                            <w:sz w:val="24"/>
+                            <w:szCs w:val="24"/>
+                            <w:lang w:val="en-US"/>
+                          </w:rPr>
+                          <m:t>10</m:t>
+                        </m:r>
+                      </m:e>
+                      <m:sup>
+                        <m:r>
+                          <w:rPr>
+                            <w:rFonts w:ascii="Cambria Math" w:eastAsiaTheme="minorEastAsia" w:hAnsi="Cambria Math" w:cstheme="majorBidi"/>
+                            <w:sz w:val="24"/>
+                            <w:szCs w:val="24"/>
+                            <w:lang w:val="en-US"/>
+                          </w:rPr>
+                          <m:t>-4</m:t>
+                        </m:r>
+                      </m:sup>
+                    </m:sSup>
+                  </m:e>
+                  <m:e>
                     <m:r>
                       <w:rPr>
                         <w:rFonts w:ascii="Cambria Math" w:eastAsiaTheme="minorEastAsia" w:hAnsi="Cambria Math" w:cstheme="majorBidi"/>
@@ -5202,7 +4692,7 @@
                         <w:szCs w:val="24"/>
                         <w:lang w:val="en-US"/>
                       </w:rPr>
-                      <m:t>*</m:t>
+                      <m:t>6.07820712*</m:t>
                     </m:r>
                     <m:sSup>
                       <m:sSupPr>
@@ -5250,16 +4740,7 @@
                         <w:szCs w:val="24"/>
                         <w:lang w:val="en-US"/>
                       </w:rPr>
-                      <m:t>-6.08182336</m:t>
-                    </m:r>
-                    <m:r>
-                      <w:rPr>
-                        <w:rFonts w:ascii="Cambria Math" w:eastAsiaTheme="minorEastAsia" w:hAnsi="Cambria Math" w:cstheme="majorBidi"/>
-                        <w:sz w:val="24"/>
-                        <w:szCs w:val="24"/>
-                        <w:lang w:val="en-US"/>
-                      </w:rPr>
-                      <m:t>*</m:t>
+                      <m:t>-6.08182336*</m:t>
                     </m:r>
                     <m:sSup>
                       <m:sSupPr>
@@ -5292,16 +4773,7 @@
                             <w:szCs w:val="24"/>
                             <w:lang w:val="en-US"/>
                           </w:rPr>
-                          <m:t>-</m:t>
-                        </m:r>
-                        <m:r>
-                          <w:rPr>
-                            <w:rFonts w:ascii="Cambria Math" w:eastAsiaTheme="minorEastAsia" w:hAnsi="Cambria Math" w:cstheme="majorBidi"/>
-                            <w:sz w:val="24"/>
-                            <w:szCs w:val="24"/>
-                            <w:lang w:val="en-US"/>
-                          </w:rPr>
-                          <m:t>4</m:t>
+                          <m:t>-4</m:t>
                         </m:r>
                       </m:sup>
                     </m:sSup>
@@ -5314,16 +4786,7 @@
                         <w:szCs w:val="24"/>
                         <w:lang w:val="en-US"/>
                       </w:rPr>
-                      <m:t>-4.71576145</m:t>
-                    </m:r>
-                    <m:r>
-                      <w:rPr>
-                        <w:rFonts w:ascii="Cambria Math" w:eastAsiaTheme="minorEastAsia" w:hAnsi="Cambria Math" w:cstheme="majorBidi"/>
-                        <w:sz w:val="24"/>
-                        <w:szCs w:val="24"/>
-                        <w:lang w:val="en-US"/>
-                      </w:rPr>
-                      <m:t>*</m:t>
+                      <m:t>-4.71576145*</m:t>
                     </m:r>
                     <m:sSup>
                       <m:sSupPr>
@@ -5356,16 +4819,7 @@
                             <w:szCs w:val="24"/>
                             <w:lang w:val="en-US"/>
                           </w:rPr>
-                          <m:t>-</m:t>
-                        </m:r>
-                        <m:r>
-                          <w:rPr>
-                            <w:rFonts w:ascii="Cambria Math" w:eastAsiaTheme="minorEastAsia" w:hAnsi="Cambria Math" w:cstheme="majorBidi"/>
-                            <w:sz w:val="24"/>
-                            <w:szCs w:val="24"/>
-                            <w:lang w:val="en-US"/>
-                          </w:rPr>
-                          <m:t>4</m:t>
+                          <m:t>-4</m:t>
                         </m:r>
                       </m:sup>
                     </m:sSup>
@@ -5378,25 +4832,7 @@
                         <w:szCs w:val="24"/>
                         <w:lang w:val="en-US"/>
                       </w:rPr>
-                      <m:t xml:space="preserve"> </m:t>
-                    </m:r>
-                    <m:r>
-                      <w:rPr>
-                        <w:rFonts w:ascii="Cambria Math" w:eastAsiaTheme="minorEastAsia" w:hAnsi="Cambria Math" w:cstheme="majorBidi"/>
-                        <w:sz w:val="24"/>
-                        <w:szCs w:val="24"/>
-                        <w:lang w:val="en-US"/>
-                      </w:rPr>
-                      <m:t>7.94073110</m:t>
-                    </m:r>
-                    <m:r>
-                      <w:rPr>
-                        <w:rFonts w:ascii="Cambria Math" w:eastAsiaTheme="minorEastAsia" w:hAnsi="Cambria Math" w:cstheme="majorBidi"/>
-                        <w:sz w:val="24"/>
-                        <w:szCs w:val="24"/>
-                        <w:lang w:val="en-US"/>
-                      </w:rPr>
-                      <m:t>*</m:t>
+                      <m:t xml:space="preserve"> 7.94073110*</m:t>
                     </m:r>
                     <m:sSup>
                       <m:sSupPr>
@@ -5429,16 +4865,7 @@
                             <w:szCs w:val="24"/>
                             <w:lang w:val="en-US"/>
                           </w:rPr>
-                          <m:t>-</m:t>
-                        </m:r>
-                        <m:r>
-                          <w:rPr>
-                            <w:rFonts w:ascii="Cambria Math" w:eastAsiaTheme="minorEastAsia" w:hAnsi="Cambria Math" w:cstheme="majorBidi"/>
-                            <w:sz w:val="24"/>
-                            <w:szCs w:val="24"/>
-                            <w:lang w:val="en-US"/>
-                          </w:rPr>
-                          <m:t>1</m:t>
+                          <m:t>-1</m:t>
                         </m:r>
                       </m:sup>
                     </m:sSup>
@@ -5453,16 +4880,7 @@
                         <w:szCs w:val="24"/>
                         <w:lang w:val="en-US"/>
                       </w:rPr>
-                      <m:t>-9.21258229</m:t>
-                    </m:r>
-                    <m:r>
-                      <w:rPr>
-                        <w:rFonts w:ascii="Cambria Math" w:eastAsiaTheme="minorEastAsia" w:hAnsi="Cambria Math" w:cstheme="majorBidi"/>
-                        <w:sz w:val="24"/>
-                        <w:szCs w:val="24"/>
-                        <w:lang w:val="en-US"/>
-                      </w:rPr>
-                      <m:t>*</m:t>
+                      <m:t>-9.21258229*</m:t>
                     </m:r>
                     <m:sSup>
                       <m:sSupPr>
@@ -5508,16 +4926,7 @@
                         <w:szCs w:val="24"/>
                         <w:lang w:val="en-US"/>
                       </w:rPr>
-                      <m:t>-3.74324571</m:t>
-                    </m:r>
-                    <m:r>
-                      <w:rPr>
-                        <w:rFonts w:ascii="Cambria Math" w:eastAsiaTheme="minorEastAsia" w:hAnsi="Cambria Math" w:cstheme="majorBidi"/>
-                        <w:sz w:val="24"/>
-                        <w:szCs w:val="24"/>
-                        <w:lang w:val="en-US"/>
-                      </w:rPr>
-                      <m:t>*</m:t>
+                      <m:t>-3.74324571*</m:t>
                     </m:r>
                     <m:sSup>
                       <m:sSupPr>
@@ -5550,16 +4959,7 @@
                             <w:szCs w:val="24"/>
                             <w:lang w:val="en-US"/>
                           </w:rPr>
-                          <m:t>-</m:t>
-                        </m:r>
-                        <m:r>
-                          <w:rPr>
-                            <w:rFonts w:ascii="Cambria Math" w:eastAsiaTheme="minorEastAsia" w:hAnsi="Cambria Math" w:cstheme="majorBidi"/>
-                            <w:sz w:val="24"/>
-                            <w:szCs w:val="24"/>
-                            <w:lang w:val="en-US"/>
-                          </w:rPr>
-                          <m:t>7</m:t>
+                          <m:t>-7</m:t>
                         </m:r>
                       </m:sup>
                     </m:sSup>
@@ -5572,16 +4972,7 @@
                         <w:szCs w:val="24"/>
                         <w:lang w:val="en-US"/>
                       </w:rPr>
-                      <m:t>9.71767385</m:t>
-                    </m:r>
-                    <m:r>
-                      <w:rPr>
-                        <w:rFonts w:ascii="Cambria Math" w:eastAsiaTheme="minorEastAsia" w:hAnsi="Cambria Math" w:cstheme="majorBidi"/>
-                        <w:sz w:val="24"/>
-                        <w:szCs w:val="24"/>
-                        <w:lang w:val="en-US"/>
-                      </w:rPr>
-                      <m:t>*</m:t>
+                      <m:t>9.71767385*</m:t>
                     </m:r>
                     <m:sSup>
                       <m:sSupPr>
@@ -5686,6 +5077,1188 @@
           <w:lang w:val="en-US"/>
         </w:rPr>
         <w:t>In the code.</w:t>
+      </w:r>
+    </w:p>
+    <w:p>
+      <w:pPr>
+        <w:pStyle w:val="ListParagraph"/>
+        <w:numPr>
+          <w:ilvl w:val="0"/>
+          <w:numId w:val="1"/>
+        </w:numPr>
+        <w:spacing w:line="360" w:lineRule="auto"/>
+        <w:rPr>
+          <w:rFonts w:asciiTheme="majorBidi" w:eastAsiaTheme="minorEastAsia" w:hAnsiTheme="majorBidi" w:cstheme="majorBidi"/>
+          <w:sz w:val="24"/>
+          <w:szCs w:val="24"/>
+          <w:lang w:val="en-US"/>
+        </w:rPr>
+      </w:pPr>
+      <w:r>
+        <w:rPr>
+          <w:rFonts w:asciiTheme="majorBidi" w:eastAsiaTheme="minorEastAsia" w:hAnsiTheme="majorBidi" w:cstheme="majorBidi"/>
+          <w:sz w:val="24"/>
+          <w:szCs w:val="24"/>
+          <w:lang w:val="en-US"/>
+        </w:rPr>
+        <w:t>In the code.</w:t>
+      </w:r>
+    </w:p>
+    <w:p>
+      <w:pPr>
+        <w:pStyle w:val="ListParagraph"/>
+        <w:numPr>
+          <w:ilvl w:val="0"/>
+          <w:numId w:val="1"/>
+        </w:numPr>
+        <w:spacing w:line="360" w:lineRule="auto"/>
+        <w:rPr>
+          <w:rFonts w:asciiTheme="majorBidi" w:eastAsiaTheme="minorEastAsia" w:hAnsiTheme="majorBidi" w:cstheme="majorBidi"/>
+          <w:sz w:val="24"/>
+          <w:szCs w:val="24"/>
+          <w:lang w:val="en-US"/>
+        </w:rPr>
+      </w:pPr>
+      <w:r>
+        <w:rPr>
+          <w:rFonts w:asciiTheme="majorBidi" w:eastAsiaTheme="minorEastAsia" w:hAnsiTheme="majorBidi" w:cstheme="majorBidi"/>
+          <w:sz w:val="24"/>
+          <w:szCs w:val="24"/>
+          <w:lang w:val="en-US"/>
+        </w:rPr>
+        <w:t xml:space="preserve">In class, we saw the following formula to find k – the no. of iterations </w:t>
+      </w:r>
+      <w:r>
+        <w:rPr>
+          <w:rFonts w:asciiTheme="majorBidi" w:eastAsiaTheme="minorEastAsia" w:hAnsiTheme="majorBidi" w:cstheme="majorBidi"/>
+          <w:sz w:val="24"/>
+          <w:szCs w:val="24"/>
+          <w:u w:val="single"/>
+          <w:lang w:val="en-US"/>
+        </w:rPr>
+        <w:t>required</w:t>
+      </w:r>
+      <w:r>
+        <w:rPr>
+          <w:rFonts w:asciiTheme="majorBidi" w:eastAsiaTheme="minorEastAsia" w:hAnsiTheme="majorBidi" w:cstheme="majorBidi"/>
+          <w:sz w:val="24"/>
+          <w:szCs w:val="24"/>
+          <w:lang w:val="en-US"/>
+        </w:rPr>
+        <w:t xml:space="preserve"> to fit the model:</w:t>
+      </w:r>
+    </w:p>
+    <w:p>
+      <w:pPr>
+        <w:pStyle w:val="ListParagraph"/>
+        <w:spacing w:line="360" w:lineRule="auto"/>
+        <w:rPr>
+          <w:rFonts w:asciiTheme="majorBidi" w:eastAsiaTheme="minorEastAsia" w:hAnsiTheme="majorBidi" w:cstheme="majorBidi"/>
+          <w:sz w:val="24"/>
+          <w:szCs w:val="24"/>
+          <w:lang w:val="en-US"/>
+        </w:rPr>
+      </w:pPr>
+      <m:oMathPara>
+        <m:oMath>
+          <m:r>
+            <w:rPr>
+              <w:rFonts w:ascii="Cambria Math" w:eastAsiaTheme="minorEastAsia" w:hAnsi="Cambria Math" w:cstheme="majorBidi"/>
+              <w:sz w:val="24"/>
+              <w:szCs w:val="24"/>
+              <w:lang w:val="en-US"/>
+            </w:rPr>
+            <m:t>k=</m:t>
+          </m:r>
+          <m:f>
+            <m:fPr>
+              <m:ctrlPr>
+                <w:rPr>
+                  <w:rFonts w:ascii="Cambria Math" w:eastAsiaTheme="minorEastAsia" w:hAnsi="Cambria Math" w:cstheme="majorBidi"/>
+                  <w:i/>
+                  <w:sz w:val="24"/>
+                  <w:szCs w:val="24"/>
+                  <w:lang w:val="en-US"/>
+                </w:rPr>
+              </m:ctrlPr>
+            </m:fPr>
+            <m:num>
+              <m:func>
+                <m:funcPr>
+                  <m:ctrlPr>
+                    <w:rPr>
+                      <w:rFonts w:ascii="Cambria Math" w:eastAsiaTheme="minorEastAsia" w:hAnsi="Cambria Math" w:cstheme="majorBidi"/>
+                      <w:sz w:val="24"/>
+                      <w:szCs w:val="24"/>
+                      <w:lang w:val="en-US"/>
+                    </w:rPr>
+                  </m:ctrlPr>
+                </m:funcPr>
+                <m:fName>
+                  <m:r>
+                    <m:rPr>
+                      <m:sty m:val="p"/>
+                    </m:rPr>
+                    <w:rPr>
+                      <w:rFonts w:ascii="Cambria Math" w:eastAsiaTheme="minorEastAsia" w:hAnsi="Cambria Math" w:cstheme="majorBidi"/>
+                      <w:sz w:val="24"/>
+                      <w:szCs w:val="24"/>
+                      <w:lang w:val="en-US"/>
+                    </w:rPr>
+                    <m:t>log</m:t>
+                  </m:r>
+                  <m:ctrlPr>
+                    <w:rPr>
+                      <w:rFonts w:ascii="Cambria Math" w:eastAsiaTheme="minorEastAsia" w:hAnsi="Cambria Math" w:cstheme="majorBidi"/>
+                      <w:i/>
+                      <w:sz w:val="24"/>
+                      <w:szCs w:val="24"/>
+                      <w:lang w:val="en-US"/>
+                    </w:rPr>
+                  </m:ctrlPr>
+                </m:fName>
+                <m:e>
+                  <m:d>
+                    <m:dPr>
+                      <m:ctrlPr>
+                        <w:rPr>
+                          <w:rFonts w:ascii="Cambria Math" w:eastAsiaTheme="minorEastAsia" w:hAnsi="Cambria Math" w:cstheme="majorBidi"/>
+                          <w:i/>
+                          <w:sz w:val="24"/>
+                          <w:szCs w:val="24"/>
+                          <w:lang w:val="en-US"/>
+                        </w:rPr>
+                      </m:ctrlPr>
+                    </m:dPr>
+                    <m:e>
+                      <m:r>
+                        <w:rPr>
+                          <w:rFonts w:ascii="Cambria Math" w:eastAsiaTheme="minorEastAsia" w:hAnsi="Cambria Math" w:cstheme="majorBidi"/>
+                          <w:sz w:val="24"/>
+                          <w:szCs w:val="24"/>
+                          <w:lang w:val="en-US"/>
+                        </w:rPr>
+                        <m:t>1-p</m:t>
+                      </m:r>
+                    </m:e>
+                  </m:d>
+                </m:e>
+              </m:func>
+            </m:num>
+            <m:den>
+              <m:func>
+                <m:funcPr>
+                  <m:ctrlPr>
+                    <w:rPr>
+                      <w:rFonts w:ascii="Cambria Math" w:eastAsiaTheme="minorEastAsia" w:hAnsi="Cambria Math" w:cstheme="majorBidi"/>
+                      <w:sz w:val="24"/>
+                      <w:szCs w:val="24"/>
+                      <w:lang w:val="en-US"/>
+                    </w:rPr>
+                  </m:ctrlPr>
+                </m:funcPr>
+                <m:fName>
+                  <m:r>
+                    <m:rPr>
+                      <m:sty m:val="p"/>
+                    </m:rPr>
+                    <w:rPr>
+                      <w:rFonts w:ascii="Cambria Math" w:eastAsiaTheme="minorEastAsia" w:hAnsi="Cambria Math" w:cstheme="majorBidi"/>
+                      <w:sz w:val="24"/>
+                      <w:szCs w:val="24"/>
+                      <w:lang w:val="en-US"/>
+                    </w:rPr>
+                    <m:t>log</m:t>
+                  </m:r>
+                  <m:ctrlPr>
+                    <w:rPr>
+                      <w:rFonts w:ascii="Cambria Math" w:eastAsiaTheme="minorEastAsia" w:hAnsi="Cambria Math" w:cstheme="majorBidi"/>
+                      <w:i/>
+                      <w:sz w:val="24"/>
+                      <w:szCs w:val="24"/>
+                      <w:lang w:val="en-US"/>
+                    </w:rPr>
+                  </m:ctrlPr>
+                </m:fName>
+                <m:e>
+                  <m:d>
+                    <m:dPr>
+                      <m:ctrlPr>
+                        <w:rPr>
+                          <w:rFonts w:ascii="Cambria Math" w:eastAsiaTheme="minorEastAsia" w:hAnsi="Cambria Math" w:cstheme="majorBidi"/>
+                          <w:i/>
+                          <w:sz w:val="24"/>
+                          <w:szCs w:val="24"/>
+                          <w:lang w:val="en-US"/>
+                        </w:rPr>
+                      </m:ctrlPr>
+                    </m:dPr>
+                    <m:e>
+                      <m:r>
+                        <w:rPr>
+                          <w:rFonts w:ascii="Cambria Math" w:eastAsiaTheme="minorEastAsia" w:hAnsi="Cambria Math" w:cstheme="majorBidi"/>
+                          <w:sz w:val="24"/>
+                          <w:szCs w:val="24"/>
+                          <w:lang w:val="en-US"/>
+                        </w:rPr>
+                        <m:t>1-</m:t>
+                      </m:r>
+                      <m:sSup>
+                        <m:sSupPr>
+                          <m:ctrlPr>
+                            <w:rPr>
+                              <w:rFonts w:ascii="Cambria Math" w:eastAsiaTheme="minorEastAsia" w:hAnsi="Cambria Math" w:cstheme="majorBidi"/>
+                              <w:i/>
+                              <w:sz w:val="24"/>
+                              <w:szCs w:val="24"/>
+                              <w:lang w:val="en-US"/>
+                            </w:rPr>
+                          </m:ctrlPr>
+                        </m:sSupPr>
+                        <m:e>
+                          <m:r>
+                            <w:rPr>
+                              <w:rFonts w:ascii="Cambria Math" w:eastAsiaTheme="minorEastAsia" w:hAnsi="Cambria Math" w:cstheme="majorBidi"/>
+                              <w:sz w:val="24"/>
+                              <w:szCs w:val="24"/>
+                              <w:lang w:val="en-US"/>
+                            </w:rPr>
+                            <m:t>w</m:t>
+                          </m:r>
+                        </m:e>
+                        <m:sup>
+                          <m:r>
+                            <w:rPr>
+                              <w:rFonts w:ascii="Cambria Math" w:eastAsiaTheme="minorEastAsia" w:hAnsi="Cambria Math" w:cstheme="majorBidi"/>
+                              <w:sz w:val="24"/>
+                              <w:szCs w:val="24"/>
+                              <w:lang w:val="en-US"/>
+                            </w:rPr>
+                            <m:t>n</m:t>
+                          </m:r>
+                        </m:sup>
+                      </m:sSup>
+                    </m:e>
+                  </m:d>
+                </m:e>
+              </m:func>
+            </m:den>
+          </m:f>
+        </m:oMath>
+      </m:oMathPara>
+    </w:p>
+    <w:p>
+      <w:pPr>
+        <w:pStyle w:val="ListParagraph"/>
+        <w:spacing w:line="360" w:lineRule="auto"/>
+        <w:rPr>
+          <w:rFonts w:asciiTheme="majorBidi" w:eastAsiaTheme="minorEastAsia" w:hAnsiTheme="majorBidi" w:cstheme="majorBidi"/>
+          <w:sz w:val="24"/>
+          <w:szCs w:val="24"/>
+          <w:lang w:val="en-US"/>
+        </w:rPr>
+      </w:pPr>
+      <w:r>
+        <w:rPr>
+          <w:rFonts w:asciiTheme="majorBidi" w:eastAsiaTheme="minorEastAsia" w:hAnsiTheme="majorBidi" w:cstheme="majorBidi"/>
+          <w:sz w:val="24"/>
+          <w:szCs w:val="24"/>
+          <w:lang w:val="en-US"/>
+        </w:rPr>
+        <w:t>Based on the given information in the question:</w:t>
+      </w:r>
+    </w:p>
+    <w:p>
+      <w:pPr>
+        <w:pStyle w:val="ListParagraph"/>
+        <w:spacing w:line="360" w:lineRule="auto"/>
+        <w:rPr>
+          <w:rFonts w:asciiTheme="majorBidi" w:eastAsiaTheme="minorEastAsia" w:hAnsiTheme="majorBidi" w:cstheme="majorBidi"/>
+          <w:sz w:val="24"/>
+          <w:szCs w:val="24"/>
+          <w:lang w:val="en-US"/>
+        </w:rPr>
+      </w:pPr>
+      <m:oMathPara>
+        <m:oMath>
+          <m:r>
+            <w:rPr>
+              <w:rFonts w:ascii="Cambria Math" w:eastAsiaTheme="minorEastAsia" w:hAnsi="Cambria Math" w:cstheme="majorBidi"/>
+              <w:sz w:val="24"/>
+              <w:szCs w:val="24"/>
+              <w:lang w:val="en-US"/>
+            </w:rPr>
+            <m:t>w- fraction of inliers=80%</m:t>
+          </m:r>
+          <m:r>
+            <w:rPr>
+              <w:rFonts w:ascii="Cambria Math" w:eastAsiaTheme="minorEastAsia" w:hAnsi="Cambria Math" w:cstheme="majorBidi"/>
+              <w:sz w:val="24"/>
+              <w:szCs w:val="24"/>
+              <w:lang w:val="en-US"/>
+            </w:rPr>
+            <w:br/>
+          </m:r>
+        </m:oMath>
+        <m:oMath>
+          <m:r>
+            <w:rPr>
+              <w:rFonts w:ascii="Cambria Math" w:eastAsiaTheme="minorEastAsia" w:hAnsi="Cambria Math" w:cstheme="majorBidi"/>
+              <w:sz w:val="24"/>
+              <w:szCs w:val="24"/>
+              <w:lang w:val="en-US"/>
+            </w:rPr>
+            <m:t>n-min. number of points required to fit the model</m:t>
+          </m:r>
+          <m:r>
+            <w:rPr>
+              <w:rFonts w:ascii="Cambria Math" w:eastAsiaTheme="minorEastAsia" w:hAnsi="Cambria Math" w:cstheme="majorBidi"/>
+              <w:sz w:val="24"/>
+              <w:szCs w:val="24"/>
+              <w:lang w:val="en-US"/>
+            </w:rPr>
+            <w:br/>
+          </m:r>
+        </m:oMath>
+        <m:oMath>
+          <m:r>
+            <w:rPr>
+              <w:rFonts w:ascii="Cambria Math" w:eastAsiaTheme="minorEastAsia" w:hAnsi="Cambria Math" w:cstheme="majorBidi"/>
+              <w:sz w:val="24"/>
+              <w:szCs w:val="24"/>
+              <w:lang w:val="en-US"/>
+            </w:rPr>
+            <m:t>a.  p-target success rate=90 %</m:t>
+          </m:r>
+          <m:r>
+            <w:rPr>
+              <w:rFonts w:ascii="Cambria Math" w:eastAsiaTheme="minorEastAsia" w:hAnsi="Cambria Math" w:cstheme="majorBidi"/>
+              <w:sz w:val="24"/>
+              <w:szCs w:val="24"/>
+              <w:lang w:val="en-US"/>
+            </w:rPr>
+            <w:br/>
+          </m:r>
+        </m:oMath>
+        <m:oMath>
+          <m:r>
+            <w:rPr>
+              <w:rFonts w:ascii="Cambria Math" w:eastAsiaTheme="minorEastAsia" w:hAnsi="Cambria Math" w:cstheme="majorBidi"/>
+              <w:sz w:val="24"/>
+              <w:szCs w:val="24"/>
+              <w:lang w:val="en-US"/>
+            </w:rPr>
+            <m:t xml:space="preserve">b. </m:t>
+          </m:r>
+          <m:r>
+            <w:rPr>
+              <w:rFonts w:ascii="Cambria Math" w:eastAsiaTheme="minorEastAsia" w:hAnsi="Cambria Math" w:cstheme="majorBidi"/>
+              <w:sz w:val="24"/>
+              <w:szCs w:val="24"/>
+              <w:lang w:val="en-US"/>
+            </w:rPr>
+            <m:t xml:space="preserve">  p-target success rate=9</m:t>
+          </m:r>
+          <m:r>
+            <w:rPr>
+              <w:rFonts w:ascii="Cambria Math" w:eastAsiaTheme="minorEastAsia" w:hAnsi="Cambria Math" w:cstheme="majorBidi"/>
+              <w:sz w:val="24"/>
+              <w:szCs w:val="24"/>
+              <w:lang w:val="en-US"/>
+            </w:rPr>
+            <m:t>9</m:t>
+          </m:r>
+          <m:r>
+            <w:rPr>
+              <w:rFonts w:ascii="Cambria Math" w:eastAsiaTheme="minorEastAsia" w:hAnsi="Cambria Math" w:cstheme="majorBidi"/>
+              <w:sz w:val="24"/>
+              <w:szCs w:val="24"/>
+              <w:lang w:val="en-US"/>
+            </w:rPr>
+            <m:t xml:space="preserve"> %</m:t>
+          </m:r>
+        </m:oMath>
+      </m:oMathPara>
+    </w:p>
+    <w:p>
+      <w:pPr>
+        <w:pStyle w:val="ListParagraph"/>
+        <w:spacing w:line="360" w:lineRule="auto"/>
+        <w:rPr>
+          <w:rFonts w:asciiTheme="majorBidi" w:eastAsiaTheme="minorEastAsia" w:hAnsiTheme="majorBidi" w:cstheme="majorBidi"/>
+          <w:sz w:val="24"/>
+          <w:szCs w:val="24"/>
+          <w:u w:val="single"/>
+          <w:lang w:val="en-US"/>
+        </w:rPr>
+      </w:pPr>
+      <w:r>
+        <w:rPr>
+          <w:rFonts w:asciiTheme="majorBidi" w:eastAsiaTheme="minorEastAsia" w:hAnsiTheme="majorBidi" w:cstheme="majorBidi"/>
+          <w:sz w:val="24"/>
+          <w:szCs w:val="24"/>
+          <w:lang w:val="en-US"/>
+        </w:rPr>
+        <w:t xml:space="preserve">As for </w:t>
+      </w:r>
+      <w:r>
+        <w:rPr>
+          <w:rFonts w:asciiTheme="majorBidi" w:eastAsiaTheme="minorEastAsia" w:hAnsiTheme="majorBidi" w:cstheme="majorBidi"/>
+          <w:sz w:val="24"/>
+          <w:szCs w:val="24"/>
+          <w:u w:val="single"/>
+          <w:lang w:val="en-US"/>
+        </w:rPr>
+        <w:t xml:space="preserve">a. </w:t>
+      </w:r>
+      <m:oMath>
+        <m:r>
+          <w:rPr>
+            <w:rFonts w:ascii="Cambria Math" w:eastAsiaTheme="minorEastAsia" w:hAnsi="Cambria Math" w:cstheme="majorBidi"/>
+            <w:sz w:val="24"/>
+            <w:szCs w:val="24"/>
+            <w:u w:val="single"/>
+            <w:lang w:val="en-US"/>
+          </w:rPr>
+          <m:t>p=90%</m:t>
+        </m:r>
+      </m:oMath>
+      <w:r>
+        <w:rPr>
+          <w:rFonts w:asciiTheme="majorBidi" w:eastAsiaTheme="minorEastAsia" w:hAnsiTheme="majorBidi" w:cstheme="majorBidi"/>
+          <w:sz w:val="24"/>
+          <w:szCs w:val="24"/>
+          <w:u w:val="single"/>
+          <w:lang w:val="en-US"/>
+        </w:rPr>
+        <w:t>:</w:t>
+      </w:r>
+    </w:p>
+    <w:p>
+      <w:pPr>
+        <w:pStyle w:val="ListParagraph"/>
+        <w:spacing w:line="360" w:lineRule="auto"/>
+        <w:rPr>
+          <w:rFonts w:asciiTheme="majorBidi" w:eastAsiaTheme="minorEastAsia" w:hAnsiTheme="majorBidi" w:cstheme="majorBidi"/>
+          <w:sz w:val="24"/>
+          <w:szCs w:val="24"/>
+          <w:lang w:val="en-US"/>
+        </w:rPr>
+      </w:pPr>
+      <m:oMathPara>
+        <m:oMath>
+          <m:r>
+            <w:rPr>
+              <w:rFonts w:ascii="Cambria Math" w:eastAsiaTheme="minorEastAsia" w:hAnsi="Cambria Math" w:cstheme="majorBidi"/>
+              <w:sz w:val="24"/>
+              <w:szCs w:val="24"/>
+              <w:lang w:val="en-US"/>
+            </w:rPr>
+            <m:t>k=</m:t>
+          </m:r>
+          <m:f>
+            <m:fPr>
+              <m:ctrlPr>
+                <w:rPr>
+                  <w:rFonts w:ascii="Cambria Math" w:eastAsiaTheme="minorEastAsia" w:hAnsi="Cambria Math" w:cstheme="majorBidi"/>
+                  <w:i/>
+                  <w:sz w:val="24"/>
+                  <w:szCs w:val="24"/>
+                  <w:lang w:val="en-US"/>
+                </w:rPr>
+              </m:ctrlPr>
+            </m:fPr>
+            <m:num>
+              <m:func>
+                <m:funcPr>
+                  <m:ctrlPr>
+                    <w:rPr>
+                      <w:rFonts w:ascii="Cambria Math" w:eastAsiaTheme="minorEastAsia" w:hAnsi="Cambria Math" w:cstheme="majorBidi"/>
+                      <w:sz w:val="24"/>
+                      <w:szCs w:val="24"/>
+                      <w:lang w:val="en-US"/>
+                    </w:rPr>
+                  </m:ctrlPr>
+                </m:funcPr>
+                <m:fName>
+                  <m:r>
+                    <m:rPr>
+                      <m:sty m:val="p"/>
+                    </m:rPr>
+                    <w:rPr>
+                      <w:rFonts w:ascii="Cambria Math" w:eastAsiaTheme="minorEastAsia" w:hAnsi="Cambria Math" w:cstheme="majorBidi"/>
+                      <w:sz w:val="24"/>
+                      <w:szCs w:val="24"/>
+                      <w:lang w:val="en-US"/>
+                    </w:rPr>
+                    <m:t>log</m:t>
+                  </m:r>
+                </m:fName>
+                <m:e>
+                  <m:d>
+                    <m:dPr>
+                      <m:ctrlPr>
+                        <w:rPr>
+                          <w:rFonts w:ascii="Cambria Math" w:eastAsiaTheme="minorEastAsia" w:hAnsi="Cambria Math" w:cstheme="majorBidi"/>
+                          <w:i/>
+                          <w:sz w:val="24"/>
+                          <w:szCs w:val="24"/>
+                          <w:lang w:val="en-US"/>
+                        </w:rPr>
+                      </m:ctrlPr>
+                    </m:dPr>
+                    <m:e>
+                      <m:r>
+                        <w:rPr>
+                          <w:rFonts w:ascii="Cambria Math" w:eastAsiaTheme="minorEastAsia" w:hAnsi="Cambria Math" w:cstheme="majorBidi"/>
+                          <w:sz w:val="24"/>
+                          <w:szCs w:val="24"/>
+                          <w:lang w:val="en-US"/>
+                        </w:rPr>
+                        <m:t>1-0.9</m:t>
+                      </m:r>
+                    </m:e>
+                  </m:d>
+                </m:e>
+              </m:func>
+            </m:num>
+            <m:den>
+              <m:func>
+                <m:funcPr>
+                  <m:ctrlPr>
+                    <w:rPr>
+                      <w:rFonts w:ascii="Cambria Math" w:eastAsiaTheme="minorEastAsia" w:hAnsi="Cambria Math" w:cstheme="majorBidi"/>
+                      <w:i/>
+                      <w:sz w:val="24"/>
+                      <w:szCs w:val="24"/>
+                      <w:lang w:val="en-US"/>
+                    </w:rPr>
+                  </m:ctrlPr>
+                </m:funcPr>
+                <m:fName>
+                  <m:r>
+                    <m:rPr>
+                      <m:sty m:val="p"/>
+                    </m:rPr>
+                    <w:rPr>
+                      <w:rFonts w:ascii="Cambria Math" w:eastAsiaTheme="minorEastAsia" w:hAnsi="Cambria Math" w:cstheme="majorBidi"/>
+                      <w:sz w:val="24"/>
+                      <w:szCs w:val="24"/>
+                      <w:lang w:val="en-US"/>
+                    </w:rPr>
+                    <m:t>log</m:t>
+                  </m:r>
+                </m:fName>
+                <m:e>
+                  <m:d>
+                    <m:dPr>
+                      <m:ctrlPr>
+                        <w:rPr>
+                          <w:rFonts w:ascii="Cambria Math" w:eastAsiaTheme="minorEastAsia" w:hAnsi="Cambria Math" w:cstheme="majorBidi"/>
+                          <w:i/>
+                          <w:sz w:val="24"/>
+                          <w:szCs w:val="24"/>
+                          <w:lang w:val="en-US"/>
+                        </w:rPr>
+                      </m:ctrlPr>
+                    </m:dPr>
+                    <m:e>
+                      <m:r>
+                        <w:rPr>
+                          <w:rFonts w:ascii="Cambria Math" w:eastAsiaTheme="minorEastAsia" w:hAnsi="Cambria Math" w:cstheme="majorBidi"/>
+                          <w:sz w:val="24"/>
+                          <w:szCs w:val="24"/>
+                          <w:lang w:val="en-US"/>
+                        </w:rPr>
+                        <m:t>1-</m:t>
+                      </m:r>
+                      <m:sSup>
+                        <m:sSupPr>
+                          <m:ctrlPr>
+                            <w:rPr>
+                              <w:rFonts w:ascii="Cambria Math" w:eastAsiaTheme="minorEastAsia" w:hAnsi="Cambria Math" w:cstheme="majorBidi"/>
+                              <w:i/>
+                              <w:sz w:val="24"/>
+                              <w:szCs w:val="24"/>
+                              <w:lang w:val="en-US"/>
+                            </w:rPr>
+                          </m:ctrlPr>
+                        </m:sSupPr>
+                        <m:e>
+                          <m:r>
+                            <w:rPr>
+                              <w:rFonts w:ascii="Cambria Math" w:eastAsiaTheme="minorEastAsia" w:hAnsi="Cambria Math" w:cstheme="majorBidi"/>
+                              <w:sz w:val="24"/>
+                              <w:szCs w:val="24"/>
+                              <w:lang w:val="en-US"/>
+                            </w:rPr>
+                            <m:t>0.8</m:t>
+                          </m:r>
+                        </m:e>
+                        <m:sup>
+                          <m:r>
+                            <w:rPr>
+                              <w:rFonts w:ascii="Cambria Math" w:eastAsiaTheme="minorEastAsia" w:hAnsi="Cambria Math" w:cstheme="majorBidi"/>
+                              <w:sz w:val="24"/>
+                              <w:szCs w:val="24"/>
+                              <w:lang w:val="en-US"/>
+                            </w:rPr>
+                            <m:t>4</m:t>
+                          </m:r>
+                        </m:sup>
+                      </m:sSup>
+                    </m:e>
+                  </m:d>
+                </m:e>
+              </m:func>
+            </m:den>
+          </m:f>
+          <m:r>
+            <w:rPr>
+              <w:rFonts w:ascii="Cambria Math" w:eastAsiaTheme="minorEastAsia" w:hAnsi="Cambria Math" w:cstheme="majorBidi"/>
+              <w:sz w:val="24"/>
+              <w:szCs w:val="24"/>
+              <w:lang w:val="en-US"/>
+            </w:rPr>
+            <m:t>=</m:t>
+          </m:r>
+          <m:r>
+            <w:rPr>
+              <w:rFonts w:ascii="Cambria Math" w:eastAsiaTheme="minorEastAsia" w:hAnsi="Cambria Math" w:cstheme="majorBidi"/>
+              <w:sz w:val="24"/>
+              <w:szCs w:val="24"/>
+              <w:lang w:val="en-US"/>
+            </w:rPr>
+            <m:t>4.37</m:t>
+          </m:r>
+        </m:oMath>
+      </m:oMathPara>
+    </w:p>
+    <w:p>
+      <w:pPr>
+        <w:pStyle w:val="ListParagraph"/>
+        <w:spacing w:line="360" w:lineRule="auto"/>
+        <w:rPr>
+          <w:rFonts w:asciiTheme="majorBidi" w:eastAsiaTheme="minorEastAsia" w:hAnsiTheme="majorBidi" w:cstheme="majorBidi"/>
+          <w:sz w:val="24"/>
+          <w:szCs w:val="24"/>
+          <w:lang w:val="en-US"/>
+        </w:rPr>
+      </w:pPr>
+      <w:r>
+        <w:rPr>
+          <w:rFonts w:asciiTheme="majorBidi" w:eastAsiaTheme="minorEastAsia" w:hAnsiTheme="majorBidi" w:cstheme="majorBidi"/>
+          <w:sz w:val="24"/>
+          <w:szCs w:val="24"/>
+          <w:lang w:val="en-US"/>
+        </w:rPr>
+        <w:lastRenderedPageBreak/>
+        <w:t xml:space="preserve"> </w:t>
+      </w:r>
+      <w:r>
+        <w:rPr>
+          <w:rFonts w:asciiTheme="majorBidi" w:eastAsiaTheme="minorEastAsia" w:hAnsiTheme="majorBidi" w:cstheme="majorBidi"/>
+          <w:sz w:val="24"/>
+          <w:szCs w:val="24"/>
+          <w:lang w:val="en-US"/>
+        </w:rPr>
+        <w:t>Meaning we need ~5 iterations (rounding up for more than 90% success rate).</w:t>
+      </w:r>
+    </w:p>
+    <w:p>
+      <w:pPr>
+        <w:pStyle w:val="ListParagraph"/>
+        <w:spacing w:line="360" w:lineRule="auto"/>
+        <w:rPr>
+          <w:rFonts w:asciiTheme="majorBidi" w:eastAsiaTheme="minorEastAsia" w:hAnsiTheme="majorBidi" w:cstheme="majorBidi"/>
+          <w:sz w:val="24"/>
+          <w:szCs w:val="24"/>
+          <w:u w:val="single"/>
+          <w:lang w:val="en-US"/>
+        </w:rPr>
+      </w:pPr>
+      <w:r>
+        <w:rPr>
+          <w:rFonts w:asciiTheme="majorBidi" w:eastAsiaTheme="minorEastAsia" w:hAnsiTheme="majorBidi" w:cstheme="majorBidi"/>
+          <w:sz w:val="24"/>
+          <w:szCs w:val="24"/>
+          <w:lang w:val="en-US"/>
+        </w:rPr>
+        <w:t xml:space="preserve">As for </w:t>
+      </w:r>
+      <w:r>
+        <w:rPr>
+          <w:rFonts w:asciiTheme="majorBidi" w:eastAsiaTheme="minorEastAsia" w:hAnsiTheme="majorBidi" w:cstheme="majorBidi"/>
+          <w:sz w:val="24"/>
+          <w:szCs w:val="24"/>
+          <w:u w:val="single"/>
+          <w:lang w:val="en-US"/>
+        </w:rPr>
+        <w:t xml:space="preserve">b. </w:t>
+      </w:r>
+      <m:oMath>
+        <m:r>
+          <w:rPr>
+            <w:rFonts w:ascii="Cambria Math" w:eastAsiaTheme="minorEastAsia" w:hAnsi="Cambria Math" w:cstheme="majorBidi"/>
+            <w:sz w:val="24"/>
+            <w:szCs w:val="24"/>
+            <w:u w:val="single"/>
+            <w:lang w:val="en-US"/>
+          </w:rPr>
+          <m:t>p=99%</m:t>
+        </m:r>
+      </m:oMath>
+      <w:r>
+        <w:rPr>
+          <w:rFonts w:asciiTheme="majorBidi" w:eastAsiaTheme="minorEastAsia" w:hAnsiTheme="majorBidi" w:cstheme="majorBidi"/>
+          <w:sz w:val="24"/>
+          <w:szCs w:val="24"/>
+          <w:u w:val="single"/>
+          <w:lang w:val="en-US"/>
+        </w:rPr>
+        <w:t>:</w:t>
+      </w:r>
+    </w:p>
+    <w:p>
+      <w:pPr>
+        <w:pStyle w:val="ListParagraph"/>
+        <w:spacing w:line="360" w:lineRule="auto"/>
+        <w:rPr>
+          <w:rFonts w:asciiTheme="majorBidi" w:eastAsiaTheme="minorEastAsia" w:hAnsiTheme="majorBidi" w:cstheme="majorBidi"/>
+          <w:sz w:val="24"/>
+          <w:szCs w:val="24"/>
+          <w:lang w:val="en-US"/>
+        </w:rPr>
+      </w:pPr>
+      <m:oMathPara>
+        <m:oMath>
+          <m:r>
+            <w:rPr>
+              <w:rFonts w:ascii="Cambria Math" w:eastAsiaTheme="minorEastAsia" w:hAnsi="Cambria Math" w:cstheme="majorBidi"/>
+              <w:sz w:val="24"/>
+              <w:szCs w:val="24"/>
+              <w:lang w:val="en-US"/>
+            </w:rPr>
+            <m:t>k=</m:t>
+          </m:r>
+          <m:f>
+            <m:fPr>
+              <m:ctrlPr>
+                <w:rPr>
+                  <w:rFonts w:ascii="Cambria Math" w:eastAsiaTheme="minorEastAsia" w:hAnsi="Cambria Math" w:cstheme="majorBidi"/>
+                  <w:i/>
+                  <w:sz w:val="24"/>
+                  <w:szCs w:val="24"/>
+                  <w:lang w:val="en-US"/>
+                </w:rPr>
+              </m:ctrlPr>
+            </m:fPr>
+            <m:num>
+              <m:func>
+                <m:funcPr>
+                  <m:ctrlPr>
+                    <w:rPr>
+                      <w:rFonts w:ascii="Cambria Math" w:eastAsiaTheme="minorEastAsia" w:hAnsi="Cambria Math" w:cstheme="majorBidi"/>
+                      <w:sz w:val="24"/>
+                      <w:szCs w:val="24"/>
+                      <w:lang w:val="en-US"/>
+                    </w:rPr>
+                  </m:ctrlPr>
+                </m:funcPr>
+                <m:fName>
+                  <m:r>
+                    <m:rPr>
+                      <m:sty m:val="p"/>
+                    </m:rPr>
+                    <w:rPr>
+                      <w:rFonts w:ascii="Cambria Math" w:eastAsiaTheme="minorEastAsia" w:hAnsi="Cambria Math" w:cstheme="majorBidi"/>
+                      <w:sz w:val="24"/>
+                      <w:szCs w:val="24"/>
+                      <w:lang w:val="en-US"/>
+                    </w:rPr>
+                    <m:t>log</m:t>
+                  </m:r>
+                </m:fName>
+                <m:e>
+                  <m:d>
+                    <m:dPr>
+                      <m:ctrlPr>
+                        <w:rPr>
+                          <w:rFonts w:ascii="Cambria Math" w:eastAsiaTheme="minorEastAsia" w:hAnsi="Cambria Math" w:cstheme="majorBidi"/>
+                          <w:i/>
+                          <w:sz w:val="24"/>
+                          <w:szCs w:val="24"/>
+                          <w:lang w:val="en-US"/>
+                        </w:rPr>
+                      </m:ctrlPr>
+                    </m:dPr>
+                    <m:e>
+                      <m:r>
+                        <w:rPr>
+                          <w:rFonts w:ascii="Cambria Math" w:eastAsiaTheme="minorEastAsia" w:hAnsi="Cambria Math" w:cstheme="majorBidi"/>
+                          <w:sz w:val="24"/>
+                          <w:szCs w:val="24"/>
+                          <w:lang w:val="en-US"/>
+                        </w:rPr>
+                        <m:t>1-0.9</m:t>
+                      </m:r>
+                      <m:r>
+                        <w:rPr>
+                          <w:rFonts w:ascii="Cambria Math" w:eastAsiaTheme="minorEastAsia" w:hAnsi="Cambria Math" w:cstheme="majorBidi"/>
+                          <w:sz w:val="24"/>
+                          <w:szCs w:val="24"/>
+                          <w:lang w:val="en-US"/>
+                        </w:rPr>
+                        <m:t>9</m:t>
+                      </m:r>
+                    </m:e>
+                  </m:d>
+                </m:e>
+              </m:func>
+            </m:num>
+            <m:den>
+              <m:func>
+                <m:funcPr>
+                  <m:ctrlPr>
+                    <w:rPr>
+                      <w:rFonts w:ascii="Cambria Math" w:eastAsiaTheme="minorEastAsia" w:hAnsi="Cambria Math" w:cstheme="majorBidi"/>
+                      <w:i/>
+                      <w:sz w:val="24"/>
+                      <w:szCs w:val="24"/>
+                      <w:lang w:val="en-US"/>
+                    </w:rPr>
+                  </m:ctrlPr>
+                </m:funcPr>
+                <m:fName>
+                  <m:r>
+                    <m:rPr>
+                      <m:sty m:val="p"/>
+                    </m:rPr>
+                    <w:rPr>
+                      <w:rFonts w:ascii="Cambria Math" w:eastAsiaTheme="minorEastAsia" w:hAnsi="Cambria Math" w:cstheme="majorBidi"/>
+                      <w:sz w:val="24"/>
+                      <w:szCs w:val="24"/>
+                      <w:lang w:val="en-US"/>
+                    </w:rPr>
+                    <m:t>log</m:t>
+                  </m:r>
+                </m:fName>
+                <m:e>
+                  <m:d>
+                    <m:dPr>
+                      <m:ctrlPr>
+                        <w:rPr>
+                          <w:rFonts w:ascii="Cambria Math" w:eastAsiaTheme="minorEastAsia" w:hAnsi="Cambria Math" w:cstheme="majorBidi"/>
+                          <w:i/>
+                          <w:sz w:val="24"/>
+                          <w:szCs w:val="24"/>
+                          <w:lang w:val="en-US"/>
+                        </w:rPr>
+                      </m:ctrlPr>
+                    </m:dPr>
+                    <m:e>
+                      <m:r>
+                        <w:rPr>
+                          <w:rFonts w:ascii="Cambria Math" w:eastAsiaTheme="minorEastAsia" w:hAnsi="Cambria Math" w:cstheme="majorBidi"/>
+                          <w:sz w:val="24"/>
+                          <w:szCs w:val="24"/>
+                          <w:lang w:val="en-US"/>
+                        </w:rPr>
+                        <m:t>1-</m:t>
+                      </m:r>
+                      <m:sSup>
+                        <m:sSupPr>
+                          <m:ctrlPr>
+                            <w:rPr>
+                              <w:rFonts w:ascii="Cambria Math" w:eastAsiaTheme="minorEastAsia" w:hAnsi="Cambria Math" w:cstheme="majorBidi"/>
+                              <w:i/>
+                              <w:sz w:val="24"/>
+                              <w:szCs w:val="24"/>
+                              <w:lang w:val="en-US"/>
+                            </w:rPr>
+                          </m:ctrlPr>
+                        </m:sSupPr>
+                        <m:e>
+                          <m:r>
+                            <w:rPr>
+                              <w:rFonts w:ascii="Cambria Math" w:eastAsiaTheme="minorEastAsia" w:hAnsi="Cambria Math" w:cstheme="majorBidi"/>
+                              <w:sz w:val="24"/>
+                              <w:szCs w:val="24"/>
+                              <w:lang w:val="en-US"/>
+                            </w:rPr>
+                            <m:t>0.8</m:t>
+                          </m:r>
+                        </m:e>
+                        <m:sup>
+                          <m:r>
+                            <w:rPr>
+                              <w:rFonts w:ascii="Cambria Math" w:eastAsiaTheme="minorEastAsia" w:hAnsi="Cambria Math" w:cstheme="majorBidi"/>
+                              <w:sz w:val="24"/>
+                              <w:szCs w:val="24"/>
+                              <w:lang w:val="en-US"/>
+                            </w:rPr>
+                            <m:t>4</m:t>
+                          </m:r>
+                        </m:sup>
+                      </m:sSup>
+                    </m:e>
+                  </m:d>
+                </m:e>
+              </m:func>
+            </m:den>
+          </m:f>
+          <m:r>
+            <w:rPr>
+              <w:rFonts w:ascii="Cambria Math" w:eastAsiaTheme="minorEastAsia" w:hAnsi="Cambria Math" w:cstheme="majorBidi"/>
+              <w:sz w:val="24"/>
+              <w:szCs w:val="24"/>
+              <w:lang w:val="en-US"/>
+            </w:rPr>
+            <m:t>=</m:t>
+          </m:r>
+          <m:r>
+            <w:rPr>
+              <w:rFonts w:ascii="Cambria Math" w:eastAsiaTheme="minorEastAsia" w:hAnsi="Cambria Math" w:cstheme="majorBidi"/>
+              <w:sz w:val="24"/>
+              <w:szCs w:val="24"/>
+              <w:lang w:val="en-US"/>
+            </w:rPr>
+            <m:t>8.74</m:t>
+          </m:r>
+        </m:oMath>
+      </m:oMathPara>
+    </w:p>
+    <w:p>
+      <w:pPr>
+        <w:pStyle w:val="ListParagraph"/>
+        <w:spacing w:line="360" w:lineRule="auto"/>
+        <w:rPr>
+          <w:rFonts w:asciiTheme="majorBidi" w:eastAsiaTheme="minorEastAsia" w:hAnsiTheme="majorBidi" w:cstheme="majorBidi"/>
+          <w:sz w:val="24"/>
+          <w:szCs w:val="24"/>
+          <w:lang w:val="en-US"/>
+        </w:rPr>
+      </w:pPr>
+      <w:r>
+        <w:rPr>
+          <w:rFonts w:asciiTheme="majorBidi" w:eastAsiaTheme="minorEastAsia" w:hAnsiTheme="majorBidi" w:cstheme="majorBidi"/>
+          <w:sz w:val="24"/>
+          <w:szCs w:val="24"/>
+          <w:lang w:val="en-US"/>
+        </w:rPr>
+        <w:t xml:space="preserve"> Meaning we need ~</w:t>
+      </w:r>
+      <w:r>
+        <w:rPr>
+          <w:rFonts w:asciiTheme="majorBidi" w:eastAsiaTheme="minorEastAsia" w:hAnsiTheme="majorBidi" w:cstheme="majorBidi"/>
+          <w:sz w:val="24"/>
+          <w:szCs w:val="24"/>
+          <w:lang w:val="en-US"/>
+        </w:rPr>
+        <w:t>9</w:t>
+      </w:r>
+      <w:r>
+        <w:rPr>
+          <w:rFonts w:asciiTheme="majorBidi" w:eastAsiaTheme="minorEastAsia" w:hAnsiTheme="majorBidi" w:cstheme="majorBidi"/>
+          <w:sz w:val="24"/>
+          <w:szCs w:val="24"/>
+          <w:lang w:val="en-US"/>
+        </w:rPr>
+        <w:t xml:space="preserve"> iterations (rounding up for more than 9</w:t>
+      </w:r>
+      <w:r>
+        <w:rPr>
+          <w:rFonts w:asciiTheme="majorBidi" w:eastAsiaTheme="minorEastAsia" w:hAnsiTheme="majorBidi" w:cstheme="majorBidi"/>
+          <w:sz w:val="24"/>
+          <w:szCs w:val="24"/>
+          <w:lang w:val="en-US"/>
+        </w:rPr>
+        <w:t>9</w:t>
+      </w:r>
+      <w:r>
+        <w:rPr>
+          <w:rFonts w:asciiTheme="majorBidi" w:eastAsiaTheme="minorEastAsia" w:hAnsiTheme="majorBidi" w:cstheme="majorBidi"/>
+          <w:sz w:val="24"/>
+          <w:szCs w:val="24"/>
+          <w:lang w:val="en-US"/>
+        </w:rPr>
+        <w:t>% success rate).</w:t>
+      </w:r>
+    </w:p>
+    <w:p>
+      <w:pPr>
+        <w:pStyle w:val="ListParagraph"/>
+        <w:spacing w:line="360" w:lineRule="auto"/>
+        <w:rPr>
+          <w:rFonts w:asciiTheme="majorBidi" w:eastAsiaTheme="minorEastAsia" w:hAnsiTheme="majorBidi" w:cstheme="majorBidi"/>
+          <w:sz w:val="24"/>
+          <w:szCs w:val="24"/>
+          <w:lang w:val="en-US"/>
+        </w:rPr>
+      </w:pPr>
+      <w:r>
+        <w:rPr>
+          <w:rFonts w:asciiTheme="majorBidi" w:eastAsiaTheme="minorEastAsia" w:hAnsiTheme="majorBidi" w:cstheme="majorBidi"/>
+          <w:sz w:val="24"/>
+          <w:szCs w:val="24"/>
+          <w:lang w:val="en-US"/>
+        </w:rPr>
+        <w:t xml:space="preserve">In order to cover all options, given 30 match points, assuming we don’t choose the same four points more than once, </w:t>
+      </w:r>
+      <m:oMath>
+        <m:r>
+          <w:rPr>
+            <w:rFonts w:ascii="Cambria Math" w:eastAsiaTheme="minorEastAsia" w:hAnsi="Cambria Math" w:cstheme="majorBidi"/>
+            <w:sz w:val="24"/>
+            <w:szCs w:val="24"/>
+            <w:lang w:val="en-US"/>
+          </w:rPr>
+          <m:t>k=</m:t>
+        </m:r>
+        <m:d>
+          <m:dPr>
+            <m:ctrlPr>
+              <w:rPr>
+                <w:rFonts w:ascii="Cambria Math" w:eastAsiaTheme="minorEastAsia" w:hAnsi="Cambria Math" w:cstheme="majorBidi"/>
+                <w:i/>
+                <w:sz w:val="24"/>
+                <w:szCs w:val="24"/>
+                <w:lang w:val="en-US"/>
+              </w:rPr>
+            </m:ctrlPr>
+          </m:dPr>
+          <m:e>
+            <m:m>
+              <m:mPr>
+                <m:mcs>
+                  <m:mc>
+                    <m:mcPr>
+                      <m:count m:val="1"/>
+                      <m:mcJc m:val="center"/>
+                    </m:mcPr>
+                  </m:mc>
+                </m:mcs>
+                <m:ctrlPr>
+                  <w:rPr>
+                    <w:rFonts w:ascii="Cambria Math" w:eastAsiaTheme="minorEastAsia" w:hAnsi="Cambria Math" w:cstheme="majorBidi"/>
+                    <w:i/>
+                    <w:sz w:val="24"/>
+                    <w:szCs w:val="24"/>
+                    <w:lang w:val="en-US"/>
+                  </w:rPr>
+                </m:ctrlPr>
+              </m:mPr>
+              <m:mr>
+                <m:e>
+                  <m:r>
+                    <w:rPr>
+                      <w:rFonts w:ascii="Cambria Math" w:eastAsiaTheme="minorEastAsia" w:hAnsi="Cambria Math" w:cstheme="majorBidi"/>
+                      <w:sz w:val="24"/>
+                      <w:szCs w:val="24"/>
+                      <w:lang w:val="en-US"/>
+                    </w:rPr>
+                    <m:t>30</m:t>
+                  </m:r>
+                </m:e>
+              </m:mr>
+              <m:mr>
+                <m:e>
+                  <m:r>
+                    <w:rPr>
+                      <w:rFonts w:ascii="Cambria Math" w:eastAsiaTheme="minorEastAsia" w:hAnsi="Cambria Math" w:cstheme="majorBidi"/>
+                      <w:sz w:val="24"/>
+                      <w:szCs w:val="24"/>
+                      <w:lang w:val="en-US"/>
+                    </w:rPr>
+                    <m:t>4</m:t>
+                  </m:r>
+                </m:e>
+              </m:mr>
+            </m:m>
+          </m:e>
+        </m:d>
+        <m:r>
+          <w:rPr>
+            <w:rFonts w:ascii="Cambria Math" w:eastAsiaTheme="minorEastAsia" w:hAnsi="Cambria Math" w:cstheme="majorBidi"/>
+            <w:sz w:val="24"/>
+            <w:szCs w:val="24"/>
+            <w:lang w:val="en-US"/>
+          </w:rPr>
+          <m:t>=</m:t>
+        </m:r>
+        <m:r>
+          <w:rPr>
+            <w:rFonts w:ascii="Cambria Math" w:eastAsiaTheme="minorEastAsia" w:hAnsi="Cambria Math" w:cstheme="majorBidi"/>
+            <w:sz w:val="24"/>
+            <w:szCs w:val="24"/>
+            <w:lang w:val="en-US"/>
+          </w:rPr>
+          <m:t>27405</m:t>
+        </m:r>
+      </m:oMath>
+      <w:r>
+        <w:rPr>
+          <w:rFonts w:asciiTheme="majorBidi" w:eastAsiaTheme="minorEastAsia" w:hAnsiTheme="majorBidi" w:cstheme="majorBidi"/>
+          <w:sz w:val="24"/>
+          <w:szCs w:val="24"/>
+          <w:lang w:val="en-US"/>
+        </w:rPr>
+        <w:t xml:space="preserve"> iterations </w:t>
+      </w:r>
+      <w:r>
+        <w:rPr>
+          <w:rFonts w:asciiTheme="majorBidi" w:eastAsiaTheme="minorEastAsia" w:hAnsiTheme="majorBidi" w:cstheme="majorBidi"/>
+          <w:sz w:val="24"/>
+          <w:szCs w:val="24"/>
+          <w:lang w:val="en-US"/>
+        </w:rPr>
+        <w:t>needed.</w:t>
+      </w:r>
+    </w:p>
+    <w:p>
+      <w:pPr>
+        <w:pStyle w:val="ListParagraph"/>
+        <w:spacing w:line="360" w:lineRule="auto"/>
+        <w:rPr>
+          <w:rFonts w:asciiTheme="majorBidi" w:eastAsiaTheme="minorEastAsia" w:hAnsiTheme="majorBidi" w:cstheme="majorBidi"/>
+          <w:sz w:val="24"/>
+          <w:szCs w:val="24"/>
+          <w:lang w:val="en-US"/>
+        </w:rPr>
+      </w:pPr>
+      <m:oMathPara>
+        <m:oMath>
+          <m:r>
+            <w:rPr>
+              <w:rFonts w:ascii="Cambria Math" w:eastAsiaTheme="minorEastAsia" w:hAnsi="Cambria Math" w:cstheme="majorBidi"/>
+              <w:sz w:val="24"/>
+              <w:szCs w:val="24"/>
+              <w:lang w:val="en-US"/>
+            </w:rPr>
+            <w:br/>
+          </m:r>
+        </m:oMath>
+      </m:oMathPara>
+    </w:p>
+    <w:p>
+      <w:pPr>
+        <w:pStyle w:val="ListParagraph"/>
+        <w:spacing w:line="360" w:lineRule="auto"/>
+        <w:rPr>
+          <w:rFonts w:asciiTheme="majorBidi" w:eastAsiaTheme="minorEastAsia" w:hAnsiTheme="majorBidi" w:cstheme="majorBidi"/>
+          <w:sz w:val="24"/>
+          <w:szCs w:val="24"/>
+          <w:lang w:val="en-US"/>
+        </w:rPr>
+      </w:pPr>
+      <w:r>
+        <w:rPr>
+          <w:rFonts w:asciiTheme="majorBidi" w:eastAsiaTheme="minorEastAsia" w:hAnsiTheme="majorBidi" w:cstheme="majorBidi"/>
+          <w:sz w:val="24"/>
+          <w:szCs w:val="24"/>
+          <w:lang w:val="en-US"/>
+        </w:rPr>
+        <w:t xml:space="preserve"> </w:t>
       </w:r>
     </w:p>
     <w:sectPr>
@@ -5803,7 +6376,7 @@
         <w:rFonts w:asciiTheme="minorHAnsi" w:eastAsiaTheme="minorHAnsi" w:hAnsiTheme="minorHAnsi" w:cstheme="minorBidi"/>
         <w:sz w:val="22"/>
         <w:szCs w:val="22"/>
-        <w:lang w:val="en-IL" w:eastAsia="en-US" w:bidi="he-IL"/>
+        <w:lang w:eastAsia="en-US" w:bidi="he-IL"/>
       </w:rPr>
     </w:rPrDefault>
     <w:pPrDefault>
@@ -6197,7 +6770,6 @@
   <w:style w:type="character" w:default="1" w:styleId="DefaultParagraphFont">
     <w:name w:val="Default Paragraph Font"/>
     <w:uiPriority w:val="1"/>
-    <w:semiHidden/>
     <w:unhideWhenUsed/>
   </w:style>
   <w:style w:type="table" w:default="1" w:styleId="TableNormal">

</xml_diff>

<commit_message>
Final documents + our src & dst images
</commit_message>
<xml_diff>
--- a/assignment1_ID1_205387731_ID2_313472417.docx
+++ b/assignment1_ID1_205387731_ID2_313472417.docx
@@ -114,7 +114,29 @@
           <w:sz w:val="24"/>
           <w:szCs w:val="24"/>
         </w:rPr>
-        <w:t>Part A: Homography computation</w:t>
+        <w:t xml:space="preserve">Part A: </w:t>
+      </w:r>
+      <w:proofErr w:type="spellStart"/>
+      <w:r>
+        <w:rPr>
+          <w:rFonts w:asciiTheme="majorBidi" w:eastAsiaTheme="minorEastAsia" w:hAnsiTheme="majorBidi" w:cstheme="majorBidi"/>
+          <w:b/>
+          <w:bCs/>
+          <w:sz w:val="24"/>
+          <w:szCs w:val="24"/>
+        </w:rPr>
+        <w:t>Homography</w:t>
+      </w:r>
+      <w:proofErr w:type="spellEnd"/>
+      <w:r>
+        <w:rPr>
+          <w:rFonts w:asciiTheme="majorBidi" w:eastAsiaTheme="minorEastAsia" w:hAnsiTheme="majorBidi" w:cstheme="majorBidi"/>
+          <w:b/>
+          <w:bCs/>
+          <w:sz w:val="24"/>
+          <w:szCs w:val="24"/>
+        </w:rPr>
+        <w:t xml:space="preserve"> computation</w:t>
       </w:r>
     </w:p>
     <w:p>
@@ -197,7 +219,15 @@
                       <w:sz w:val="24"/>
                       <w:szCs w:val="24"/>
                     </w:rPr>
-                    <m:t>u'</m:t>
+                    <m:t>u</m:t>
+                  </m:r>
+                  <m:r>
+                    <w:rPr>
+                      <w:rFonts w:ascii="Cambria Math" w:hAnsi="Cambria Math" w:cstheme="majorBidi"/>
+                      <w:sz w:val="24"/>
+                      <w:szCs w:val="24"/>
+                    </w:rPr>
+                    <m:t>'</m:t>
                   </m:r>
                 </m:e>
                 <m:e>
@@ -207,7 +237,15 @@
                       <w:sz w:val="24"/>
                       <w:szCs w:val="24"/>
                     </w:rPr>
-                    <m:t>v'</m:t>
+                    <m:t>v</m:t>
+                  </m:r>
+                  <m:r>
+                    <w:rPr>
+                      <w:rFonts w:ascii="Cambria Math" w:hAnsi="Cambria Math" w:cstheme="majorBidi"/>
+                      <w:sz w:val="24"/>
+                      <w:szCs w:val="24"/>
+                    </w:rPr>
+                    <m:t>'</m:t>
                   </m:r>
                 </m:e>
                 <m:e>
@@ -642,7 +680,15 @@
               <w:sz w:val="24"/>
               <w:szCs w:val="24"/>
             </w:rPr>
-            <m:t>=H</m:t>
+            <m:t>=</m:t>
+          </m:r>
+          <m:r>
+            <w:rPr>
+              <w:rFonts w:ascii="Cambria Math" w:hAnsi="Cambria Math" w:cstheme="majorBidi"/>
+              <w:sz w:val="24"/>
+              <w:szCs w:val="24"/>
+            </w:rPr>
+            <m:t>H</m:t>
           </m:r>
           <m:d>
             <m:dPr>
@@ -2658,7 +2704,15 @@
                         <w:sz w:val="24"/>
                         <w:szCs w:val="24"/>
                       </w:rPr>
-                      <m:t>-u</m:t>
+                      <m:t>-</m:t>
+                    </m:r>
+                    <m:r>
+                      <w:rPr>
+                        <w:rFonts w:ascii="Cambria Math" w:eastAsiaTheme="minorEastAsia" w:hAnsi="Cambria Math" w:cstheme="majorBidi"/>
+                        <w:sz w:val="24"/>
+                        <w:szCs w:val="24"/>
+                      </w:rPr>
+                      <m:t>u</m:t>
                     </m:r>
                     <m:sSup>
                       <m:sSupPr>
@@ -3729,9 +3783,9 @@
           <w:szCs w:val="24"/>
         </w:rPr>
         <w:drawing>
-          <wp:inline distT="0" distB="0" distL="0" distR="0" wp14:anchorId="0E70CB8F" wp14:editId="33C9588A">
-            <wp:extent cx="3416342" cy="2562446"/>
-            <wp:effectExtent l="0" t="0" r="0" b="9525"/>
+          <wp:inline distT="0" distB="0" distL="0" distR="0" wp14:anchorId="0E70CB8F" wp14:editId="78602353">
+            <wp:extent cx="3813377" cy="2860244"/>
+            <wp:effectExtent l="0" t="0" r="0" b="0"/>
             <wp:docPr id="1" name="Picture 1"/>
             <wp:cNvGraphicFramePr>
               <a:graphicFrameLocks xmlns:a="http://schemas.openxmlformats.org/drawingml/2006/main" noChangeAspect="1"/>
@@ -3752,7 +3806,7 @@
                   <pic:spPr>
                     <a:xfrm>
                       <a:off x="0" y="0"/>
-                      <a:ext cx="3423718" cy="2567978"/>
+                      <a:ext cx="3825846" cy="2869597"/>
                     </a:xfrm>
                     <a:prstGeom prst="rect">
                       <a:avLst/>
@@ -3807,9 +3861,9 @@
           <w:szCs w:val="24"/>
         </w:rPr>
         <w:drawing>
-          <wp:inline distT="0" distB="0" distL="0" distR="0" wp14:anchorId="29E9E678" wp14:editId="0D3B4CA8">
-            <wp:extent cx="3417348" cy="2563200"/>
-            <wp:effectExtent l="0" t="0" r="0" b="8890"/>
+          <wp:inline distT="0" distB="0" distL="0" distR="0" wp14:anchorId="29E9E678" wp14:editId="42F118B7">
+            <wp:extent cx="3738067" cy="2803757"/>
+            <wp:effectExtent l="0" t="0" r="0" b="0"/>
             <wp:docPr id="2" name="Picture 2" descr="Graphical user interface&#10;&#10;Description automatically generated"/>
             <wp:cNvGraphicFramePr>
               <a:graphicFrameLocks xmlns:a="http://schemas.openxmlformats.org/drawingml/2006/main" noChangeAspect="1"/>
@@ -3830,7 +3884,7 @@
                   <pic:spPr>
                     <a:xfrm>
                       <a:off x="0" y="0"/>
-                      <a:ext cx="3417348" cy="2563200"/>
+                      <a:ext cx="3743052" cy="2807496"/>
                     </a:xfrm>
                     <a:prstGeom prst="rect">
                       <a:avLst/>
@@ -3952,7 +4006,25 @@
           <w:sz w:val="24"/>
           <w:szCs w:val="24"/>
         </w:rPr>
-        <w:t xml:space="preserve"> which is cause by problem b</w:t>
+        <w:t xml:space="preserve"> which is </w:t>
+      </w:r>
+      <w:proofErr w:type="gramStart"/>
+      <w:r>
+        <w:rPr>
+          <w:rFonts w:asciiTheme="majorBidi" w:hAnsiTheme="majorBidi" w:cstheme="majorBidi"/>
+          <w:sz w:val="24"/>
+          <w:szCs w:val="24"/>
+        </w:rPr>
+        <w:t>cause</w:t>
+      </w:r>
+      <w:proofErr w:type="gramEnd"/>
+      <w:r>
+        <w:rPr>
+          <w:rFonts w:asciiTheme="majorBidi" w:hAnsiTheme="majorBidi" w:cstheme="majorBidi"/>
+          <w:sz w:val="24"/>
+          <w:szCs w:val="24"/>
+        </w:rPr>
+        <w:t xml:space="preserve"> by problem b</w:t>
       </w:r>
       <w:r>
         <w:rPr>
@@ -4016,7 +4088,6 @@
           <w:sz w:val="24"/>
           <w:szCs w:val="24"/>
         </w:rPr>
-        <w:lastRenderedPageBreak/>
         <w:t>The resulting image:</w:t>
       </w:r>
     </w:p>
@@ -4091,7 +4162,32 @@
           <w:sz w:val="24"/>
           <w:szCs w:val="24"/>
         </w:rPr>
-        <w:t>In this case, the image is not as we expected. Due to some matching points being wrong the result is distorted. In (3) we calculated the homogr</w:t>
+        <w:t xml:space="preserve">In this case, the image is not as we expected. Due to some </w:t>
+      </w:r>
+      <w:r>
+        <w:rPr>
+          <w:rFonts w:asciiTheme="majorBidi" w:eastAsiaTheme="minorEastAsia" w:hAnsiTheme="majorBidi" w:cstheme="majorBidi"/>
+          <w:sz w:val="24"/>
+          <w:szCs w:val="24"/>
+        </w:rPr>
+        <w:t>mis</w:t>
+      </w:r>
+      <w:r>
+        <w:rPr>
+          <w:rFonts w:asciiTheme="majorBidi" w:eastAsiaTheme="minorEastAsia" w:hAnsiTheme="majorBidi" w:cstheme="majorBidi"/>
+          <w:sz w:val="24"/>
+          <w:szCs w:val="24"/>
+        </w:rPr>
+        <w:t xml:space="preserve">matching points the result is distorted. In (3) we calculated the </w:t>
+      </w:r>
+      <w:proofErr w:type="spellStart"/>
+      <w:r>
+        <w:rPr>
+          <w:rFonts w:asciiTheme="majorBidi" w:eastAsiaTheme="minorEastAsia" w:hAnsiTheme="majorBidi" w:cstheme="majorBidi"/>
+          <w:sz w:val="24"/>
+          <w:szCs w:val="24"/>
+        </w:rPr>
+        <w:t>homogr</w:t>
       </w:r>
       <w:r>
         <w:rPr>
@@ -4107,7 +4203,80 @@
           <w:sz w:val="24"/>
           <w:szCs w:val="24"/>
         </w:rPr>
-        <w:t xml:space="preserve">phy matrix when the matching point are perfect, and we can see that in this case where the matching points has </w:t>
+        <w:t>phy</w:t>
+      </w:r>
+      <w:proofErr w:type="spellEnd"/>
+      <w:r>
+        <w:rPr>
+          <w:rFonts w:asciiTheme="majorBidi" w:eastAsiaTheme="minorEastAsia" w:hAnsiTheme="majorBidi" w:cstheme="majorBidi"/>
+          <w:sz w:val="24"/>
+          <w:szCs w:val="24"/>
+        </w:rPr>
+        <w:t xml:space="preserve"> matrix when the matching point</w:t>
+      </w:r>
+      <w:r>
+        <w:rPr>
+          <w:rFonts w:asciiTheme="majorBidi" w:eastAsiaTheme="minorEastAsia" w:hAnsiTheme="majorBidi" w:cstheme="majorBidi"/>
+          <w:sz w:val="24"/>
+          <w:szCs w:val="24"/>
+        </w:rPr>
+        <w:t>s</w:t>
+      </w:r>
+      <w:r>
+        <w:rPr>
+          <w:rFonts w:asciiTheme="majorBidi" w:eastAsiaTheme="minorEastAsia" w:hAnsiTheme="majorBidi" w:cstheme="majorBidi"/>
+          <w:sz w:val="24"/>
+          <w:szCs w:val="24"/>
+        </w:rPr>
+        <w:t xml:space="preserve"> are perfect</w:t>
+      </w:r>
+      <w:r>
+        <w:rPr>
+          <w:rFonts w:asciiTheme="majorBidi" w:eastAsiaTheme="minorEastAsia" w:hAnsiTheme="majorBidi" w:cstheme="majorBidi"/>
+          <w:sz w:val="24"/>
+          <w:szCs w:val="24"/>
+        </w:rPr>
+        <w:t>ly matched between the source and the destination images</w:t>
+      </w:r>
+      <w:r>
+        <w:rPr>
+          <w:rFonts w:asciiTheme="majorBidi" w:eastAsiaTheme="minorEastAsia" w:hAnsiTheme="majorBidi" w:cstheme="majorBidi"/>
+          <w:sz w:val="24"/>
+          <w:szCs w:val="24"/>
+        </w:rPr>
+        <w:t>, and we can see that in this case</w:t>
+      </w:r>
+      <w:r>
+        <w:rPr>
+          <w:rFonts w:asciiTheme="majorBidi" w:eastAsiaTheme="minorEastAsia" w:hAnsiTheme="majorBidi" w:cstheme="majorBidi"/>
+          <w:sz w:val="24"/>
+          <w:szCs w:val="24"/>
+        </w:rPr>
+        <w:t>,</w:t>
+      </w:r>
+      <w:r>
+        <w:rPr>
+          <w:rFonts w:asciiTheme="majorBidi" w:eastAsiaTheme="minorEastAsia" w:hAnsiTheme="majorBidi" w:cstheme="majorBidi"/>
+          <w:sz w:val="24"/>
+          <w:szCs w:val="24"/>
+        </w:rPr>
+        <w:t xml:space="preserve"> where the matching points </w:t>
+      </w:r>
+      <w:r>
+        <w:rPr>
+          <w:rFonts w:asciiTheme="majorBidi" w:eastAsiaTheme="minorEastAsia" w:hAnsiTheme="majorBidi" w:cstheme="majorBidi"/>
+          <w:sz w:val="24"/>
+          <w:szCs w:val="24"/>
+        </w:rPr>
+        <w:t>include</w:t>
+      </w:r>
+      <w:r>
+        <w:rPr>
+          <w:rFonts w:asciiTheme="majorBidi" w:eastAsiaTheme="minorEastAsia" w:hAnsiTheme="majorBidi" w:cstheme="majorBidi"/>
+          <w:sz w:val="24"/>
+          <w:szCs w:val="24"/>
+        </w:rPr>
+        <w:t xml:space="preserve"> </w:t>
       </w:r>
       <w:r>
         <w:rPr>
@@ -4123,7 +4292,24 @@
           <w:sz w:val="24"/>
           <w:szCs w:val="24"/>
         </w:rPr>
-        <w:t xml:space="preserve"> the homogr</w:t>
+        <w:t>,</w:t>
+      </w:r>
+      <w:r>
+        <w:rPr>
+          <w:rFonts w:asciiTheme="majorBidi" w:eastAsiaTheme="minorEastAsia" w:hAnsiTheme="majorBidi" w:cstheme="majorBidi"/>
+          <w:sz w:val="24"/>
+          <w:szCs w:val="24"/>
+        </w:rPr>
+        <w:t xml:space="preserve"> the </w:t>
+      </w:r>
+      <w:proofErr w:type="spellStart"/>
+      <w:r>
+        <w:rPr>
+          <w:rFonts w:asciiTheme="majorBidi" w:eastAsiaTheme="minorEastAsia" w:hAnsiTheme="majorBidi" w:cstheme="majorBidi"/>
+          <w:sz w:val="24"/>
+          <w:szCs w:val="24"/>
+        </w:rPr>
+        <w:t>homogr</w:t>
       </w:r>
       <w:r>
         <w:rPr>
@@ -4139,7 +4325,16 @@
           <w:sz w:val="24"/>
           <w:szCs w:val="24"/>
         </w:rPr>
-        <w:t xml:space="preserve">phy matrix is also different. </w:t>
+        <w:t>phy</w:t>
+      </w:r>
+      <w:proofErr w:type="spellEnd"/>
+      <w:r>
+        <w:rPr>
+          <w:rFonts w:asciiTheme="majorBidi" w:eastAsiaTheme="minorEastAsia" w:hAnsiTheme="majorBidi" w:cstheme="majorBidi"/>
+          <w:sz w:val="24"/>
+          <w:szCs w:val="24"/>
+        </w:rPr>
+        <w:t xml:space="preserve"> matrix is also different. </w:t>
       </w:r>
     </w:p>
     <w:p>
@@ -4686,14 +4881,29 @@
           <w:sz w:val="24"/>
           <w:szCs w:val="24"/>
         </w:rPr>
-        <w:t xml:space="preserve">In class, we saw the following formula to find k –no. of iterations </w:t>
-      </w:r>
-      <w:r>
-        <w:rPr>
-          <w:rFonts w:asciiTheme="majorBidi" w:eastAsiaTheme="minorEastAsia" w:hAnsiTheme="majorBidi" w:cstheme="majorBidi"/>
-          <w:sz w:val="24"/>
-          <w:szCs w:val="24"/>
-          <w:u w:val="single"/>
+        <w:t>In class, we saw the following formula to find k –</w:t>
+      </w:r>
+      <w:r>
+        <w:rPr>
+          <w:rFonts w:asciiTheme="majorBidi" w:eastAsiaTheme="minorEastAsia" w:hAnsiTheme="majorBidi" w:cstheme="majorBidi"/>
+          <w:sz w:val="24"/>
+          <w:szCs w:val="24"/>
+        </w:rPr>
+        <w:t xml:space="preserve"> </w:t>
+      </w:r>
+      <w:r>
+        <w:rPr>
+          <w:rFonts w:asciiTheme="majorBidi" w:eastAsiaTheme="minorEastAsia" w:hAnsiTheme="majorBidi" w:cstheme="majorBidi"/>
+          <w:sz w:val="24"/>
+          <w:szCs w:val="24"/>
+        </w:rPr>
+        <w:t xml:space="preserve">no. of iterations </w:t>
+      </w:r>
+      <w:r>
+        <w:rPr>
+          <w:rFonts w:asciiTheme="majorBidi" w:eastAsiaTheme="minorEastAsia" w:hAnsiTheme="majorBidi" w:cstheme="majorBidi"/>
+          <w:sz w:val="24"/>
+          <w:szCs w:val="24"/>
         </w:rPr>
         <w:t>required</w:t>
       </w:r>
@@ -5011,6 +5221,7 @@
           <w:sz w:val="24"/>
           <w:szCs w:val="24"/>
         </w:rPr>
+        <w:lastRenderedPageBreak/>
         <w:t xml:space="preserve">As for </w:t>
       </w:r>
       <w:r>
@@ -5253,7 +5464,6 @@
           <w:sz w:val="24"/>
           <w:szCs w:val="24"/>
         </w:rPr>
-        <w:lastRenderedPageBreak/>
         <w:t xml:space="preserve"> </w:t>
       </w:r>
       <w:r>
@@ -5561,13 +5771,39 @@
           <w:szCs w:val="24"/>
         </w:rPr>
       </w:pPr>
-      <w:r>
-        <w:rPr>
-          <w:rFonts w:asciiTheme="majorBidi" w:eastAsiaTheme="minorEastAsia" w:hAnsiTheme="majorBidi" w:cstheme="majorBidi"/>
-          <w:sz w:val="24"/>
-          <w:szCs w:val="24"/>
-        </w:rPr>
-        <w:t>In order to cover all options, given 30 match points, assuming we don’t choose the same</w:t>
+      <w:proofErr w:type="gramStart"/>
+      <w:r>
+        <w:rPr>
+          <w:rFonts w:asciiTheme="majorBidi" w:eastAsiaTheme="minorEastAsia" w:hAnsiTheme="majorBidi" w:cstheme="majorBidi"/>
+          <w:sz w:val="24"/>
+          <w:szCs w:val="24"/>
+        </w:rPr>
+        <w:t>In order to</w:t>
+      </w:r>
+      <w:proofErr w:type="gramEnd"/>
+      <w:r>
+        <w:rPr>
+          <w:rFonts w:asciiTheme="majorBidi" w:eastAsiaTheme="minorEastAsia" w:hAnsiTheme="majorBidi" w:cstheme="majorBidi"/>
+          <w:sz w:val="24"/>
+          <w:szCs w:val="24"/>
+        </w:rPr>
+        <w:t xml:space="preserve"> cover all options, given 30 match points, </w:t>
+      </w:r>
+      <w:r>
+        <w:rPr>
+          <w:rFonts w:asciiTheme="majorBidi" w:eastAsiaTheme="minorEastAsia" w:hAnsiTheme="majorBidi" w:cstheme="majorBidi"/>
+          <w:sz w:val="24"/>
+          <w:szCs w:val="24"/>
+        </w:rPr>
+        <w:t xml:space="preserve">and </w:t>
+      </w:r>
+      <w:r>
+        <w:rPr>
+          <w:rFonts w:asciiTheme="majorBidi" w:eastAsiaTheme="minorEastAsia" w:hAnsiTheme="majorBidi" w:cstheme="majorBidi"/>
+          <w:sz w:val="24"/>
+          <w:szCs w:val="24"/>
+        </w:rPr>
+        <w:t>assuming we don’t choose the same</w:t>
       </w:r>
       <w:r>
         <w:rPr>
@@ -5583,7 +5819,23 @@
           <w:sz w:val="24"/>
           <w:szCs w:val="24"/>
         </w:rPr>
-        <w:t xml:space="preserve"> four points more than once, </w:t>
+        <w:t xml:space="preserve"> four points more than once</w:t>
+      </w:r>
+      <w:r>
+        <w:rPr>
+          <w:rFonts w:asciiTheme="majorBidi" w:eastAsiaTheme="minorEastAsia" w:hAnsiTheme="majorBidi" w:cstheme="majorBidi"/>
+          <w:sz w:val="24"/>
+          <w:szCs w:val="24"/>
+        </w:rPr>
+        <w:t>:</w:t>
+      </w:r>
+      <w:r>
+        <w:rPr>
+          <w:rFonts w:asciiTheme="majorBidi" w:eastAsiaTheme="minorEastAsia" w:hAnsiTheme="majorBidi" w:cstheme="majorBidi"/>
+          <w:sz w:val="24"/>
+          <w:szCs w:val="24"/>
+        </w:rPr>
+        <w:t xml:space="preserve"> </w:t>
       </w:r>
       <m:oMath>
         <m:r>
@@ -5658,7 +5910,23 @@
             <w:sz w:val="24"/>
             <w:szCs w:val="24"/>
           </w:rPr>
-          <m:t>=27405</m:t>
+          <m:t>=27</m:t>
+        </m:r>
+        <m:r>
+          <w:rPr>
+            <w:rFonts w:ascii="Cambria Math" w:eastAsiaTheme="minorEastAsia" w:hAnsi="Cambria Math" w:cstheme="majorBidi"/>
+            <w:sz w:val="24"/>
+            <w:szCs w:val="24"/>
+          </w:rPr>
+          <m:t>,</m:t>
+        </m:r>
+        <m:r>
+          <w:rPr>
+            <w:rFonts w:ascii="Cambria Math" w:eastAsiaTheme="minorEastAsia" w:hAnsi="Cambria Math" w:cstheme="majorBidi"/>
+            <w:sz w:val="24"/>
+            <w:szCs w:val="24"/>
+          </w:rPr>
+          <m:t>405</m:t>
         </m:r>
       </m:oMath>
       <w:r>
@@ -5729,7 +5997,25 @@
           <w:sz w:val="24"/>
           <w:szCs w:val="24"/>
         </w:rPr>
-        <w:t>RANSAC homography:</w:t>
+        <w:t xml:space="preserve">RANSAC </w:t>
+      </w:r>
+      <w:proofErr w:type="spellStart"/>
+      <w:r>
+        <w:rPr>
+          <w:rFonts w:asciiTheme="majorBidi" w:eastAsiaTheme="minorEastAsia" w:hAnsiTheme="majorBidi" w:cstheme="majorBidi"/>
+          <w:sz w:val="24"/>
+          <w:szCs w:val="24"/>
+        </w:rPr>
+        <w:t>homography</w:t>
+      </w:r>
+      <w:proofErr w:type="spellEnd"/>
+      <w:r>
+        <w:rPr>
+          <w:rFonts w:asciiTheme="majorBidi" w:eastAsiaTheme="minorEastAsia" w:hAnsiTheme="majorBidi" w:cstheme="majorBidi"/>
+          <w:sz w:val="24"/>
+          <w:szCs w:val="24"/>
+        </w:rPr>
+        <w:t>:</w:t>
       </w:r>
       <w:r>
         <w:rPr>
@@ -5791,7 +6077,23 @@
                         <w:sz w:val="24"/>
                         <w:szCs w:val="24"/>
                       </w:rPr>
-                      <m:t xml:space="preserve"> -1.12313781*</m:t>
+                      <m:t xml:space="preserve"> </m:t>
+                    </m:r>
+                    <m:r>
+                      <w:rPr>
+                        <w:rFonts w:ascii="Cambria Math" w:eastAsiaTheme="minorEastAsia" w:hAnsi="Cambria Math" w:cstheme="majorBidi"/>
+                        <w:sz w:val="24"/>
+                        <w:szCs w:val="24"/>
+                      </w:rPr>
+                      <m:t>-1.12313781</m:t>
+                    </m:r>
+                    <m:r>
+                      <w:rPr>
+                        <w:rFonts w:ascii="Cambria Math" w:eastAsiaTheme="minorEastAsia" w:hAnsi="Cambria Math" w:cstheme="majorBidi"/>
+                        <w:sz w:val="24"/>
+                        <w:szCs w:val="24"/>
+                      </w:rPr>
+                      <m:t>*</m:t>
                     </m:r>
                     <m:sSup>
                       <m:sSupPr>
@@ -5833,7 +6135,15 @@
                         <w:sz w:val="24"/>
                         <w:szCs w:val="24"/>
                       </w:rPr>
-                      <m:t>-1.64757662*</m:t>
+                      <m:t>-1.64757662</m:t>
+                    </m:r>
+                    <m:r>
+                      <w:rPr>
+                        <w:rFonts w:ascii="Cambria Math" w:eastAsiaTheme="minorEastAsia" w:hAnsi="Cambria Math" w:cstheme="majorBidi"/>
+                        <w:sz w:val="24"/>
+                        <w:szCs w:val="24"/>
+                      </w:rPr>
+                      <m:t>*</m:t>
                     </m:r>
                     <m:sSup>
                       <m:sSupPr>
@@ -5919,7 +6229,7 @@
                         <w:sz w:val="24"/>
                         <w:szCs w:val="24"/>
                       </w:rPr>
-                      <m:t>[-1.05117245*</m:t>
+                      <m:t>-1.05117245*</m:t>
                     </m:r>
                     <m:sSup>
                       <m:sSupPr>
@@ -6295,7 +6605,7 @@
           <w:sz w:val="24"/>
           <w:szCs w:val="24"/>
         </w:rPr>
-        <w:t>The homagraphy transformation is identical (</w:t>
+        <w:t xml:space="preserve">The </w:t>
       </w:r>
       <w:r>
         <w:rPr>
@@ -6304,7 +6614,7 @@
           <w:sz w:val="24"/>
           <w:szCs w:val="24"/>
         </w:rPr>
-        <w:t>with negative sign</w:t>
+        <w:t>transformation coefficients</w:t>
       </w:r>
       <w:r>
         <w:rPr>
@@ -6313,20 +6623,19 @@
           <w:sz w:val="24"/>
           <w:szCs w:val="24"/>
         </w:rPr>
-        <w:t>) to the one presented in section 3 where we used perfect match points, so the purpose of the RANSAC algorithm to remove outliers and gain a cleaner result has worked.  The image is also identical to the image gained when using the perfect matches (section 5) as opposed to the image gained when there were outliers in the match points. (section 7) – also implying the RANSAC has worked.</w:t>
-      </w:r>
-    </w:p>
-    <w:p>
-      <w:pPr>
-        <w:pStyle w:val="ListParagraph"/>
-        <w:spacing w:line="360" w:lineRule="auto"/>
+        <w:t xml:space="preserve"> </w:t>
+      </w:r>
+      <w:proofErr w:type="spellStart"/>
+      <w:r>
         <w:rPr>
           <w:rFonts w:ascii="Cambria Math" w:eastAsiaTheme="minorEastAsia" w:hAnsi="Cambria Math" w:cstheme="majorBidi"/>
           <w:iCs/>
           <w:sz w:val="24"/>
           <w:szCs w:val="24"/>
         </w:rPr>
-      </w:pPr>
+        <w:t>homography</w:t>
+      </w:r>
+      <w:proofErr w:type="spellEnd"/>
       <w:r>
         <w:rPr>
           <w:rFonts w:ascii="Cambria Math" w:eastAsiaTheme="minorEastAsia" w:hAnsi="Cambria Math" w:cstheme="majorBidi"/>
@@ -6334,7 +6643,71 @@
           <w:sz w:val="24"/>
           <w:szCs w:val="24"/>
         </w:rPr>
-        <w:t xml:space="preserve"> </w:t>
+        <w:t xml:space="preserve"> matrix is</w:t>
+      </w:r>
+      <w:r>
+        <w:rPr>
+          <w:rFonts w:ascii="Cambria Math" w:eastAsiaTheme="minorEastAsia" w:hAnsi="Cambria Math" w:cstheme="majorBidi"/>
+          <w:iCs/>
+          <w:sz w:val="24"/>
+          <w:szCs w:val="24"/>
+        </w:rPr>
+        <w:t xml:space="preserve"> identical (</w:t>
+      </w:r>
+      <w:r>
+        <w:rPr>
+          <w:rFonts w:ascii="Cambria Math" w:eastAsiaTheme="minorEastAsia" w:hAnsi="Cambria Math" w:cstheme="majorBidi"/>
+          <w:iCs/>
+          <w:sz w:val="24"/>
+          <w:szCs w:val="24"/>
+        </w:rPr>
+        <w:t>with negative sign</w:t>
+      </w:r>
+      <w:r>
+        <w:rPr>
+          <w:rFonts w:ascii="Cambria Math" w:eastAsiaTheme="minorEastAsia" w:hAnsi="Cambria Math" w:cstheme="majorBidi"/>
+          <w:iCs/>
+          <w:sz w:val="24"/>
+          <w:szCs w:val="24"/>
+        </w:rPr>
+        <w:t xml:space="preserve">) to the one presented in section 3 where we used perfect match points, so the purpose of the RANSAC algorithm to remove outliers and gain a cleaner </w:t>
+      </w:r>
+      <w:r>
+        <w:rPr>
+          <w:rFonts w:ascii="Cambria Math" w:eastAsiaTheme="minorEastAsia" w:hAnsi="Cambria Math" w:cstheme="majorBidi"/>
+          <w:iCs/>
+          <w:sz w:val="24"/>
+          <w:szCs w:val="24"/>
+        </w:rPr>
+        <w:lastRenderedPageBreak/>
+        <w:t>result has worked.  The image is also identical to the image gained when using the perfect matches (section 5) as opposed to the image gained when there were outliers in the match points (</w:t>
+      </w:r>
+      <w:r>
+        <w:rPr>
+          <w:rFonts w:ascii="Cambria Math" w:eastAsiaTheme="minorEastAsia" w:hAnsi="Cambria Math" w:cstheme="majorBidi"/>
+          <w:iCs/>
+          <w:sz w:val="24"/>
+          <w:szCs w:val="24"/>
+        </w:rPr>
+        <w:t>Section</w:t>
+      </w:r>
+      <w:r>
+        <w:rPr>
+          <w:rFonts w:ascii="Cambria Math" w:eastAsiaTheme="minorEastAsia" w:hAnsi="Cambria Math" w:cstheme="majorBidi"/>
+          <w:iCs/>
+          <w:sz w:val="24"/>
+          <w:szCs w:val="24"/>
+        </w:rPr>
+        <w:t xml:space="preserve"> 7)</w:t>
+      </w:r>
+      <w:r>
+        <w:rPr>
+          <w:rFonts w:ascii="Cambria Math" w:eastAsiaTheme="minorEastAsia" w:hAnsi="Cambria Math" w:cstheme="majorBidi"/>
+          <w:iCs/>
+          <w:sz w:val="24"/>
+          <w:szCs w:val="24"/>
+        </w:rPr>
+        <w:t xml:space="preserve">. </w:t>
       </w:r>
     </w:p>
     <w:p>
@@ -6369,6 +6742,7 @@
         <w:rPr>
           <w:rFonts w:ascii="Cambria Math" w:eastAsiaTheme="minorEastAsia" w:hAnsi="Cambria Math" w:cstheme="majorBidi"/>
           <w:iCs/>
+          <w:noProof/>
           <w:sz w:val="24"/>
           <w:szCs w:val="24"/>
         </w:rPr>
@@ -6445,7 +6819,43 @@
           <w:sz w:val="24"/>
           <w:szCs w:val="24"/>
         </w:rPr>
-        <w:t xml:space="preserve"> has filled the black “holes” that we can see in section 12 – with is one of the main issues that forward mapping has. </w:t>
+        <w:t xml:space="preserve"> has filled the black “holes” that we can see in section 12 – </w:t>
+      </w:r>
+      <w:r>
+        <w:rPr>
+          <w:rFonts w:ascii="Cambria Math" w:eastAsiaTheme="minorEastAsia" w:hAnsi="Cambria Math" w:cstheme="majorBidi"/>
+          <w:iCs/>
+          <w:sz w:val="24"/>
+          <w:szCs w:val="24"/>
+        </w:rPr>
+        <w:t>which</w:t>
+      </w:r>
+      <w:r>
+        <w:rPr>
+          <w:rFonts w:ascii="Cambria Math" w:eastAsiaTheme="minorEastAsia" w:hAnsi="Cambria Math" w:cstheme="majorBidi"/>
+          <w:iCs/>
+          <w:sz w:val="24"/>
+          <w:szCs w:val="24"/>
+        </w:rPr>
+        <w:t xml:space="preserve"> is one of the main issues that forward mapping </w:t>
+      </w:r>
+      <w:r>
+        <w:rPr>
+          <w:rFonts w:ascii="Cambria Math" w:eastAsiaTheme="minorEastAsia" w:hAnsi="Cambria Math" w:cstheme="majorBidi"/>
+          <w:iCs/>
+          <w:sz w:val="24"/>
+          <w:szCs w:val="24"/>
+        </w:rPr>
+        <w:t>suffers from</w:t>
+      </w:r>
+      <w:r>
+        <w:rPr>
+          <w:rFonts w:ascii="Cambria Math" w:eastAsiaTheme="minorEastAsia" w:hAnsi="Cambria Math" w:cstheme="majorBidi"/>
+          <w:iCs/>
+          <w:sz w:val="24"/>
+          <w:szCs w:val="24"/>
+        </w:rPr>
+        <w:t xml:space="preserve">. </w:t>
       </w:r>
     </w:p>
     <w:p>
@@ -6511,6 +6921,51 @@
           <w:szCs w:val="24"/>
         </w:rPr>
       </w:pPr>
+      <w:r>
+        <w:rPr>
+          <w:rFonts w:ascii="Cambria Math" w:eastAsiaTheme="minorEastAsia" w:hAnsi="Cambria Math" w:cstheme="majorBidi"/>
+          <w:iCs/>
+          <w:sz w:val="24"/>
+          <w:szCs w:val="24"/>
+        </w:rPr>
+        <w:t xml:space="preserve">The output panorama image of the ‘panorama’ function for src.jpg and </w:t>
+      </w:r>
+      <w:r>
+        <w:rPr>
+          <w:rFonts w:ascii="Cambria Math" w:eastAsiaTheme="minorEastAsia" w:hAnsi="Cambria Math" w:cstheme="majorBidi"/>
+          <w:iCs/>
+          <w:sz w:val="24"/>
+          <w:szCs w:val="24"/>
+        </w:rPr>
+        <w:t>dst.jpg</w:t>
+      </w:r>
+      <w:r>
+        <w:rPr>
+          <w:rFonts w:ascii="Cambria Math" w:eastAsiaTheme="minorEastAsia" w:hAnsi="Cambria Math" w:cstheme="majorBidi"/>
+          <w:iCs/>
+          <w:sz w:val="24"/>
+          <w:szCs w:val="24"/>
+        </w:rPr>
+        <w:t xml:space="preserve"> images</w:t>
+      </w:r>
+      <w:r>
+        <w:rPr>
+          <w:rFonts w:ascii="Cambria Math" w:eastAsiaTheme="minorEastAsia" w:hAnsi="Cambria Math" w:cstheme="majorBidi"/>
+          <w:iCs/>
+          <w:sz w:val="24"/>
+          <w:szCs w:val="24"/>
+        </w:rPr>
+        <w:t>, setting 80% inliers and max. error of 25 pixels</w:t>
+      </w:r>
+      <w:r>
+        <w:rPr>
+          <w:rFonts w:ascii="Cambria Math" w:eastAsiaTheme="minorEastAsia" w:hAnsi="Cambria Math" w:cstheme="majorBidi"/>
+          <w:iCs/>
+          <w:sz w:val="24"/>
+          <w:szCs w:val="24"/>
+        </w:rPr>
+        <w:t>:</w:t>
+      </w:r>
     </w:p>
     <w:p>
       <w:pPr>
@@ -6528,13 +6983,14 @@
         <w:rPr>
           <w:rFonts w:ascii="Cambria Math" w:eastAsiaTheme="minorEastAsia" w:hAnsi="Cambria Math" w:cstheme="majorBidi"/>
           <w:iCs/>
+          <w:noProof/>
           <w:sz w:val="24"/>
           <w:szCs w:val="24"/>
         </w:rPr>
         <w:drawing>
-          <wp:inline distT="0" distB="0" distL="0" distR="0" wp14:anchorId="052229FB" wp14:editId="27484A66">
-            <wp:extent cx="5082371" cy="2806860"/>
-            <wp:effectExtent l="0" t="0" r="4445" b="0"/>
+          <wp:inline distT="0" distB="0" distL="0" distR="0" wp14:anchorId="052229FB" wp14:editId="0ED5B773">
+            <wp:extent cx="5081598" cy="2326234"/>
+            <wp:effectExtent l="0" t="0" r="5080" b="0"/>
             <wp:docPr id="6" name="Picture 6"/>
             <wp:cNvGraphicFramePr>
               <a:graphicFrameLocks xmlns:a="http://schemas.openxmlformats.org/drawingml/2006/main" noChangeAspect="1"/>
@@ -6548,13 +7004,13 @@
                   </pic:nvPicPr>
                   <pic:blipFill rotWithShape="1">
                     <a:blip r:embed="rId10"/>
-                    <a:srcRect t="14452" b="11916"/>
+                    <a:srcRect t="20209" b="18758"/>
                     <a:stretch/>
                   </pic:blipFill>
                   <pic:spPr bwMode="auto">
                     <a:xfrm>
                       <a:off x="0" y="0"/>
-                      <a:ext cx="5091857" cy="2812099"/>
+                      <a:ext cx="5091857" cy="2330931"/>
                     </a:xfrm>
                     <a:prstGeom prst="rect">
                       <a:avLst/>
@@ -6574,6 +7030,365 @@
           </wp:inline>
         </w:drawing>
       </w:r>
+    </w:p>
+    <w:p>
+      <w:pPr>
+        <w:pStyle w:val="ListParagraph"/>
+        <w:numPr>
+          <w:ilvl w:val="0"/>
+          <w:numId w:val="1"/>
+        </w:numPr>
+        <w:spacing w:line="360" w:lineRule="auto"/>
+        <w:rPr>
+          <w:rFonts w:ascii="Cambria Math" w:eastAsiaTheme="minorEastAsia" w:hAnsi="Cambria Math" w:cstheme="majorBidi"/>
+          <w:iCs/>
+          <w:sz w:val="24"/>
+          <w:szCs w:val="24"/>
+        </w:rPr>
+      </w:pPr>
+      <w:r>
+        <w:rPr>
+          <w:rFonts w:ascii="Cambria Math" w:eastAsiaTheme="minorEastAsia" w:hAnsi="Cambria Math" w:cstheme="majorBidi"/>
+          <w:iCs/>
+          <w:sz w:val="24"/>
+          <w:szCs w:val="24"/>
+        </w:rPr>
+        <w:t>Our own source image (with marked match points):</w:t>
+      </w:r>
+    </w:p>
+    <w:p>
+      <w:pPr>
+        <w:pStyle w:val="ListParagraph"/>
+        <w:spacing w:line="360" w:lineRule="auto"/>
+        <w:jc w:val="center"/>
+        <w:rPr>
+          <w:rFonts w:ascii="Cambria Math" w:eastAsiaTheme="minorEastAsia" w:hAnsi="Cambria Math" w:cstheme="majorBidi"/>
+          <w:iCs/>
+          <w:sz w:val="24"/>
+          <w:szCs w:val="24"/>
+        </w:rPr>
+      </w:pPr>
+      <w:r>
+        <w:rPr>
+          <w:rFonts w:ascii="Cambria Math" w:eastAsiaTheme="minorEastAsia" w:hAnsi="Cambria Math" w:cstheme="majorBidi"/>
+          <w:iCs/>
+          <w:sz w:val="24"/>
+          <w:szCs w:val="24"/>
+        </w:rPr>
+        <w:lastRenderedPageBreak/>
+        <w:drawing>
+          <wp:inline distT="0" distB="0" distL="0" distR="0" wp14:anchorId="4CB09C07" wp14:editId="0D566AF4">
+            <wp:extent cx="3974123" cy="3104092"/>
+            <wp:effectExtent l="0" t="0" r="7620" b="1270"/>
+            <wp:docPr id="9" name="Picture 9"/>
+            <wp:cNvGraphicFramePr>
+              <a:graphicFrameLocks xmlns:a="http://schemas.openxmlformats.org/drawingml/2006/main" noChangeAspect="1"/>
+            </wp:cNvGraphicFramePr>
+            <a:graphic xmlns:a="http://schemas.openxmlformats.org/drawingml/2006/main">
+              <a:graphicData uri="http://schemas.openxmlformats.org/drawingml/2006/picture">
+                <pic:pic xmlns:pic="http://schemas.openxmlformats.org/drawingml/2006/picture">
+                  <pic:nvPicPr>
+                    <pic:cNvPr id="1" name=""/>
+                    <pic:cNvPicPr/>
+                  </pic:nvPicPr>
+                  <pic:blipFill>
+                    <a:blip r:embed="rId11"/>
+                    <a:stretch>
+                      <a:fillRect/>
+                    </a:stretch>
+                  </pic:blipFill>
+                  <pic:spPr>
+                    <a:xfrm>
+                      <a:off x="0" y="0"/>
+                      <a:ext cx="3983176" cy="3111163"/>
+                    </a:xfrm>
+                    <a:prstGeom prst="rect">
+                      <a:avLst/>
+                    </a:prstGeom>
+                  </pic:spPr>
+                </pic:pic>
+              </a:graphicData>
+            </a:graphic>
+          </wp:inline>
+        </w:drawing>
+      </w:r>
+    </w:p>
+    <w:p>
+      <w:pPr>
+        <w:pStyle w:val="ListParagraph"/>
+        <w:spacing w:line="360" w:lineRule="auto"/>
+        <w:rPr>
+          <w:rFonts w:ascii="Cambria Math" w:eastAsiaTheme="minorEastAsia" w:hAnsi="Cambria Math" w:cstheme="majorBidi"/>
+          <w:iCs/>
+          <w:sz w:val="24"/>
+          <w:szCs w:val="24"/>
+        </w:rPr>
+      </w:pPr>
+      <w:r>
+        <w:rPr>
+          <w:rFonts w:ascii="Cambria Math" w:eastAsiaTheme="minorEastAsia" w:hAnsi="Cambria Math" w:cstheme="majorBidi"/>
+          <w:iCs/>
+          <w:sz w:val="24"/>
+          <w:szCs w:val="24"/>
+        </w:rPr>
+        <w:t>Our own destination image (with marked match points):</w:t>
+      </w:r>
+    </w:p>
+    <w:p>
+      <w:pPr>
+        <w:pStyle w:val="ListParagraph"/>
+        <w:spacing w:line="360" w:lineRule="auto"/>
+        <w:jc w:val="center"/>
+        <w:rPr>
+          <w:rFonts w:ascii="Cambria Math" w:eastAsiaTheme="minorEastAsia" w:hAnsi="Cambria Math" w:cstheme="majorBidi"/>
+          <w:iCs/>
+          <w:sz w:val="24"/>
+          <w:szCs w:val="24"/>
+        </w:rPr>
+      </w:pPr>
+      <w:r>
+        <w:rPr>
+          <w:rFonts w:ascii="Cambria Math" w:eastAsiaTheme="minorEastAsia" w:hAnsi="Cambria Math" w:cstheme="majorBidi"/>
+          <w:iCs/>
+          <w:sz w:val="24"/>
+          <w:szCs w:val="24"/>
+        </w:rPr>
+        <w:drawing>
+          <wp:inline distT="0" distB="0" distL="0" distR="0" wp14:anchorId="11DCA91B" wp14:editId="29FAAD73">
+            <wp:extent cx="3977863" cy="3112477"/>
+            <wp:effectExtent l="0" t="0" r="3810" b="0"/>
+            <wp:docPr id="10" name="Picture 10"/>
+            <wp:cNvGraphicFramePr>
+              <a:graphicFrameLocks xmlns:a="http://schemas.openxmlformats.org/drawingml/2006/main" noChangeAspect="1"/>
+            </wp:cNvGraphicFramePr>
+            <a:graphic xmlns:a="http://schemas.openxmlformats.org/drawingml/2006/main">
+              <a:graphicData uri="http://schemas.openxmlformats.org/drawingml/2006/picture">
+                <pic:pic xmlns:pic="http://schemas.openxmlformats.org/drawingml/2006/picture">
+                  <pic:nvPicPr>
+                    <pic:cNvPr id="1" name=""/>
+                    <pic:cNvPicPr/>
+                  </pic:nvPicPr>
+                  <pic:blipFill>
+                    <a:blip r:embed="rId12"/>
+                    <a:stretch>
+                      <a:fillRect/>
+                    </a:stretch>
+                  </pic:blipFill>
+                  <pic:spPr>
+                    <a:xfrm>
+                      <a:off x="0" y="0"/>
+                      <a:ext cx="3984795" cy="3117901"/>
+                    </a:xfrm>
+                    <a:prstGeom prst="rect">
+                      <a:avLst/>
+                    </a:prstGeom>
+                  </pic:spPr>
+                </pic:pic>
+              </a:graphicData>
+            </a:graphic>
+          </wp:inline>
+        </w:drawing>
+      </w:r>
+    </w:p>
+    <w:p>
+      <w:pPr>
+        <w:pStyle w:val="ListParagraph"/>
+        <w:spacing w:line="360" w:lineRule="auto"/>
+        <w:rPr>
+          <w:rFonts w:ascii="Cambria Math" w:eastAsiaTheme="minorEastAsia" w:hAnsi="Cambria Math" w:cstheme="majorBidi"/>
+          <w:iCs/>
+          <w:sz w:val="24"/>
+          <w:szCs w:val="24"/>
+        </w:rPr>
+      </w:pPr>
+      <w:r>
+        <w:rPr>
+          <w:rFonts w:ascii="Cambria Math" w:eastAsiaTheme="minorEastAsia" w:hAnsi="Cambria Math" w:cstheme="majorBidi"/>
+          <w:iCs/>
+          <w:sz w:val="24"/>
+          <w:szCs w:val="24"/>
+        </w:rPr>
+        <w:t>The marked match points in the source and the destination images consist of 4 mismatched points.</w:t>
+      </w:r>
+    </w:p>
+    <w:p>
+      <w:pPr>
+        <w:pStyle w:val="ListParagraph"/>
+        <w:spacing w:line="360" w:lineRule="auto"/>
+        <w:rPr>
+          <w:rFonts w:ascii="Cambria Math" w:eastAsiaTheme="minorEastAsia" w:hAnsi="Cambria Math" w:cstheme="majorBidi"/>
+          <w:iCs/>
+          <w:sz w:val="24"/>
+          <w:szCs w:val="24"/>
+        </w:rPr>
+      </w:pPr>
+    </w:p>
+    <w:p>
+      <w:pPr>
+        <w:pStyle w:val="ListParagraph"/>
+        <w:spacing w:line="360" w:lineRule="auto"/>
+        <w:rPr>
+          <w:rFonts w:ascii="Cambria Math" w:eastAsiaTheme="minorEastAsia" w:hAnsi="Cambria Math" w:cstheme="majorBidi"/>
+          <w:iCs/>
+          <w:sz w:val="24"/>
+          <w:szCs w:val="24"/>
+        </w:rPr>
+      </w:pPr>
+      <w:r>
+        <w:rPr>
+          <w:rFonts w:ascii="Cambria Math" w:eastAsiaTheme="minorEastAsia" w:hAnsi="Cambria Math" w:cstheme="majorBidi"/>
+          <w:iCs/>
+          <w:sz w:val="24"/>
+          <w:szCs w:val="24"/>
+        </w:rPr>
+        <w:t>The output panorama image of our own images:</w:t>
+      </w:r>
+    </w:p>
+    <w:p>
+      <w:pPr>
+        <w:pStyle w:val="ListParagraph"/>
+        <w:spacing w:line="360" w:lineRule="auto"/>
+        <w:jc w:val="center"/>
+        <w:rPr>
+          <w:rFonts w:ascii="Cambria Math" w:eastAsiaTheme="minorEastAsia" w:hAnsi="Cambria Math" w:cstheme="majorBidi"/>
+          <w:iCs/>
+          <w:sz w:val="24"/>
+          <w:szCs w:val="24"/>
+        </w:rPr>
+      </w:pPr>
+      <w:r>
+        <w:rPr>
+          <w:rFonts w:ascii="Cambria Math" w:eastAsiaTheme="minorEastAsia" w:hAnsi="Cambria Math" w:cstheme="majorBidi"/>
+          <w:iCs/>
+          <w:sz w:val="24"/>
+          <w:szCs w:val="24"/>
+        </w:rPr>
+        <w:lastRenderedPageBreak/>
+        <w:drawing>
+          <wp:inline distT="0" distB="0" distL="0" distR="0" wp14:anchorId="5FAC252C" wp14:editId="522C0418">
+            <wp:extent cx="4587098" cy="3201720"/>
+            <wp:effectExtent l="0" t="0" r="4445" b="0"/>
+            <wp:docPr id="7" name="Picture 7"/>
+            <wp:cNvGraphicFramePr>
+              <a:graphicFrameLocks xmlns:a="http://schemas.openxmlformats.org/drawingml/2006/main" noChangeAspect="1"/>
+            </wp:cNvGraphicFramePr>
+            <a:graphic xmlns:a="http://schemas.openxmlformats.org/drawingml/2006/main">
+              <a:graphicData uri="http://schemas.openxmlformats.org/drawingml/2006/picture">
+                <pic:pic xmlns:pic="http://schemas.openxmlformats.org/drawingml/2006/picture">
+                  <pic:nvPicPr>
+                    <pic:cNvPr id="1" name=""/>
+                    <pic:cNvPicPr/>
+                  </pic:nvPicPr>
+                  <pic:blipFill>
+                    <a:blip r:embed="rId13"/>
+                    <a:stretch>
+                      <a:fillRect/>
+                    </a:stretch>
+                  </pic:blipFill>
+                  <pic:spPr>
+                    <a:xfrm>
+                      <a:off x="0" y="0"/>
+                      <a:ext cx="4610822" cy="3218279"/>
+                    </a:xfrm>
+                    <a:prstGeom prst="rect">
+                      <a:avLst/>
+                    </a:prstGeom>
+                  </pic:spPr>
+                </pic:pic>
+              </a:graphicData>
+            </a:graphic>
+          </wp:inline>
+        </w:drawing>
+      </w:r>
+    </w:p>
+    <w:p>
+      <w:pPr>
+        <w:pStyle w:val="ListParagraph"/>
+        <w:spacing w:line="360" w:lineRule="auto"/>
+        <w:rPr>
+          <w:rFonts w:ascii="Cambria Math" w:eastAsiaTheme="minorEastAsia" w:hAnsi="Cambria Math" w:cstheme="majorBidi"/>
+          <w:iCs/>
+          <w:sz w:val="24"/>
+          <w:szCs w:val="24"/>
+        </w:rPr>
+      </w:pPr>
+      <w:r>
+        <w:rPr>
+          <w:rFonts w:ascii="Cambria Math" w:eastAsiaTheme="minorEastAsia" w:hAnsi="Cambria Math" w:cstheme="majorBidi"/>
+          <w:iCs/>
+          <w:sz w:val="24"/>
+          <w:szCs w:val="24"/>
+        </w:rPr>
+        <w:t>Reversed panorama image:</w:t>
+      </w:r>
+    </w:p>
+    <w:p>
+      <w:pPr>
+        <w:pStyle w:val="ListParagraph"/>
+        <w:spacing w:line="360" w:lineRule="auto"/>
+        <w:jc w:val="center"/>
+        <w:rPr>
+          <w:rFonts w:ascii="Cambria Math" w:eastAsiaTheme="minorEastAsia" w:hAnsi="Cambria Math" w:cstheme="majorBidi"/>
+          <w:iCs/>
+          <w:sz w:val="24"/>
+          <w:szCs w:val="24"/>
+        </w:rPr>
+      </w:pPr>
+      <w:r>
+        <w:rPr>
+          <w:rFonts w:ascii="Cambria Math" w:eastAsiaTheme="minorEastAsia" w:hAnsi="Cambria Math" w:cstheme="majorBidi"/>
+          <w:iCs/>
+          <w:sz w:val="24"/>
+          <w:szCs w:val="24"/>
+        </w:rPr>
+        <w:drawing>
+          <wp:inline distT="0" distB="0" distL="0" distR="0" wp14:anchorId="179C523C" wp14:editId="4FBD22C9">
+            <wp:extent cx="4536831" cy="3182718"/>
+            <wp:effectExtent l="0" t="0" r="0" b="0"/>
+            <wp:docPr id="8" name="Picture 8"/>
+            <wp:cNvGraphicFramePr>
+              <a:graphicFrameLocks xmlns:a="http://schemas.openxmlformats.org/drawingml/2006/main" noChangeAspect="1"/>
+            </wp:cNvGraphicFramePr>
+            <a:graphic xmlns:a="http://schemas.openxmlformats.org/drawingml/2006/main">
+              <a:graphicData uri="http://schemas.openxmlformats.org/drawingml/2006/picture">
+                <pic:pic xmlns:pic="http://schemas.openxmlformats.org/drawingml/2006/picture">
+                  <pic:nvPicPr>
+                    <pic:cNvPr id="1" name=""/>
+                    <pic:cNvPicPr/>
+                  </pic:nvPicPr>
+                  <pic:blipFill>
+                    <a:blip r:embed="rId14"/>
+                    <a:stretch>
+                      <a:fillRect/>
+                    </a:stretch>
+                  </pic:blipFill>
+                  <pic:spPr>
+                    <a:xfrm>
+                      <a:off x="0" y="0"/>
+                      <a:ext cx="4543312" cy="3187264"/>
+                    </a:xfrm>
+                    <a:prstGeom prst="rect">
+                      <a:avLst/>
+                    </a:prstGeom>
+                  </pic:spPr>
+                </pic:pic>
+              </a:graphicData>
+            </a:graphic>
+          </wp:inline>
+        </w:drawing>
+      </w:r>
+    </w:p>
+    <w:p>
+      <w:pPr>
+        <w:pStyle w:val="ListParagraph"/>
+        <w:spacing w:line="360" w:lineRule="auto"/>
+        <w:rPr>
+          <w:rFonts w:ascii="Cambria Math" w:eastAsiaTheme="minorEastAsia" w:hAnsi="Cambria Math" w:cstheme="majorBidi"/>
+          <w:iCs/>
+          <w:sz w:val="24"/>
+          <w:szCs w:val="24"/>
+        </w:rPr>
+      </w:pPr>
     </w:p>
     <w:p>
       <w:pPr>

</xml_diff>